<commit_message>
Generación del MAC del CCT
</commit_message>
<xml_diff>
--- a/doc/N28/DDT Cobro Modelo N28 (V1.1).docx
+++ b/doc/N28/DDT Cobro Modelo N28 (V1.1).docx
@@ -323,6 +323,7 @@
           <w:dataBinding w:prefixMappings="xmlns:ns0='http://purl.org/dc/elements/1.1/' xmlns:ns1='http://schemas.openxmlformats.org/package/2006/metadata/core-properties' " w:xpath="/ns1:coreProperties[1]/ns0:title[1]" w:storeItemID="{6C3C8BC8-F283-45AE-878A-BAB7291924A1}"/>
           <w:text/>
         </w:sdtPr>
+        <w:sdtEndPr/>
         <w:sdtContent>
           <w:r>
             <w:rPr>
@@ -349,6 +350,7 @@
         <w:dataBinding w:prefixMappings="xmlns:ns0='http://purl.org/dc/elements/1.1/' xmlns:ns1='http://schemas.openxmlformats.org/package/2006/metadata/core-properties' " w:xpath="/ns1:coreProperties[1]/ns0:subject[1]" w:storeItemID="{6C3C8BC8-F283-45AE-878A-BAB7291924A1}"/>
         <w:text/>
       </w:sdtPr>
+      <w:sdtEndPr/>
       <w:sdtContent>
         <w:p>
           <w:pPr>
@@ -683,6 +685,7 @@
             <w:calendar w:val="gregorian"/>
           </w:date>
         </w:sdtPr>
+        <w:sdtEndPr/>
         <w:sdtContent>
           <w:r>
             <w:rPr>
@@ -723,7 +726,7 @@
           <w:rFonts w:asciiTheme="minorHAnsi" w:hAnsiTheme="minorHAnsi"/>
         </w:rPr>
       </w:pPr>
-      <w:bookmarkStart w:id="0" w:name="_Toc522534405"/>
+      <w:bookmarkStart w:id="0" w:name="_Toc522605465"/>
       <w:r>
         <w:rPr>
           <w:rFonts w:asciiTheme="minorHAnsi" w:hAnsiTheme="minorHAnsi"/>
@@ -775,7 +778,7 @@
         </w:rPr>
         <w:fldChar w:fldCharType="separate"/>
       </w:r>
-      <w:hyperlink w:anchor="_Toc522534405" w:history="1">
+      <w:hyperlink w:anchor="_Toc522605465" w:history="1">
         <w:r>
           <w:rPr>
             <w:rStyle w:val="Hipervnculo"/>
@@ -802,7 +805,7 @@
             <w:noProof/>
             <w:webHidden/>
           </w:rPr>
-          <w:instrText xml:space="preserve"> PAGEREF _Toc522534405 \h </w:instrText>
+          <w:instrText xml:space="preserve"> PAGEREF _Toc522605465 \h </w:instrText>
         </w:r>
         <w:r>
           <w:rPr>
@@ -851,7 +854,7 @@
           <w:lang w:eastAsia="es-ES"/>
         </w:rPr>
       </w:pPr>
-      <w:hyperlink w:anchor="_Toc522534406" w:history="1">
+      <w:hyperlink w:anchor="_Toc522605466" w:history="1">
         <w:r>
           <w:rPr>
             <w:rStyle w:val="Hipervnculo"/>
@@ -878,7 +881,7 @@
             <w:noProof/>
             <w:webHidden/>
           </w:rPr>
-          <w:instrText xml:space="preserve"> PAGEREF _Toc522534406 \h </w:instrText>
+          <w:instrText xml:space="preserve"> PAGEREF _Toc522605466 \h </w:instrText>
         </w:r>
         <w:r>
           <w:rPr>
@@ -925,7 +928,7 @@
           <w:lang w:eastAsia="es-ES"/>
         </w:rPr>
       </w:pPr>
-      <w:hyperlink w:anchor="_Toc522534407" w:history="1">
+      <w:hyperlink w:anchor="_Toc522605467" w:history="1">
         <w:r>
           <w:rPr>
             <w:rStyle w:val="Hipervnculo"/>
@@ -966,7 +969,7 @@
             <w:noProof/>
             <w:webHidden/>
           </w:rPr>
-          <w:instrText xml:space="preserve"> PAGEREF _Toc522534407 \h </w:instrText>
+          <w:instrText xml:space="preserve"> PAGEREF _Toc522605467 \h </w:instrText>
         </w:r>
         <w:r>
           <w:rPr>
@@ -1013,7 +1016,7 @@
           <w:lang w:eastAsia="es-ES"/>
         </w:rPr>
       </w:pPr>
-      <w:hyperlink w:anchor="_Toc522534408" w:history="1">
+      <w:hyperlink w:anchor="_Toc522605468" w:history="1">
         <w:r>
           <w:rPr>
             <w:rStyle w:val="Hipervnculo"/>
@@ -1054,7 +1057,7 @@
             <w:noProof/>
             <w:webHidden/>
           </w:rPr>
-          <w:instrText xml:space="preserve"> PAGEREF _Toc522534408 \h </w:instrText>
+          <w:instrText xml:space="preserve"> PAGEREF _Toc522605468 \h </w:instrText>
         </w:r>
         <w:r>
           <w:rPr>
@@ -1101,7 +1104,7 @@
           <w:lang w:eastAsia="es-ES"/>
         </w:rPr>
       </w:pPr>
-      <w:hyperlink w:anchor="_Toc522534409" w:history="1">
+      <w:hyperlink w:anchor="_Toc522605469" w:history="1">
         <w:r>
           <w:rPr>
             <w:rStyle w:val="Hipervnculo"/>
@@ -1142,7 +1145,7 @@
             <w:noProof/>
             <w:webHidden/>
           </w:rPr>
-          <w:instrText xml:space="preserve"> PAGEREF _Toc522534409 \h </w:instrText>
+          <w:instrText xml:space="preserve"> PAGEREF _Toc522605469 \h </w:instrText>
         </w:r>
         <w:r>
           <w:rPr>
@@ -1191,7 +1194,7 @@
           <w:lang w:eastAsia="es-ES"/>
         </w:rPr>
       </w:pPr>
-      <w:hyperlink w:anchor="_Toc522534410" w:history="1">
+      <w:hyperlink w:anchor="_Toc522605470" w:history="1">
         <w:r>
           <w:rPr>
             <w:rStyle w:val="Hipervnculo"/>
@@ -1218,7 +1221,7 @@
             <w:noProof/>
             <w:webHidden/>
           </w:rPr>
-          <w:instrText xml:space="preserve"> PAGEREF _Toc522534410 \h </w:instrText>
+          <w:instrText xml:space="preserve"> PAGEREF _Toc522605470 \h </w:instrText>
         </w:r>
         <w:r>
           <w:rPr>
@@ -1265,7 +1268,7 @@
           <w:lang w:eastAsia="es-ES"/>
         </w:rPr>
       </w:pPr>
-      <w:hyperlink w:anchor="_Toc522534411" w:history="1">
+      <w:hyperlink w:anchor="_Toc522605471" w:history="1">
         <w:r>
           <w:rPr>
             <w:rStyle w:val="Hipervnculo"/>
@@ -1292,7 +1295,7 @@
             <w:noProof/>
             <w:webHidden/>
           </w:rPr>
-          <w:instrText xml:space="preserve"> PAGEREF _Toc522534411 \h </w:instrText>
+          <w:instrText xml:space="preserve"> PAGEREF _Toc522605471 \h </w:instrText>
         </w:r>
         <w:r>
           <w:rPr>
@@ -1341,7 +1344,7 @@
           <w:lang w:eastAsia="es-ES"/>
         </w:rPr>
       </w:pPr>
-      <w:hyperlink w:anchor="_Toc522534412" w:history="1">
+      <w:hyperlink w:anchor="_Toc522605472" w:history="1">
         <w:r>
           <w:rPr>
             <w:rStyle w:val="Hipervnculo"/>
@@ -1368,7 +1371,7 @@
             <w:noProof/>
             <w:webHidden/>
           </w:rPr>
-          <w:instrText xml:space="preserve"> PAGEREF _Toc522534412 \h </w:instrText>
+          <w:instrText xml:space="preserve"> PAGEREF _Toc522605472 \h </w:instrText>
         </w:r>
         <w:r>
           <w:rPr>
@@ -1415,7 +1418,7 @@
           <w:lang w:eastAsia="es-ES"/>
         </w:rPr>
       </w:pPr>
-      <w:hyperlink w:anchor="_Toc522534413" w:history="1">
+      <w:hyperlink w:anchor="_Toc522605473" w:history="1">
         <w:r>
           <w:rPr>
             <w:rStyle w:val="Hipervnculo"/>
@@ -1442,7 +1445,7 @@
             <w:noProof/>
             <w:webHidden/>
           </w:rPr>
-          <w:instrText xml:space="preserve"> PAGEREF _Toc522534413 \h </w:instrText>
+          <w:instrText xml:space="preserve"> PAGEREF _Toc522605473 \h </w:instrText>
         </w:r>
         <w:r>
           <w:rPr>
@@ -1489,7 +1492,7 @@
           <w:lang w:eastAsia="es-ES"/>
         </w:rPr>
       </w:pPr>
-      <w:hyperlink w:anchor="_Toc522534414" w:history="1">
+      <w:hyperlink w:anchor="_Toc522605474" w:history="1">
         <w:r>
           <w:rPr>
             <w:rStyle w:val="Hipervnculo"/>
@@ -1516,7 +1519,7 @@
             <w:noProof/>
             <w:webHidden/>
           </w:rPr>
-          <w:instrText xml:space="preserve"> PAGEREF _Toc522534414 \h </w:instrText>
+          <w:instrText xml:space="preserve"> PAGEREF _Toc522605474 \h </w:instrText>
         </w:r>
         <w:r>
           <w:rPr>
@@ -1563,7 +1566,7 @@
           <w:lang w:eastAsia="es-ES"/>
         </w:rPr>
       </w:pPr>
-      <w:hyperlink w:anchor="_Toc522534415" w:history="1">
+      <w:hyperlink w:anchor="_Toc522605475" w:history="1">
         <w:r>
           <w:rPr>
             <w:rStyle w:val="Hipervnculo"/>
@@ -1590,7 +1593,7 @@
             <w:noProof/>
             <w:webHidden/>
           </w:rPr>
-          <w:instrText xml:space="preserve"> PAGEREF _Toc522534415 \h </w:instrText>
+          <w:instrText xml:space="preserve"> PAGEREF _Toc522605475 \h </w:instrText>
         </w:r>
         <w:r>
           <w:rPr>
@@ -1639,7 +1642,7 @@
           <w:lang w:eastAsia="es-ES"/>
         </w:rPr>
       </w:pPr>
-      <w:hyperlink w:anchor="_Toc522534416" w:history="1">
+      <w:hyperlink w:anchor="_Toc522605476" w:history="1">
         <w:r>
           <w:rPr>
             <w:rStyle w:val="Hipervnculo"/>
@@ -1666,7 +1669,7 @@
             <w:noProof/>
             <w:webHidden/>
           </w:rPr>
-          <w:instrText xml:space="preserve"> PAGEREF _Toc522534416 \h </w:instrText>
+          <w:instrText xml:space="preserve"> PAGEREF _Toc522605476 \h </w:instrText>
         </w:r>
         <w:r>
           <w:rPr>
@@ -1715,7 +1718,7 @@
           <w:lang w:eastAsia="es-ES"/>
         </w:rPr>
       </w:pPr>
-      <w:hyperlink w:anchor="_Toc522534417" w:history="1">
+      <w:hyperlink w:anchor="_Toc522605477" w:history="1">
         <w:r>
           <w:rPr>
             <w:rStyle w:val="Hipervnculo"/>
@@ -1742,7 +1745,7 @@
             <w:noProof/>
             <w:webHidden/>
           </w:rPr>
-          <w:instrText xml:space="preserve"> PAGEREF _Toc522534417 \h </w:instrText>
+          <w:instrText xml:space="preserve"> PAGEREF _Toc522605477 \h </w:instrText>
         </w:r>
         <w:r>
           <w:rPr>
@@ -1789,7 +1792,7 @@
           <w:lang w:eastAsia="es-ES"/>
         </w:rPr>
       </w:pPr>
-      <w:hyperlink w:anchor="_Toc522534418" w:history="1">
+      <w:hyperlink w:anchor="_Toc522605478" w:history="1">
         <w:r>
           <w:rPr>
             <w:rStyle w:val="Hipervnculo"/>
@@ -1816,7 +1819,7 @@
             <w:noProof/>
             <w:webHidden/>
           </w:rPr>
-          <w:instrText xml:space="preserve"> PAGEREF _Toc522534418 \h </w:instrText>
+          <w:instrText xml:space="preserve"> PAGEREF _Toc522605478 \h </w:instrText>
         </w:r>
         <w:r>
           <w:rPr>
@@ -1863,7 +1866,7 @@
           <w:lang w:eastAsia="es-ES"/>
         </w:rPr>
       </w:pPr>
-      <w:hyperlink w:anchor="_Toc522534419" w:history="1">
+      <w:hyperlink w:anchor="_Toc522605479" w:history="1">
         <w:r>
           <w:rPr>
             <w:rStyle w:val="Hipervnculo"/>
@@ -1890,7 +1893,7 @@
             <w:noProof/>
             <w:webHidden/>
           </w:rPr>
-          <w:instrText xml:space="preserve"> PAGEREF _Toc522534419 \h </w:instrText>
+          <w:instrText xml:space="preserve"> PAGEREF _Toc522605479 \h </w:instrText>
         </w:r>
         <w:r>
           <w:rPr>
@@ -1939,7 +1942,7 @@
           <w:lang w:eastAsia="es-ES"/>
         </w:rPr>
       </w:pPr>
-      <w:hyperlink w:anchor="_Toc522534420" w:history="1">
+      <w:hyperlink w:anchor="_Toc522605480" w:history="1">
         <w:r>
           <w:rPr>
             <w:rStyle w:val="Hipervnculo"/>
@@ -1966,7 +1969,7 @@
             <w:noProof/>
             <w:webHidden/>
           </w:rPr>
-          <w:instrText xml:space="preserve"> PAGEREF _Toc522534420 \h </w:instrText>
+          <w:instrText xml:space="preserve"> PAGEREF _Toc522605480 \h </w:instrText>
         </w:r>
         <w:r>
           <w:rPr>
@@ -2013,7 +2016,7 @@
           <w:lang w:eastAsia="es-ES"/>
         </w:rPr>
       </w:pPr>
-      <w:hyperlink w:anchor="_Toc522534421" w:history="1">
+      <w:hyperlink w:anchor="_Toc522605481" w:history="1">
         <w:r>
           <w:rPr>
             <w:rStyle w:val="Hipervnculo"/>
@@ -2040,7 +2043,7 @@
             <w:noProof/>
             <w:webHidden/>
           </w:rPr>
-          <w:instrText xml:space="preserve"> PAGEREF _Toc522534421 \h </w:instrText>
+          <w:instrText xml:space="preserve"> PAGEREF _Toc522605481 \h </w:instrText>
         </w:r>
         <w:r>
           <w:rPr>
@@ -2087,7 +2090,7 @@
           <w:lang w:eastAsia="es-ES"/>
         </w:rPr>
       </w:pPr>
-      <w:hyperlink w:anchor="_Toc522534422" w:history="1">
+      <w:hyperlink w:anchor="_Toc522605482" w:history="1">
         <w:r>
           <w:rPr>
             <w:rStyle w:val="Hipervnculo"/>
@@ -2114,7 +2117,7 @@
             <w:noProof/>
             <w:webHidden/>
           </w:rPr>
-          <w:instrText xml:space="preserve"> PAGEREF _Toc522534422 \h </w:instrText>
+          <w:instrText xml:space="preserve"> PAGEREF _Toc522605482 \h </w:instrText>
         </w:r>
         <w:r>
           <w:rPr>
@@ -2163,13 +2166,13 @@
           <w:lang w:eastAsia="es-ES"/>
         </w:rPr>
       </w:pPr>
-      <w:hyperlink w:anchor="_Toc522534423" w:history="1">
+      <w:hyperlink w:anchor="_Toc522605483" w:history="1">
         <w:r>
           <w:rPr>
             <w:rStyle w:val="Hipervnculo"/>
             <w:noProof/>
           </w:rPr>
-          <w:t>7. Integración con Sistemas Externos</w:t>
+          <w:t>7. Integración con Módulos Externos</w:t>
         </w:r>
         <w:r>
           <w:rPr>
@@ -2190,7 +2193,7 @@
             <w:noProof/>
             <w:webHidden/>
           </w:rPr>
-          <w:instrText xml:space="preserve"> PAGEREF _Toc522534423 \h </w:instrText>
+          <w:instrText xml:space="preserve"> PAGEREF _Toc522605483 \h </w:instrText>
         </w:r>
         <w:r>
           <w:rPr>
@@ -2237,7 +2240,7 @@
           <w:lang w:eastAsia="es-ES"/>
         </w:rPr>
       </w:pPr>
-      <w:hyperlink w:anchor="_Toc522534424" w:history="1">
+      <w:hyperlink w:anchor="_Toc522605484" w:history="1">
         <w:r>
           <w:rPr>
             <w:rStyle w:val="Hipervnculo"/>
@@ -2264,7 +2267,7 @@
             <w:noProof/>
             <w:webHidden/>
           </w:rPr>
-          <w:instrText xml:space="preserve"> PAGEREF _Toc522534424 \h </w:instrText>
+          <w:instrText xml:space="preserve"> PAGEREF _Toc522605484 \h </w:instrText>
         </w:r>
         <w:r>
           <w:rPr>
@@ -2313,7 +2316,7 @@
           <w:lang w:eastAsia="es-ES"/>
         </w:rPr>
       </w:pPr>
-      <w:hyperlink w:anchor="_Toc522534425" w:history="1">
+      <w:hyperlink w:anchor="_Toc522605485" w:history="1">
         <w:r>
           <w:rPr>
             <w:rStyle w:val="Hipervnculo"/>
@@ -2340,7 +2343,7 @@
             <w:noProof/>
             <w:webHidden/>
           </w:rPr>
-          <w:instrText xml:space="preserve"> PAGEREF _Toc522534425 \h </w:instrText>
+          <w:instrText xml:space="preserve"> PAGEREF _Toc522605485 \h </w:instrText>
         </w:r>
         <w:r>
           <w:rPr>
@@ -2389,7 +2392,7 @@
           <w:lang w:eastAsia="es-ES"/>
         </w:rPr>
       </w:pPr>
-      <w:hyperlink w:anchor="_Toc522534426" w:history="1">
+      <w:hyperlink w:anchor="_Toc522605486" w:history="1">
         <w:r>
           <w:rPr>
             <w:rStyle w:val="Hipervnculo"/>
@@ -2416,7 +2419,7 @@
             <w:noProof/>
             <w:webHidden/>
           </w:rPr>
-          <w:instrText xml:space="preserve"> PAGEREF _Toc522534426 \h </w:instrText>
+          <w:instrText xml:space="preserve"> PAGEREF _Toc522605486 \h </w:instrText>
         </w:r>
         <w:r>
           <w:rPr>
@@ -2463,7 +2466,7 @@
           <w:lang w:eastAsia="es-ES"/>
         </w:rPr>
       </w:pPr>
-      <w:hyperlink w:anchor="_Toc522534427" w:history="1">
+      <w:hyperlink w:anchor="_Toc522605487" w:history="1">
         <w:r>
           <w:rPr>
             <w:rStyle w:val="Hipervnculo"/>
@@ -2490,7 +2493,7 @@
             <w:noProof/>
             <w:webHidden/>
           </w:rPr>
-          <w:instrText xml:space="preserve"> PAGEREF _Toc522534427 \h </w:instrText>
+          <w:instrText xml:space="preserve"> PAGEREF _Toc522605487 \h </w:instrText>
         </w:r>
         <w:r>
           <w:rPr>
@@ -2537,7 +2540,7 @@
           <w:lang w:eastAsia="es-ES"/>
         </w:rPr>
       </w:pPr>
-      <w:hyperlink w:anchor="_Toc522534428" w:history="1">
+      <w:hyperlink w:anchor="_Toc522605488" w:history="1">
         <w:r>
           <w:rPr>
             <w:rStyle w:val="Hipervnculo"/>
@@ -2564,7 +2567,7 @@
             <w:noProof/>
             <w:webHidden/>
           </w:rPr>
-          <w:instrText xml:space="preserve"> PAGEREF _Toc522534428 \h </w:instrText>
+          <w:instrText xml:space="preserve"> PAGEREF _Toc522605488 \h </w:instrText>
         </w:r>
         <w:r>
           <w:rPr>
@@ -2611,7 +2614,7 @@
           <w:lang w:eastAsia="es-ES"/>
         </w:rPr>
       </w:pPr>
-      <w:hyperlink w:anchor="_Toc522534429" w:history="1">
+      <w:hyperlink w:anchor="_Toc522605489" w:history="1">
         <w:r>
           <w:rPr>
             <w:rStyle w:val="Hipervnculo"/>
@@ -2638,7 +2641,7 @@
             <w:noProof/>
             <w:webHidden/>
           </w:rPr>
-          <w:instrText xml:space="preserve"> PAGEREF _Toc522534429 \h </w:instrText>
+          <w:instrText xml:space="preserve"> PAGEREF _Toc522605489 \h </w:instrText>
         </w:r>
         <w:r>
           <w:rPr>
@@ -2685,7 +2688,7 @@
           <w:lang w:eastAsia="es-ES"/>
         </w:rPr>
       </w:pPr>
-      <w:hyperlink w:anchor="_Toc522534430" w:history="1">
+      <w:hyperlink w:anchor="_Toc522605490" w:history="1">
         <w:r>
           <w:rPr>
             <w:rStyle w:val="Hipervnculo"/>
@@ -2712,7 +2715,7 @@
             <w:noProof/>
             <w:webHidden/>
           </w:rPr>
-          <w:instrText xml:space="preserve"> PAGEREF _Toc522534430 \h </w:instrText>
+          <w:instrText xml:space="preserve"> PAGEREF _Toc522605490 \h </w:instrText>
         </w:r>
         <w:r>
           <w:rPr>
@@ -2761,7 +2764,7 @@
           <w:lang w:eastAsia="es-ES"/>
         </w:rPr>
       </w:pPr>
-      <w:hyperlink w:anchor="_Toc522534431" w:history="1">
+      <w:hyperlink w:anchor="_Toc522605491" w:history="1">
         <w:r>
           <w:rPr>
             <w:rStyle w:val="Hipervnculo"/>
@@ -2788,7 +2791,7 @@
             <w:noProof/>
             <w:webHidden/>
           </w:rPr>
-          <w:instrText xml:space="preserve"> PAGEREF _Toc522534431 \h </w:instrText>
+          <w:instrText xml:space="preserve"> PAGEREF _Toc522605491 \h </w:instrText>
         </w:r>
         <w:r>
           <w:rPr>
@@ -2835,7 +2838,7 @@
           <w:lang w:eastAsia="es-ES"/>
         </w:rPr>
       </w:pPr>
-      <w:hyperlink w:anchor="_Toc522534432" w:history="1">
+      <w:hyperlink w:anchor="_Toc522605492" w:history="1">
         <w:r>
           <w:rPr>
             <w:rStyle w:val="Hipervnculo"/>
@@ -2862,7 +2865,7 @@
             <w:noProof/>
             <w:webHidden/>
           </w:rPr>
-          <w:instrText xml:space="preserve"> PAGEREF _Toc522534432 \h </w:instrText>
+          <w:instrText xml:space="preserve"> PAGEREF _Toc522605492 \h </w:instrText>
         </w:r>
         <w:r>
           <w:rPr>
@@ -2911,7 +2914,7 @@
           <w:lang w:eastAsia="es-ES"/>
         </w:rPr>
       </w:pPr>
-      <w:hyperlink w:anchor="_Toc522534433" w:history="1">
+      <w:hyperlink w:anchor="_Toc522605493" w:history="1">
         <w:r>
           <w:rPr>
             <w:rStyle w:val="Hipervnculo"/>
@@ -2938,7 +2941,7 @@
             <w:noProof/>
             <w:webHidden/>
           </w:rPr>
-          <w:instrText xml:space="preserve"> PAGEREF _Toc522534433 \h </w:instrText>
+          <w:instrText xml:space="preserve"> PAGEREF _Toc522605493 \h </w:instrText>
         </w:r>
         <w:r>
           <w:rPr>
@@ -2985,7 +2988,7 @@
           <w:lang w:eastAsia="es-ES"/>
         </w:rPr>
       </w:pPr>
-      <w:hyperlink w:anchor="_Toc522534434" w:history="1">
+      <w:hyperlink w:anchor="_Toc522605494" w:history="1">
         <w:r>
           <w:rPr>
             <w:rStyle w:val="Hipervnculo"/>
@@ -3012,7 +3015,7 @@
             <w:noProof/>
             <w:webHidden/>
           </w:rPr>
-          <w:instrText xml:space="preserve"> PAGEREF _Toc522534434 \h </w:instrText>
+          <w:instrText xml:space="preserve"> PAGEREF _Toc522605494 \h </w:instrText>
         </w:r>
         <w:r>
           <w:rPr>
@@ -3059,7 +3062,7 @@
           <w:lang w:eastAsia="es-ES"/>
         </w:rPr>
       </w:pPr>
-      <w:hyperlink w:anchor="_Toc522534435" w:history="1">
+      <w:hyperlink w:anchor="_Toc522605495" w:history="1">
         <w:r>
           <w:rPr>
             <w:rStyle w:val="Hipervnculo"/>
@@ -3086,7 +3089,7 @@
             <w:noProof/>
             <w:webHidden/>
           </w:rPr>
-          <w:instrText xml:space="preserve"> PAGEREF _Toc522534435 \h </w:instrText>
+          <w:instrText xml:space="preserve"> PAGEREF _Toc522605495 \h </w:instrText>
         </w:r>
         <w:r>
           <w:rPr>
@@ -3107,80 +3110,6 @@
             <w:webHidden/>
           </w:rPr>
           <w:t>19</w:t>
-        </w:r>
-        <w:r>
-          <w:rPr>
-            <w:noProof/>
-            <w:webHidden/>
-          </w:rPr>
-          <w:fldChar w:fldCharType="end"/>
-        </w:r>
-      </w:hyperlink>
-    </w:p>
-    <w:p>
-      <w:pPr>
-        <w:pStyle w:val="TDC2"/>
-        <w:tabs>
-          <w:tab w:val="right" w:leader="dot" w:pos="9344"/>
-        </w:tabs>
-        <w:rPr>
-          <w:rFonts w:eastAsiaTheme="minorEastAsia" w:cstheme="minorBidi"/>
-          <w:smallCaps w:val="0"/>
-          <w:noProof/>
-          <w:color w:val="auto"/>
-          <w:sz w:val="22"/>
-          <w:szCs w:val="22"/>
-          <w:lang w:eastAsia="es-ES"/>
-        </w:rPr>
-      </w:pPr>
-      <w:hyperlink w:anchor="_Toc522534436" w:history="1">
-        <w:r>
-          <w:rPr>
-            <w:rStyle w:val="Hipervnculo"/>
-            <w:noProof/>
-          </w:rPr>
-          <w:t>11.3. Ciclo de Desarrollo con SVN y Maven</w:t>
-        </w:r>
-        <w:r>
-          <w:rPr>
-            <w:noProof/>
-            <w:webHidden/>
-          </w:rPr>
-          <w:tab/>
-        </w:r>
-        <w:r>
-          <w:rPr>
-            <w:noProof/>
-            <w:webHidden/>
-          </w:rPr>
-          <w:fldChar w:fldCharType="begin"/>
-        </w:r>
-        <w:r>
-          <w:rPr>
-            <w:noProof/>
-            <w:webHidden/>
-          </w:rPr>
-          <w:instrText xml:space="preserve"> PAGEREF _Toc522534436 \h </w:instrText>
-        </w:r>
-        <w:r>
-          <w:rPr>
-            <w:noProof/>
-            <w:webHidden/>
-          </w:rPr>
-        </w:r>
-        <w:r>
-          <w:rPr>
-            <w:noProof/>
-            <w:webHidden/>
-          </w:rPr>
-          <w:fldChar w:fldCharType="separate"/>
-        </w:r>
-        <w:r>
-          <w:rPr>
-            <w:noProof/>
-            <w:webHidden/>
-          </w:rPr>
-          <w:t>20</w:t>
         </w:r>
         <w:r>
           <w:rPr>
@@ -3239,7 +3168,7 @@
       <w:bookmarkStart w:id="5" w:name="_Toc501171835"/>
       <w:bookmarkStart w:id="6" w:name="_Toc429041259"/>
       <w:bookmarkStart w:id="7" w:name="_Toc474821228"/>
-      <w:bookmarkStart w:id="8" w:name="_Toc522534406"/>
+      <w:bookmarkStart w:id="8" w:name="_Toc522605466"/>
       <w:r>
         <w:rPr>
           <w:rFonts w:asciiTheme="minorHAnsi" w:hAnsiTheme="minorHAnsi"/>
@@ -3399,7 +3328,7 @@
       <w:bookmarkStart w:id="12" w:name="_Toc501171836"/>
       <w:bookmarkStart w:id="13" w:name="_Toc429041260"/>
       <w:bookmarkStart w:id="14" w:name="_Toc522006599"/>
-      <w:bookmarkStart w:id="15" w:name="_Toc522534407"/>
+      <w:bookmarkStart w:id="15" w:name="_Toc522605467"/>
       <w:r>
         <w:rPr>
           <w:rFonts w:ascii="Bankia" w:eastAsiaTheme="majorEastAsia" w:hAnsi="Bankia" w:cstheme="majorBidi"/>
@@ -3893,7 +3822,7 @@
       <w:bookmarkStart w:id="19" w:name="_Toc501171837"/>
       <w:bookmarkStart w:id="20" w:name="_Toc429041261"/>
       <w:bookmarkStart w:id="21" w:name="_Toc522006600"/>
-      <w:bookmarkStart w:id="22" w:name="_Toc522534408"/>
+      <w:bookmarkStart w:id="22" w:name="_Toc522605468"/>
       <w:r>
         <w:rPr>
           <w:rFonts w:ascii="Bankia" w:eastAsiaTheme="majorEastAsia" w:hAnsi="Bankia" w:cstheme="majorBidi"/>
@@ -4265,7 +4194,7 @@
       <w:bookmarkStart w:id="27" w:name="_Toc501171838"/>
       <w:bookmarkStart w:id="28" w:name="_Toc429041262"/>
       <w:bookmarkStart w:id="29" w:name="_Toc522006601"/>
-      <w:bookmarkStart w:id="30" w:name="_Toc522534409"/>
+      <w:bookmarkStart w:id="30" w:name="_Toc522605469"/>
       <w:r>
         <w:rPr>
           <w:rFonts w:ascii="Bankia" w:eastAsiaTheme="majorEastAsia" w:hAnsi="Bankia" w:cstheme="majorBidi"/>
@@ -4546,6 +4475,7 @@
                 <w:calendar w:val="gregorian"/>
               </w:date>
             </w:sdtPr>
+            <w:sdtEndPr/>
             <w:sdtContent>
               <w:p>
                 <w:pPr>
@@ -4832,7 +4762,7 @@
           <w:rFonts w:asciiTheme="minorHAnsi" w:hAnsiTheme="minorHAnsi"/>
         </w:rPr>
       </w:pPr>
-      <w:bookmarkStart w:id="31" w:name="_Toc522534410"/>
+      <w:bookmarkStart w:id="31" w:name="_Toc522605470"/>
       <w:r>
         <w:rPr>
           <w:rFonts w:asciiTheme="minorHAnsi" w:hAnsiTheme="minorHAnsi"/>
@@ -4849,7 +4779,7 @@
           <w:rFonts w:asciiTheme="minorHAnsi" w:hAnsiTheme="minorHAnsi"/>
         </w:rPr>
       </w:pPr>
-      <w:bookmarkStart w:id="32" w:name="_Toc522534411"/>
+      <w:bookmarkStart w:id="32" w:name="_Toc522605471"/>
       <w:r>
         <w:rPr>
           <w:rFonts w:asciiTheme="minorHAnsi" w:hAnsiTheme="minorHAnsi"/>
@@ -5083,7 +5013,7 @@
       <w:bookmarkStart w:id="33" w:name="_Toc411320775"/>
       <w:bookmarkStart w:id="34" w:name="_Toc211485208"/>
       <w:bookmarkStart w:id="35" w:name="_Toc211937235"/>
-      <w:bookmarkStart w:id="36" w:name="_Toc522534412"/>
+      <w:bookmarkStart w:id="36" w:name="_Toc522605472"/>
       <w:r>
         <w:rPr>
           <w:rFonts w:asciiTheme="minorHAnsi" w:hAnsiTheme="minorHAnsi"/>
@@ -5103,7 +5033,7 @@
         </w:rPr>
       </w:pPr>
       <w:bookmarkStart w:id="37" w:name="_Toc411320776"/>
-      <w:bookmarkStart w:id="38" w:name="_Toc522534413"/>
+      <w:bookmarkStart w:id="38" w:name="_Toc522605473"/>
       <w:r>
         <w:rPr>
           <w:rFonts w:asciiTheme="minorHAnsi" w:hAnsiTheme="minorHAnsi"/>
@@ -5382,7 +5312,7 @@
         </w:rPr>
       </w:pPr>
       <w:bookmarkStart w:id="39" w:name="_Toc411320777"/>
-      <w:bookmarkStart w:id="40" w:name="_Toc522534414"/>
+      <w:bookmarkStart w:id="40" w:name="_Toc522605474"/>
       <w:r>
         <w:rPr>
           <w:rFonts w:asciiTheme="minorHAnsi" w:hAnsiTheme="minorHAnsi"/>
@@ -5979,7 +5909,29 @@
                 <w:szCs w:val="24"/>
                 <w:lang w:eastAsia="es-ES"/>
               </w:rPr>
-              <w:t xml:space="preserve">Gestiona el acceso a todos los sistemas externos: </w:t>
+              <w:t xml:space="preserve">Gestiona el acceso a todos los </w:t>
+            </w:r>
+            <w:r>
+              <w:rPr>
+                <w:rFonts w:ascii="Bankia" w:eastAsia="Times New Roman" w:hAnsi="Bankia" w:cs="Calibri"/>
+                <w:color w:val="auto"/>
+                <w:sz w:val="24"/>
+                <w:szCs w:val="24"/>
+                <w:lang w:eastAsia="es-ES"/>
+              </w:rPr>
+              <w:t>módulos</w:t>
+            </w:r>
+            <w:bookmarkStart w:id="41" w:name="_GoBack"/>
+            <w:bookmarkEnd w:id="41"/>
+            <w:r>
+              <w:rPr>
+                <w:rFonts w:ascii="Bankia" w:eastAsia="Times New Roman" w:hAnsi="Bankia" w:cs="Calibri"/>
+                <w:color w:val="auto"/>
+                <w:sz w:val="24"/>
+                <w:szCs w:val="24"/>
+                <w:lang w:eastAsia="es-ES"/>
+              </w:rPr>
+              <w:t xml:space="preserve"> externos: </w:t>
             </w:r>
             <w:r>
               <w:rPr>
@@ -6256,14 +6208,14 @@
           <w:rFonts w:asciiTheme="minorHAnsi" w:hAnsiTheme="minorHAnsi"/>
         </w:rPr>
       </w:pPr>
-      <w:bookmarkStart w:id="41" w:name="_Toc522534415"/>
+      <w:bookmarkStart w:id="42" w:name="_Toc522605475"/>
       <w:r>
         <w:rPr>
           <w:rFonts w:asciiTheme="minorHAnsi" w:hAnsiTheme="minorHAnsi"/>
         </w:rPr>
         <w:t>Versiones de las Librerías</w:t>
       </w:r>
-      <w:bookmarkEnd w:id="41"/>
+      <w:bookmarkEnd w:id="42"/>
     </w:p>
     <w:p>
       <w:pPr>
@@ -6439,7 +6391,7 @@
           <w:rFonts w:asciiTheme="minorHAnsi" w:hAnsiTheme="minorHAnsi"/>
         </w:rPr>
       </w:pPr>
-      <w:bookmarkStart w:id="42" w:name="_Toc522534416"/>
+      <w:bookmarkStart w:id="43" w:name="_Toc522605476"/>
       <w:r>
         <w:rPr>
           <w:rFonts w:asciiTheme="minorHAnsi" w:hAnsiTheme="minorHAnsi"/>
@@ -6449,7 +6401,7 @@
       </w:r>
       <w:bookmarkEnd w:id="34"/>
       <w:bookmarkEnd w:id="35"/>
-      <w:bookmarkEnd w:id="42"/>
+      <w:bookmarkEnd w:id="43"/>
     </w:p>
     <w:p>
       <w:pPr>
@@ -6601,7 +6553,7 @@
           <w:rFonts w:asciiTheme="minorHAnsi" w:hAnsiTheme="minorHAnsi"/>
         </w:rPr>
       </w:pPr>
-      <w:bookmarkStart w:id="43" w:name="_Toc522534417"/>
+      <w:bookmarkStart w:id="44" w:name="_Toc522605477"/>
       <w:r>
         <w:rPr>
           <w:rFonts w:asciiTheme="minorHAnsi" w:hAnsiTheme="minorHAnsi"/>
@@ -6615,7 +6567,7 @@
         </w:rPr>
         <w:t>Cobro N28</w:t>
       </w:r>
-      <w:bookmarkEnd w:id="43"/>
+      <w:bookmarkEnd w:id="44"/>
     </w:p>
     <w:p>
       <w:pPr>
@@ -6625,14 +6577,14 @@
           <w:rFonts w:asciiTheme="minorHAnsi" w:hAnsiTheme="minorHAnsi"/>
         </w:rPr>
       </w:pPr>
-      <w:bookmarkStart w:id="44" w:name="_Toc522534418"/>
+      <w:bookmarkStart w:id="45" w:name="_Toc522605478"/>
       <w:r>
         <w:rPr>
           <w:rFonts w:asciiTheme="minorHAnsi" w:hAnsiTheme="minorHAnsi"/>
         </w:rPr>
         <w:t>Funcionalidad</w:t>
       </w:r>
-      <w:bookmarkEnd w:id="44"/>
+      <w:bookmarkEnd w:id="45"/>
     </w:p>
     <w:p>
       <w:pPr>
@@ -6718,27 +6670,7 @@
           <w:szCs w:val="24"/>
           <w:lang w:eastAsia="es-ES"/>
         </w:rPr>
-        <w:t xml:space="preserve">(INSERTAR </w:t>
-      </w:r>
-      <w:r>
-        <w:rPr>
-          <w:rFonts w:ascii="Bankia" w:eastAsia="Times New Roman" w:hAnsi="Bankia" w:cs="Calibri"/>
-          <w:color w:val="auto"/>
-          <w:sz w:val="24"/>
-          <w:szCs w:val="24"/>
-          <w:lang w:eastAsia="es-ES"/>
-        </w:rPr>
-        <w:t>TAREAS</w:t>
-      </w:r>
-      <w:r>
-        <w:rPr>
-          <w:rFonts w:ascii="Bankia" w:eastAsia="Times New Roman" w:hAnsi="Bankia" w:cs="Calibri"/>
-          <w:color w:val="auto"/>
-          <w:sz w:val="24"/>
-          <w:szCs w:val="24"/>
-          <w:lang w:eastAsia="es-ES"/>
-        </w:rPr>
-        <w:t xml:space="preserve"> DE MÓDULO N28)</w:t>
+        <w:t>(INSERTAR TAREAS DE MÓDULO N28)</w:t>
       </w:r>
     </w:p>
     <w:p>
@@ -6749,14 +6681,14 @@
           <w:rFonts w:asciiTheme="minorHAnsi" w:hAnsiTheme="minorHAnsi"/>
         </w:rPr>
       </w:pPr>
-      <w:bookmarkStart w:id="45" w:name="_Toc522534419"/>
+      <w:bookmarkStart w:id="46" w:name="_Toc522605479"/>
       <w:r>
         <w:rPr>
           <w:rFonts w:asciiTheme="minorHAnsi" w:hAnsiTheme="minorHAnsi"/>
         </w:rPr>
         <w:t>Diseño</w:t>
       </w:r>
-      <w:bookmarkEnd w:id="45"/>
+      <w:bookmarkEnd w:id="46"/>
     </w:p>
     <w:p>
       <w:pPr>
@@ -6857,7 +6789,7 @@
           <w:szCs w:val="22"/>
         </w:rPr>
       </w:pPr>
-      <w:bookmarkStart w:id="46" w:name="_Toc522534420"/>
+      <w:bookmarkStart w:id="47" w:name="_Toc522605480"/>
       <w:r>
         <w:rPr>
           <w:rFonts w:asciiTheme="minorHAnsi" w:hAnsiTheme="minorHAnsi"/>
@@ -6871,7 +6803,7 @@
         </w:rPr>
         <w:t>Cifrado de Datos</w:t>
       </w:r>
-      <w:bookmarkEnd w:id="46"/>
+      <w:bookmarkEnd w:id="47"/>
     </w:p>
     <w:p>
       <w:pPr>
@@ -6881,14 +6813,14 @@
           <w:rFonts w:asciiTheme="minorHAnsi" w:hAnsiTheme="minorHAnsi"/>
         </w:rPr>
       </w:pPr>
-      <w:bookmarkStart w:id="47" w:name="_Toc522534421"/>
+      <w:bookmarkStart w:id="48" w:name="_Toc522605481"/>
       <w:r>
         <w:rPr>
           <w:rFonts w:asciiTheme="minorHAnsi" w:hAnsiTheme="minorHAnsi"/>
         </w:rPr>
         <w:t>Funcionalidad</w:t>
       </w:r>
-      <w:bookmarkEnd w:id="47"/>
+      <w:bookmarkEnd w:id="48"/>
     </w:p>
     <w:p>
       <w:pPr>
@@ -7094,14 +7026,14 @@
           <w:rFonts w:asciiTheme="minorHAnsi" w:hAnsiTheme="minorHAnsi"/>
         </w:rPr>
       </w:pPr>
-      <w:bookmarkStart w:id="48" w:name="_Toc522534422"/>
+      <w:bookmarkStart w:id="49" w:name="_Toc522605482"/>
       <w:r>
         <w:rPr>
           <w:rFonts w:asciiTheme="minorHAnsi" w:hAnsiTheme="minorHAnsi"/>
         </w:rPr>
         <w:t>Diseño</w:t>
       </w:r>
-      <w:bookmarkEnd w:id="48"/>
+      <w:bookmarkEnd w:id="49"/>
     </w:p>
     <w:p>
       <w:pPr>
@@ -7595,15 +7527,18 @@
         <w:pStyle w:val="Ttulo1"/>
         <w:jc w:val="left"/>
       </w:pPr>
-      <w:bookmarkStart w:id="49" w:name="_Toc522534423"/>
+      <w:bookmarkStart w:id="50" w:name="_Toc522605483"/>
       <w:r>
         <w:lastRenderedPageBreak/>
         <w:t xml:space="preserve">Integración con </w:t>
       </w:r>
       <w:r>
-        <w:t>Sistemas Externos</w:t>
-      </w:r>
-      <w:bookmarkEnd w:id="49"/>
+        <w:t>Módulos</w:t>
+      </w:r>
+      <w:r>
+        <w:t xml:space="preserve"> Externos</w:t>
+      </w:r>
+      <w:bookmarkEnd w:id="50"/>
     </w:p>
     <w:p>
       <w:pPr>
@@ -7613,7 +7548,7 @@
           <w:rFonts w:asciiTheme="minorHAnsi" w:hAnsiTheme="minorHAnsi"/>
         </w:rPr>
       </w:pPr>
-      <w:bookmarkStart w:id="50" w:name="_Toc522534424"/>
+      <w:bookmarkStart w:id="51" w:name="_Toc522605484"/>
       <w:r>
         <w:rPr>
           <w:rFonts w:asciiTheme="minorHAnsi" w:hAnsiTheme="minorHAnsi"/>
@@ -7626,7 +7561,7 @@
         </w:rPr>
         <w:t>SACE</w:t>
       </w:r>
-      <w:bookmarkEnd w:id="50"/>
+      <w:bookmarkEnd w:id="51"/>
     </w:p>
     <w:p>
       <w:pPr>
@@ -7785,7 +7720,7 @@
         <w:pStyle w:val="Ttulo1"/>
         <w:jc w:val="left"/>
       </w:pPr>
-      <w:bookmarkStart w:id="51" w:name="_Toc522534425"/>
+      <w:bookmarkStart w:id="52" w:name="_Toc522605485"/>
       <w:r>
         <w:lastRenderedPageBreak/>
         <w:t>Fichero</w:t>
@@ -7799,7 +7734,7 @@
       <w:r>
         <w:t xml:space="preserve"> de la Aplicación</w:t>
       </w:r>
-      <w:bookmarkEnd w:id="51"/>
+      <w:bookmarkEnd w:id="52"/>
     </w:p>
     <w:p>
       <w:pPr>
@@ -8986,7 +8921,7 @@
           <w:szCs w:val="32"/>
         </w:rPr>
       </w:pPr>
-      <w:bookmarkStart w:id="52" w:name="_Toc411320779"/>
+      <w:bookmarkStart w:id="53" w:name="_Toc411320779"/>
       <w:r>
         <w:rPr>
           <w:rFonts w:asciiTheme="minorHAnsi" w:hAnsiTheme="minorHAnsi"/>
@@ -9002,10 +8937,10 @@
           <w:rFonts w:asciiTheme="minorHAnsi" w:hAnsiTheme="minorHAnsi"/>
         </w:rPr>
       </w:pPr>
-      <w:bookmarkStart w:id="53" w:name="_Toc410052797"/>
-      <w:bookmarkStart w:id="54" w:name="_Toc411320780"/>
-      <w:bookmarkStart w:id="55" w:name="_Toc522534426"/>
-      <w:bookmarkEnd w:id="52"/>
+      <w:bookmarkStart w:id="54" w:name="_Toc410052797"/>
+      <w:bookmarkStart w:id="55" w:name="_Toc411320780"/>
+      <w:bookmarkStart w:id="56" w:name="_Toc522605486"/>
+      <w:bookmarkEnd w:id="53"/>
       <w:r>
         <w:rPr>
           <w:rFonts w:asciiTheme="minorHAnsi" w:hAnsiTheme="minorHAnsi"/>
@@ -9013,9 +8948,9 @@
         <w:lastRenderedPageBreak/>
         <w:t>Convenciones del Desarrollo</w:t>
       </w:r>
-      <w:bookmarkEnd w:id="53"/>
       <w:bookmarkEnd w:id="54"/>
       <w:bookmarkEnd w:id="55"/>
+      <w:bookmarkEnd w:id="56"/>
     </w:p>
     <w:p>
       <w:pPr>
@@ -9025,10 +8960,10 @@
           <w:rFonts w:asciiTheme="minorHAnsi" w:hAnsiTheme="minorHAnsi"/>
         </w:rPr>
       </w:pPr>
-      <w:bookmarkStart w:id="56" w:name="_Toc211937236"/>
-      <w:bookmarkStart w:id="57" w:name="_Toc410052798"/>
-      <w:bookmarkStart w:id="58" w:name="_Toc411320781"/>
-      <w:bookmarkStart w:id="59" w:name="_Toc522534427"/>
+      <w:bookmarkStart w:id="57" w:name="_Toc211937236"/>
+      <w:bookmarkStart w:id="58" w:name="_Toc410052798"/>
+      <w:bookmarkStart w:id="59" w:name="_Toc411320781"/>
+      <w:bookmarkStart w:id="60" w:name="_Toc522605487"/>
       <w:r>
         <w:rPr>
           <w:rFonts w:asciiTheme="minorHAnsi" w:hAnsiTheme="minorHAnsi"/>
@@ -9047,10 +8982,10 @@
         </w:rPr>
         <w:t>l Proyecto</w:t>
       </w:r>
-      <w:bookmarkEnd w:id="56"/>
       <w:bookmarkEnd w:id="57"/>
       <w:bookmarkEnd w:id="58"/>
       <w:bookmarkEnd w:id="59"/>
+      <w:bookmarkEnd w:id="60"/>
     </w:p>
     <w:p>
       <w:pPr>
@@ -9165,18 +9100,18 @@
           <w:rFonts w:asciiTheme="minorHAnsi" w:hAnsiTheme="minorHAnsi"/>
         </w:rPr>
       </w:pPr>
-      <w:bookmarkStart w:id="60" w:name="_Toc410052799"/>
-      <w:bookmarkStart w:id="61" w:name="_Toc411320782"/>
-      <w:bookmarkStart w:id="62" w:name="_Toc522534428"/>
+      <w:bookmarkStart w:id="61" w:name="_Toc410052799"/>
+      <w:bookmarkStart w:id="62" w:name="_Toc411320782"/>
+      <w:bookmarkStart w:id="63" w:name="_Toc522605488"/>
       <w:r>
         <w:rPr>
           <w:rFonts w:asciiTheme="minorHAnsi" w:hAnsiTheme="minorHAnsi"/>
         </w:rPr>
         <w:t>Definición de los Paquetes de la Aplicación</w:t>
       </w:r>
-      <w:bookmarkEnd w:id="60"/>
       <w:bookmarkEnd w:id="61"/>
       <w:bookmarkEnd w:id="62"/>
+      <w:bookmarkEnd w:id="63"/>
     </w:p>
     <w:p>
       <w:pPr>
@@ -9432,10 +9367,10 @@
           <w:rFonts w:asciiTheme="minorHAnsi" w:hAnsiTheme="minorHAnsi"/>
         </w:rPr>
       </w:pPr>
-      <w:bookmarkStart w:id="63" w:name="_Toc211937238"/>
-      <w:bookmarkStart w:id="64" w:name="_Toc410052800"/>
-      <w:bookmarkStart w:id="65" w:name="_Toc411320783"/>
-      <w:bookmarkStart w:id="66" w:name="_Toc522534429"/>
+      <w:bookmarkStart w:id="64" w:name="_Toc211937238"/>
+      <w:bookmarkStart w:id="65" w:name="_Toc410052800"/>
+      <w:bookmarkStart w:id="66" w:name="_Toc411320783"/>
+      <w:bookmarkStart w:id="67" w:name="_Toc522605489"/>
       <w:r>
         <w:rPr>
           <w:rFonts w:asciiTheme="minorHAnsi" w:hAnsiTheme="minorHAnsi"/>
@@ -9454,16 +9389,16 @@
         </w:rPr>
         <w:t xml:space="preserve"> de Clases</w:t>
       </w:r>
-      <w:bookmarkEnd w:id="63"/>
       <w:bookmarkEnd w:id="64"/>
+      <w:bookmarkEnd w:id="65"/>
       <w:r>
         <w:rPr>
           <w:rFonts w:asciiTheme="minorHAnsi" w:hAnsiTheme="minorHAnsi"/>
         </w:rPr>
         <w:t>, Métodos y Variables</w:t>
       </w:r>
-      <w:bookmarkEnd w:id="65"/>
       <w:bookmarkEnd w:id="66"/>
+      <w:bookmarkEnd w:id="67"/>
     </w:p>
     <w:p>
       <w:pPr>
@@ -9969,16 +9904,16 @@
           <w:rFonts w:asciiTheme="minorHAnsi" w:hAnsiTheme="minorHAnsi"/>
         </w:rPr>
       </w:pPr>
-      <w:bookmarkStart w:id="67" w:name="_Toc411320784"/>
-      <w:bookmarkStart w:id="68" w:name="_Toc522534430"/>
+      <w:bookmarkStart w:id="68" w:name="_Toc411320784"/>
+      <w:bookmarkStart w:id="69" w:name="_Toc522605490"/>
       <w:r>
         <w:rPr>
           <w:rFonts w:asciiTheme="minorHAnsi" w:hAnsiTheme="minorHAnsi"/>
         </w:rPr>
         <w:t>Gestión de Excepciones</w:t>
       </w:r>
-      <w:bookmarkEnd w:id="67"/>
       <w:bookmarkEnd w:id="68"/>
+      <w:bookmarkEnd w:id="69"/>
     </w:p>
     <w:p>
       <w:pPr>
@@ -10155,7 +10090,6 @@
         </w:rPr>
         <w:t xml:space="preserve"> o </w:t>
       </w:r>
-      <w:bookmarkStart w:id="69" w:name="_GoBack"/>
       <w:r>
         <w:rPr>
           <w:rFonts w:ascii="Bankia" w:eastAsia="Times New Roman" w:hAnsi="Bankia" w:cs="Calibri"/>
@@ -10167,7 +10101,6 @@
         </w:rPr>
         <w:t>System.err</w:t>
       </w:r>
-      <w:bookmarkEnd w:id="69"/>
       <w:r>
         <w:rPr>
           <w:rFonts w:ascii="Bankia" w:eastAsia="Times New Roman" w:hAnsi="Bankia" w:cs="Calibri"/>
@@ -10344,7 +10277,7 @@
         </w:rPr>
       </w:pPr>
       <w:bookmarkStart w:id="70" w:name="_Toc411320787"/>
-      <w:bookmarkStart w:id="71" w:name="_Toc522534431"/>
+      <w:bookmarkStart w:id="71" w:name="_Toc522605491"/>
       <w:r>
         <w:rPr>
           <w:rFonts w:asciiTheme="minorHAnsi" w:hAnsiTheme="minorHAnsi"/>
@@ -10364,7 +10297,7 @@
         </w:rPr>
       </w:pPr>
       <w:bookmarkStart w:id="72" w:name="_Toc411320788"/>
-      <w:bookmarkStart w:id="73" w:name="_Toc522534432"/>
+      <w:bookmarkStart w:id="73" w:name="_Toc522605492"/>
       <w:r>
         <w:rPr>
           <w:rFonts w:asciiTheme="minorHAnsi" w:hAnsiTheme="minorHAnsi"/>
@@ -10802,7 +10735,7 @@
         </w:rPr>
       </w:pPr>
       <w:bookmarkStart w:id="74" w:name="_Toc411320790"/>
-      <w:bookmarkStart w:id="75" w:name="_Toc522534433"/>
+      <w:bookmarkStart w:id="75" w:name="_Toc522605493"/>
       <w:r>
         <w:rPr>
           <w:rFonts w:asciiTheme="minorHAnsi" w:hAnsiTheme="minorHAnsi"/>
@@ -10822,7 +10755,7 @@
         </w:rPr>
       </w:pPr>
       <w:bookmarkStart w:id="76" w:name="_Toc411320791"/>
-      <w:bookmarkStart w:id="77" w:name="_Toc522534434"/>
+      <w:bookmarkStart w:id="77" w:name="_Toc522605494"/>
       <w:r>
         <w:rPr>
           <w:rFonts w:asciiTheme="minorHAnsi" w:hAnsiTheme="minorHAnsi"/>
@@ -10895,7 +10828,7 @@
           <v:shape id="_x0000_i1025" type="#_x0000_t75" style="width:348pt;height:249.75pt" o:ole="">
             <v:imagedata r:id="rId21" o:title=""/>
           </v:shape>
-          <o:OLEObject Type="Embed" ProgID="Visio.Drawing.11" ShapeID="_x0000_i1025" DrawAspect="Content" ObjectID="_1596276487" r:id="rId22"/>
+          <o:OLEObject Type="Embed" ProgID="Visio.Drawing.11" ShapeID="_x0000_i1025" DrawAspect="Content" ObjectID="_1596347323" r:id="rId22"/>
         </w:object>
       </w:r>
     </w:p>
@@ -11045,7 +10978,7 @@
           <v:shape id="_x0000_i1026" type="#_x0000_t75" style="width:263.25pt;height:252.75pt" o:ole="">
             <v:imagedata r:id="rId23" o:title=""/>
           </v:shape>
-          <o:OLEObject Type="Embed" ProgID="Visio.Drawing.11" ShapeID="_x0000_i1026" DrawAspect="Content" ObjectID="_1596276488" r:id="rId24"/>
+          <o:OLEObject Type="Embed" ProgID="Visio.Drawing.11" ShapeID="_x0000_i1026" DrawAspect="Content" ObjectID="_1596347324" r:id="rId24"/>
         </w:object>
       </w:r>
     </w:p>
@@ -11338,7 +11271,7 @@
         </w:rPr>
       </w:pPr>
       <w:bookmarkStart w:id="78" w:name="_Toc411320792"/>
-      <w:bookmarkStart w:id="79" w:name="_Toc522534435"/>
+      <w:bookmarkStart w:id="79" w:name="_Toc522605495"/>
       <w:r>
         <w:rPr>
           <w:rFonts w:asciiTheme="minorHAnsi" w:hAnsiTheme="minorHAnsi"/>
@@ -12834,6 +12767,7 @@
         <w:dataBinding w:prefixMappings="xmlns:ns0='http://purl.org/dc/elements/1.1/' xmlns:ns1='http://schemas.openxmlformats.org/package/2006/metadata/core-properties' " w:xpath="/ns1:coreProperties[1]/ns0:title[1]" w:storeItemID="{6C3C8BC8-F283-45AE-878A-BAB7291924A1}"/>
         <w:text/>
       </w:sdtPr>
+      <w:sdtEndPr/>
       <w:sdtContent>
         <w:r>
           <w:rPr>
@@ -12951,6 +12885,7 @@
         <w:dataBinding w:prefixMappings="xmlns:ns0='http://purl.org/dc/elements/1.1/' xmlns:ns1='http://schemas.openxmlformats.org/package/2006/metadata/core-properties' " w:xpath="/ns1:coreProperties[1]/ns0:subject[1]" w:storeItemID="{6C3C8BC8-F283-45AE-878A-BAB7291924A1}"/>
         <w:text/>
       </w:sdtPr>
+      <w:sdtEndPr/>
       <w:sdtContent>
         <w:r>
           <w:rPr>
@@ -21360,6 +21295,7 @@
     <w:rsid w:val="00B31551"/>
     <w:rsid w:val="00C1376F"/>
     <w:rsid w:val="00C70848"/>
+    <w:rsid w:val="00F35BD0"/>
   </w:rsids>
   <m:mathPr>
     <m:mathFont m:val="Cambria Math"/>
@@ -22222,6 +22158,52 @@
 </file>
 
 <file path=customXml/item2.xml><?xml version="1.0" encoding="utf-8"?>
+<?mso-contentType ?>
+<spe:Receivers xmlns:spe="http://schemas.microsoft.com/sharepoint/events">
+  <Receiver>
+    <Name>Document ID Generator</Name>
+    <Synchronization>Synchronous</Synchronization>
+    <Type>10001</Type>
+    <SequenceNumber>1000</SequenceNumber>
+    <Assembly>Microsoft.Office.DocumentManagement, Version=14.0.0.0, Culture=neutral, PublicKeyToken=71e9bce111e9429c</Assembly>
+    <Class>Microsoft.Office.DocumentManagement.Internal.DocIdHandler</Class>
+    <Data/>
+    <Filter/>
+  </Receiver>
+  <Receiver>
+    <Name>Document ID Generator</Name>
+    <Synchronization>Synchronous</Synchronization>
+    <Type>10002</Type>
+    <SequenceNumber>1001</SequenceNumber>
+    <Assembly>Microsoft.Office.DocumentManagement, Version=14.0.0.0, Culture=neutral, PublicKeyToken=71e9bce111e9429c</Assembly>
+    <Class>Microsoft.Office.DocumentManagement.Internal.DocIdHandler</Class>
+    <Data/>
+    <Filter/>
+  </Receiver>
+  <Receiver>
+    <Name>Document ID Generator</Name>
+    <Synchronization>Synchronous</Synchronization>
+    <Type>10004</Type>
+    <SequenceNumber>1002</SequenceNumber>
+    <Assembly>Microsoft.Office.DocumentManagement, Version=14.0.0.0, Culture=neutral, PublicKeyToken=71e9bce111e9429c</Assembly>
+    <Class>Microsoft.Office.DocumentManagement.Internal.DocIdHandler</Class>
+    <Data/>
+    <Filter/>
+  </Receiver>
+  <Receiver>
+    <Name>Document ID Generator</Name>
+    <Synchronization>Synchronous</Synchronization>
+    <Type>10006</Type>
+    <SequenceNumber>1003</SequenceNumber>
+    <Assembly>Microsoft.Office.DocumentManagement, Version=14.0.0.0, Culture=neutral, PublicKeyToken=71e9bce111e9429c</Assembly>
+    <Class>Microsoft.Office.DocumentManagement.Internal.DocIdHandler</Class>
+    <Data/>
+    <Filter/>
+  </Receiver>
+</spe:Receivers>
+</file>
+
+<file path=customXml/item3.xml><?xml version="1.0" encoding="utf-8"?>
 <ct:contentTypeSchema xmlns:ct="http://schemas.microsoft.com/office/2006/metadata/contentType" xmlns:ma="http://schemas.microsoft.com/office/2006/metadata/properties/metaAttributes" ct:_="" ma:_="" ma:contentTypeName="Documento" ma:contentTypeID="0x0101006EC8885F2277994DA5A3A44288C2DCC8" ma:contentTypeVersion="0" ma:contentTypeDescription="Crear nuevo documento." ma:contentTypeScope="" ma:versionID="8a21258b83421269a39292366145e9d5">
   <xsd:schema xmlns:xsd="http://www.w3.org/2001/XMLSchema" xmlns:xs="http://www.w3.org/2001/XMLSchema" xmlns:p="http://schemas.microsoft.com/office/2006/metadata/properties" xmlns:ns2="eeb79cf9-8d8a-4821-b269-289bb76a9404" targetNamespace="http://schemas.microsoft.com/office/2006/metadata/properties" ma:root="true" ma:fieldsID="58678076ddecf4f1ec4c3755cc416267" ns2:_="">
     <xsd:import namespace="eeb79cf9-8d8a-4821-b269-289bb76a9404"/>
@@ -22366,53 +22348,16 @@
 </ct:contentTypeSchema>
 </file>
 
-<file path=customXml/item3.xml><?xml version="1.0" encoding="utf-8"?>
+<file path=customXml/item4.xml><?xml version="1.0" encoding="utf-8"?>
 <?mso-contentType ?>
-<spe:Receivers xmlns:spe="http://schemas.microsoft.com/sharepoint/events">
-  <Receiver>
-    <Name>Document ID Generator</Name>
-    <Synchronization>Synchronous</Synchronization>
-    <Type>10001</Type>
-    <SequenceNumber>1000</SequenceNumber>
-    <Assembly>Microsoft.Office.DocumentManagement, Version=14.0.0.0, Culture=neutral, PublicKeyToken=71e9bce111e9429c</Assembly>
-    <Class>Microsoft.Office.DocumentManagement.Internal.DocIdHandler</Class>
-    <Data/>
-    <Filter/>
-  </Receiver>
-  <Receiver>
-    <Name>Document ID Generator</Name>
-    <Synchronization>Synchronous</Synchronization>
-    <Type>10002</Type>
-    <SequenceNumber>1001</SequenceNumber>
-    <Assembly>Microsoft.Office.DocumentManagement, Version=14.0.0.0, Culture=neutral, PublicKeyToken=71e9bce111e9429c</Assembly>
-    <Class>Microsoft.Office.DocumentManagement.Internal.DocIdHandler</Class>
-    <Data/>
-    <Filter/>
-  </Receiver>
-  <Receiver>
-    <Name>Document ID Generator</Name>
-    <Synchronization>Synchronous</Synchronization>
-    <Type>10004</Type>
-    <SequenceNumber>1002</SequenceNumber>
-    <Assembly>Microsoft.Office.DocumentManagement, Version=14.0.0.0, Culture=neutral, PublicKeyToken=71e9bce111e9429c</Assembly>
-    <Class>Microsoft.Office.DocumentManagement.Internal.DocIdHandler</Class>
-    <Data/>
-    <Filter/>
-  </Receiver>
-  <Receiver>
-    <Name>Document ID Generator</Name>
-    <Synchronization>Synchronous</Synchronization>
-    <Type>10006</Type>
-    <SequenceNumber>1003</SequenceNumber>
-    <Assembly>Microsoft.Office.DocumentManagement, Version=14.0.0.0, Culture=neutral, PublicKeyToken=71e9bce111e9429c</Assembly>
-    <Class>Microsoft.Office.DocumentManagement.Internal.DocIdHandler</Class>
-    <Data/>
-    <Filter/>
-  </Receiver>
-</spe:Receivers>
+<FormTemplates xmlns="http://schemas.microsoft.com/sharepoint/v3/contenttype/forms">
+  <Display>DocumentLibraryForm</Display>
+  <Edit>DocumentLibraryForm</Edit>
+  <New>DocumentLibraryForm</New>
+</FormTemplates>
 </file>
 
-<file path=customXml/item4.xml><?xml version="1.0" encoding="utf-8"?>
+<file path=customXml/item5.xml><?xml version="1.0" encoding="utf-8"?>
 <p:properties xmlns:p="http://schemas.microsoft.com/office/2006/metadata/properties" xmlns:xsi="http://www.w3.org/2001/XMLSchema-instance" xmlns:pc="http://schemas.microsoft.com/office/infopath/2007/PartnerControls">
   <documentManagement>
     <_dlc_DocId xmlns="eeb79cf9-8d8a-4821-b269-289bb76a9404">AFUUK2QUF2TY-71-60</_dlc_DocId>
@@ -22422,15 +22367,6 @@
     </_dlc_DocIdUrl>
   </documentManagement>
 </p:properties>
-</file>
-
-<file path=customXml/item5.xml><?xml version="1.0" encoding="utf-8"?>
-<?mso-contentType ?>
-<FormTemplates xmlns="http://schemas.microsoft.com/sharepoint/v3/contenttype/forms">
-  <Display>DocumentLibraryForm</Display>
-  <Edit>DocumentLibraryForm</Edit>
-  <New>DocumentLibraryForm</New>
-</FormTemplates>
 </file>
 
 <file path=customXml/item6.xml><?xml version="1.0" encoding="utf-8"?>
@@ -22446,6 +22382,14 @@
 </file>
 
 <file path=customXml/itemProps2.xml><?xml version="1.0" encoding="utf-8"?>
+<ds:datastoreItem xmlns:ds="http://schemas.openxmlformats.org/officeDocument/2006/customXml" ds:itemID="{16C02D94-20FA-49B2-BA31-B42E192C1451}">
+  <ds:schemaRefs>
+    <ds:schemaRef ds:uri="http://schemas.microsoft.com/sharepoint/events"/>
+  </ds:schemaRefs>
+</ds:datastoreItem>
+</file>
+
+<file path=customXml/itemProps3.xml><?xml version="1.0" encoding="utf-8"?>
 <ds:datastoreItem xmlns:ds="http://schemas.openxmlformats.org/officeDocument/2006/customXml" ds:itemID="{786878A1-FDBA-4C84-9980-2E0E5DB891E8}">
   <ds:schemaRefs>
     <ds:schemaRef ds:uri="http://schemas.microsoft.com/office/2006/metadata/contentType"/>
@@ -22463,15 +22407,15 @@
 </ds:datastoreItem>
 </file>
 
-<file path=customXml/itemProps3.xml><?xml version="1.0" encoding="utf-8"?>
-<ds:datastoreItem xmlns:ds="http://schemas.openxmlformats.org/officeDocument/2006/customXml" ds:itemID="{16C02D94-20FA-49B2-BA31-B42E192C1451}">
+<file path=customXml/itemProps4.xml><?xml version="1.0" encoding="utf-8"?>
+<ds:datastoreItem xmlns:ds="http://schemas.openxmlformats.org/officeDocument/2006/customXml" ds:itemID="{3E70C9E4-ACE6-4AAD-956A-2507613721D9}">
   <ds:schemaRefs>
-    <ds:schemaRef ds:uri="http://schemas.microsoft.com/sharepoint/events"/>
+    <ds:schemaRef ds:uri="http://schemas.microsoft.com/sharepoint/v3/contenttype/forms"/>
   </ds:schemaRefs>
 </ds:datastoreItem>
 </file>
 
-<file path=customXml/itemProps4.xml><?xml version="1.0" encoding="utf-8"?>
+<file path=customXml/itemProps5.xml><?xml version="1.0" encoding="utf-8"?>
 <ds:datastoreItem xmlns:ds="http://schemas.openxmlformats.org/officeDocument/2006/customXml" ds:itemID="{81D40CED-A0A9-4DB2-8B2F-75B8E3D036D9}">
   <ds:schemaRefs>
     <ds:schemaRef ds:uri="http://schemas.microsoft.com/office/2006/metadata/properties"/>
@@ -22481,16 +22425,8 @@
 </ds:datastoreItem>
 </file>
 
-<file path=customXml/itemProps5.xml><?xml version="1.0" encoding="utf-8"?>
-<ds:datastoreItem xmlns:ds="http://schemas.openxmlformats.org/officeDocument/2006/customXml" ds:itemID="{3E70C9E4-ACE6-4AAD-956A-2507613721D9}">
-  <ds:schemaRefs>
-    <ds:schemaRef ds:uri="http://schemas.microsoft.com/sharepoint/v3/contenttype/forms"/>
-  </ds:schemaRefs>
-</ds:datastoreItem>
-</file>
-
 <file path=customXml/itemProps6.xml><?xml version="1.0" encoding="utf-8"?>
-<ds:datastoreItem xmlns:ds="http://schemas.openxmlformats.org/officeDocument/2006/customXml" ds:itemID="{02315AD4-D0B1-4505-8633-7154D9063A10}">
+<ds:datastoreItem xmlns:ds="http://schemas.openxmlformats.org/officeDocument/2006/customXml" ds:itemID="{CD4FDE5E-12DD-44D7-843A-7955411D2967}">
   <ds:schemaRefs>
     <ds:schemaRef ds:uri="http://schemas.openxmlformats.org/officeDocument/2006/bibliography"/>
   </ds:schemaRefs>

</xml_diff>

<commit_message>
Cambios Documentación y diagramas de clases
</commit_message>
<xml_diff>
--- a/doc/N28/DDT Cobro Modelo N28 (V1.1).docx
+++ b/doc/N28/DDT Cobro Modelo N28 (V1.1).docx
@@ -3162,13 +3162,13 @@
         </w:rPr>
       </w:pPr>
       <w:bookmarkStart w:id="1" w:name="_Toc522006598"/>
-      <w:bookmarkStart w:id="2" w:name="_Toc472417756"/>
-      <w:bookmarkStart w:id="3" w:name="_Toc474229175"/>
-      <w:bookmarkStart w:id="4" w:name="_Toc492176420"/>
-      <w:bookmarkStart w:id="5" w:name="_Toc501171835"/>
-      <w:bookmarkStart w:id="6" w:name="_Toc429041259"/>
-      <w:bookmarkStart w:id="7" w:name="_Toc474821228"/>
-      <w:bookmarkStart w:id="8" w:name="_Toc522605466"/>
+      <w:bookmarkStart w:id="2" w:name="_Toc522605466"/>
+      <w:bookmarkStart w:id="3" w:name="_Toc472417756"/>
+      <w:bookmarkStart w:id="4" w:name="_Toc474229175"/>
+      <w:bookmarkStart w:id="5" w:name="_Toc492176420"/>
+      <w:bookmarkStart w:id="6" w:name="_Toc501171835"/>
+      <w:bookmarkStart w:id="7" w:name="_Toc429041259"/>
+      <w:bookmarkStart w:id="8" w:name="_Toc474821228"/>
       <w:r>
         <w:rPr>
           <w:rFonts w:asciiTheme="minorHAnsi" w:hAnsiTheme="minorHAnsi"/>
@@ -3183,13 +3183,13 @@
         </w:rPr>
         <w:t>escripción del documento</w:t>
       </w:r>
-      <w:bookmarkEnd w:id="8"/>
-    </w:p>
-    <w:bookmarkEnd w:id="2"/>
+      <w:bookmarkEnd w:id="2"/>
+    </w:p>
     <w:bookmarkEnd w:id="3"/>
     <w:bookmarkEnd w:id="4"/>
     <w:bookmarkEnd w:id="5"/>
     <w:bookmarkEnd w:id="6"/>
+    <w:bookmarkEnd w:id="7"/>
     <w:p>
       <w:pPr>
         <w:keepLines/>
@@ -4741,7 +4741,7 @@
           </w:p>
         </w:tc>
       </w:tr>
-      <w:bookmarkEnd w:id="7"/>
+      <w:bookmarkEnd w:id="8"/>
     </w:tbl>
     <w:p>
       <w:pPr>
@@ -5011,9 +5011,9 @@
         </w:rPr>
       </w:pPr>
       <w:bookmarkStart w:id="33" w:name="_Toc411320775"/>
-      <w:bookmarkStart w:id="34" w:name="_Toc211485208"/>
-      <w:bookmarkStart w:id="35" w:name="_Toc211937235"/>
-      <w:bookmarkStart w:id="36" w:name="_Toc522605472"/>
+      <w:bookmarkStart w:id="34" w:name="_Toc522605472"/>
+      <w:bookmarkStart w:id="35" w:name="_Toc211485208"/>
+      <w:bookmarkStart w:id="36" w:name="_Toc211937235"/>
       <w:r>
         <w:rPr>
           <w:rFonts w:asciiTheme="minorHAnsi" w:hAnsiTheme="minorHAnsi"/>
@@ -5022,7 +5022,7 @@
         <w:t>Arquitectura de la Aplicación</w:t>
       </w:r>
       <w:bookmarkEnd w:id="33"/>
-      <w:bookmarkEnd w:id="36"/>
+      <w:bookmarkEnd w:id="34"/>
     </w:p>
     <w:p>
       <w:pPr>
@@ -5311,19 +5311,22 @@
           <w:rFonts w:asciiTheme="minorHAnsi" w:hAnsiTheme="minorHAnsi"/>
         </w:rPr>
       </w:pPr>
-      <w:bookmarkStart w:id="39" w:name="_Toc411320777"/>
-      <w:bookmarkStart w:id="40" w:name="_Toc522605474"/>
       <w:r>
         <w:rPr>
           <w:rFonts w:asciiTheme="minorHAnsi" w:hAnsiTheme="minorHAnsi"/>
         </w:rPr>
-        <w:t>Contexto Tecnológico</w:t>
-      </w:r>
-      <w:bookmarkEnd w:id="39"/>
-      <w:bookmarkEnd w:id="40"/>
-    </w:p>
-    <w:p>
-      <w:pPr>
+        <w:t xml:space="preserve">Arquitectura </w:t>
+      </w:r>
+      <w:r>
+        <w:rPr>
+          <w:rFonts w:asciiTheme="minorHAnsi" w:hAnsiTheme="minorHAnsi"/>
+        </w:rPr>
+        <w:t>interna</w:t>
+      </w:r>
+    </w:p>
+    <w:p>
+      <w:pPr>
+        <w:spacing w:after="120"/>
         <w:jc w:val="both"/>
         <w:rPr>
           <w:rFonts w:ascii="Bankia" w:eastAsia="Times New Roman" w:hAnsi="Bankia" w:cs="Calibri"/>
@@ -5336,53 +5339,110 @@
       <w:r>
         <w:rPr>
           <w:rFonts w:ascii="Bankia" w:eastAsia="Times New Roman" w:hAnsi="Bankia" w:cs="Calibri"/>
-          <w:color w:val="auto"/>
-          <w:sz w:val="24"/>
-          <w:szCs w:val="24"/>
-          <w:lang w:eastAsia="es-ES"/>
-        </w:rPr>
-        <w:t>En el diseño de las aplicaciones distribuidas, se ha convertido en un principio ampliamente aceptado la división de cada aplicación en componentes que ofrezcan los servicios de presentación,</w:t>
-      </w:r>
-      <w:r>
-        <w:rPr>
-          <w:rFonts w:ascii="Bankia" w:eastAsia="Times New Roman" w:hAnsi="Bankia" w:cs="Calibri"/>
-          <w:color w:val="auto"/>
-          <w:sz w:val="24"/>
-          <w:szCs w:val="24"/>
-          <w:lang w:eastAsia="es-ES"/>
-        </w:rPr>
-        <w:t xml:space="preserve"> </w:t>
-      </w:r>
-      <w:r>
-        <w:rPr>
-          <w:rFonts w:ascii="Bankia" w:eastAsia="Times New Roman" w:hAnsi="Bankia" w:cs="Calibri"/>
-          <w:color w:val="auto"/>
-          <w:sz w:val="24"/>
-          <w:szCs w:val="24"/>
-          <w:lang w:eastAsia="es-ES"/>
-        </w:rPr>
-        <w:t xml:space="preserve">lógica de negocio </w:t>
-      </w:r>
-      <w:r>
-        <w:rPr>
-          <w:rFonts w:ascii="Bankia" w:eastAsia="Times New Roman" w:hAnsi="Bankia" w:cs="Calibri"/>
-          <w:color w:val="auto"/>
-          <w:sz w:val="24"/>
-          <w:szCs w:val="24"/>
-          <w:lang w:eastAsia="es-ES"/>
-        </w:rPr>
-        <w:t>e integración</w:t>
-      </w:r>
-      <w:r>
-        <w:rPr>
-          <w:rFonts w:ascii="Bankia" w:eastAsia="Times New Roman" w:hAnsi="Bankia" w:cs="Calibri"/>
-          <w:color w:val="auto"/>
-          <w:sz w:val="24"/>
-          <w:szCs w:val="24"/>
-          <w:lang w:eastAsia="es-ES"/>
-        </w:rPr>
-        <w:t xml:space="preserve">. Los componentes que realizan los mismos tipos de funciones se pueden agrupar en capas que están organizadas en una jerarquía o pila. Así, los componentes que están en una misma capa interactúan entre ellos directamente y con los componentes de las capas inferiores—pero nunca invocan a los componentes de las capas superiores. </w:t>
-      </w:r>
+          <w:noProof/>
+          <w:color w:val="auto"/>
+          <w:sz w:val="24"/>
+          <w:szCs w:val="24"/>
+          <w:lang w:eastAsia="es-ES"/>
+        </w:rPr>
+        <w:drawing>
+          <wp:anchor distT="0" distB="0" distL="114300" distR="114300" simplePos="0" relativeHeight="251658240" behindDoc="0" locked="0" layoutInCell="1" allowOverlap="1">
+            <wp:simplePos x="0" y="0"/>
+            <wp:positionH relativeFrom="column">
+              <wp:posOffset>1328420</wp:posOffset>
+            </wp:positionH>
+            <wp:positionV relativeFrom="paragraph">
+              <wp:posOffset>768985</wp:posOffset>
+            </wp:positionV>
+            <wp:extent cx="2867025" cy="2003425"/>
+            <wp:effectExtent l="0" t="0" r="9525" b="0"/>
+            <wp:wrapTopAndBottom/>
+            <wp:docPr id="8" name="Imagen 8"/>
+            <wp:cNvGraphicFramePr>
+              <a:graphicFrameLocks xmlns:a="http://schemas.openxmlformats.org/drawingml/2006/main" noChangeAspect="1"/>
+            </wp:cNvGraphicFramePr>
+            <a:graphic xmlns:a="http://schemas.openxmlformats.org/drawingml/2006/main">
+              <a:graphicData uri="http://schemas.openxmlformats.org/drawingml/2006/picture">
+                <pic:pic xmlns:pic="http://schemas.openxmlformats.org/drawingml/2006/picture">
+                  <pic:nvPicPr>
+                    <pic:cNvPr id="8" name="Arquitectura Interna N28.png"/>
+                    <pic:cNvPicPr/>
+                  </pic:nvPicPr>
+                  <pic:blipFill>
+                    <a:blip r:embed="rId15">
+                      <a:extLst>
+                        <a:ext uri="{28A0092B-C50C-407E-A947-70E740481C1C}">
+                          <a14:useLocalDpi xmlns:a14="http://schemas.microsoft.com/office/drawing/2010/main" val="0"/>
+                        </a:ext>
+                      </a:extLst>
+                    </a:blip>
+                    <a:stretch>
+                      <a:fillRect/>
+                    </a:stretch>
+                  </pic:blipFill>
+                  <pic:spPr>
+                    <a:xfrm>
+                      <a:off x="0" y="0"/>
+                      <a:ext cx="2867025" cy="2003425"/>
+                    </a:xfrm>
+                    <a:prstGeom prst="rect">
+                      <a:avLst/>
+                    </a:prstGeom>
+                  </pic:spPr>
+                </pic:pic>
+              </a:graphicData>
+            </a:graphic>
+            <wp14:sizeRelH relativeFrom="margin">
+              <wp14:pctWidth>0</wp14:pctWidth>
+            </wp14:sizeRelH>
+            <wp14:sizeRelV relativeFrom="margin">
+              <wp14:pctHeight>0</wp14:pctHeight>
+            </wp14:sizeRelV>
+          </wp:anchor>
+        </w:drawing>
+      </w:r>
+      <w:r>
+        <w:rPr>
+          <w:rFonts w:ascii="Bankia" w:eastAsia="Times New Roman" w:hAnsi="Bankia" w:cs="Calibri"/>
+          <w:color w:val="auto"/>
+          <w:sz w:val="24"/>
+          <w:szCs w:val="24"/>
+          <w:lang w:eastAsia="es-ES"/>
+        </w:rPr>
+        <w:t xml:space="preserve">Teniendo en cuenta lo anterior, a </w:t>
+      </w:r>
+      <w:r>
+        <w:rPr>
+          <w:rFonts w:ascii="Bankia" w:eastAsia="Times New Roman" w:hAnsi="Bankia" w:cs="Calibri"/>
+          <w:color w:val="auto"/>
+          <w:sz w:val="24"/>
+          <w:szCs w:val="24"/>
+          <w:lang w:eastAsia="es-ES"/>
+        </w:rPr>
+        <w:t>continuación,</w:t>
+      </w:r>
+      <w:r>
+        <w:rPr>
+          <w:rFonts w:ascii="Bankia" w:eastAsia="Times New Roman" w:hAnsi="Bankia" w:cs="Calibri"/>
+          <w:color w:val="auto"/>
+          <w:sz w:val="24"/>
+          <w:szCs w:val="24"/>
+          <w:lang w:eastAsia="es-ES"/>
+        </w:rPr>
+        <w:t xml:space="preserve"> se muestra el diseño detallado de la aplicación. Los siguientes apartados, explican la función de cada una de las capas y los componentes que se usan para su implementación.</w:t>
+      </w:r>
+    </w:p>
+    <w:p>
+      <w:pPr>
+        <w:jc w:val="center"/>
+        <w:rPr>
+          <w:rFonts w:ascii="Bankia" w:eastAsia="Times New Roman" w:hAnsi="Bankia" w:cs="Calibri"/>
+          <w:color w:val="auto"/>
+          <w:sz w:val="24"/>
+          <w:szCs w:val="24"/>
+          <w:lang w:eastAsia="es-ES"/>
+        </w:rPr>
+      </w:pPr>
     </w:p>
     <w:p>
       <w:pPr>
@@ -5403,53 +5463,7 @@
           <w:szCs w:val="24"/>
           <w:lang w:eastAsia="es-ES"/>
         </w:rPr>
-        <w:t>Es importante tener en cuenta que las capas son simplemente agrupaciones lógicas de los componentes de software que conforman la aplicación o servicio. Las capas ayudan a diferenciar entre los tipos de tareas que realizan los componentes y facilitan la comunicación del diseño y la reutilización en la solución.</w:t>
-      </w:r>
-    </w:p>
-    <w:p>
-      <w:pPr>
-        <w:jc w:val="both"/>
-        <w:rPr>
-          <w:rFonts w:ascii="Bankia" w:eastAsia="Times New Roman" w:hAnsi="Bankia" w:cs="Calibri"/>
-          <w:color w:val="auto"/>
-          <w:sz w:val="24"/>
-          <w:szCs w:val="24"/>
-          <w:lang w:eastAsia="es-ES"/>
-        </w:rPr>
-      </w:pPr>
-    </w:p>
-    <w:p>
-      <w:pPr>
-        <w:jc w:val="center"/>
-      </w:pPr>
-      <w:r>
-        <w:t>(INSERTAR DISEÑO DE CAPAS DE LA APLICACIÓN)</w:t>
-      </w:r>
-    </w:p>
-    <w:p>
-      <w:pPr>
-        <w:jc w:val="center"/>
-      </w:pPr>
-    </w:p>
-    <w:p>
-      <w:pPr>
-        <w:jc w:val="both"/>
-        <w:rPr>
-          <w:rFonts w:ascii="Bankia" w:eastAsia="Times New Roman" w:hAnsi="Bankia" w:cs="Calibri"/>
-          <w:color w:val="auto"/>
-          <w:sz w:val="24"/>
-          <w:szCs w:val="24"/>
-          <w:lang w:eastAsia="es-ES"/>
-        </w:rPr>
-      </w:pPr>
-      <w:r>
-        <w:rPr>
-          <w:rFonts w:ascii="Bankia" w:eastAsia="Times New Roman" w:hAnsi="Bankia" w:cs="Calibri"/>
-          <w:color w:val="auto"/>
-          <w:sz w:val="24"/>
-          <w:szCs w:val="24"/>
-          <w:lang w:eastAsia="es-ES"/>
-        </w:rPr>
+        <w:lastRenderedPageBreak/>
         <w:t xml:space="preserve">La siguiente tabla </w:t>
       </w:r>
       <w:r>
@@ -5542,14 +5556,6 @@
         </w:rPr>
         <w:t xml:space="preserve"> más detalle.</w:t>
       </w:r>
-    </w:p>
-    <w:p>
-      <w:pPr>
-        <w:rPr>
-          <w:sz w:val="22"/>
-          <w:szCs w:val="22"/>
-        </w:rPr>
-      </w:pPr>
     </w:p>
     <w:p>
       <w:pPr>
@@ -5710,7 +5716,6 @@
               </w:rPr>
               <w:t xml:space="preserve">Implementa las páginas de la </w:t>
             </w:r>
-            <w:proofErr w:type="gramStart"/>
             <w:r>
               <w:rPr>
                 <w:rFonts w:ascii="Bankia" w:eastAsia="Times New Roman" w:hAnsi="Bankia" w:cs="Calibri"/>
@@ -5719,9 +5724,8 @@
                 <w:szCs w:val="24"/>
                 <w:lang w:eastAsia="es-ES"/>
               </w:rPr>
-              <w:t>interface</w:t>
+              <w:t>interfaz</w:t>
             </w:r>
-            <w:proofErr w:type="gramEnd"/>
             <w:r>
               <w:rPr>
                 <w:rFonts w:ascii="Bankia" w:eastAsia="Times New Roman" w:hAnsi="Bankia" w:cs="Calibri"/>
@@ -5759,6 +5763,38 @@
                 <w:lang w:eastAsia="es-ES"/>
               </w:rPr>
               <w:t>Páginas JSP, plantillas HTML, CSS</w:t>
+            </w:r>
+            <w:r>
+              <w:rPr>
+                <w:rFonts w:ascii="Bankia" w:eastAsia="Times New Roman" w:hAnsi="Bankia" w:cs="Calibri"/>
+                <w:color w:val="auto"/>
+                <w:sz w:val="24"/>
+                <w:szCs w:val="24"/>
+                <w:lang w:eastAsia="es-ES"/>
+              </w:rPr>
+              <w:t xml:space="preserve"> e </w:t>
+            </w:r>
+            <w:proofErr w:type="spellStart"/>
+            <w:r>
+              <w:rPr>
+                <w:rFonts w:ascii="Bankia" w:eastAsia="Times New Roman" w:hAnsi="Bankia" w:cs="Calibri"/>
+                <w:color w:val="auto"/>
+                <w:sz w:val="24"/>
+                <w:szCs w:val="24"/>
+                <w:lang w:eastAsia="es-ES"/>
+              </w:rPr>
+              <w:t>iText</w:t>
+            </w:r>
+            <w:proofErr w:type="spellEnd"/>
+            <w:r>
+              <w:rPr>
+                <w:rFonts w:ascii="Bankia" w:eastAsia="Times New Roman" w:hAnsi="Bankia" w:cs="Calibri"/>
+                <w:color w:val="auto"/>
+                <w:sz w:val="24"/>
+                <w:szCs w:val="24"/>
+                <w:lang w:eastAsia="es-ES"/>
+              </w:rPr>
+              <w:t>.</w:t>
             </w:r>
           </w:p>
         </w:tc>
@@ -5851,6 +5887,16 @@
               </w:rPr>
               <w:t>Objetos de negocio y servicios implementados con clases Java y que se integran con Spring</w:t>
             </w:r>
+            <w:r>
+              <w:rPr>
+                <w:rFonts w:ascii="Bankia" w:eastAsia="Times New Roman" w:hAnsi="Bankia" w:cs="Calibri"/>
+                <w:color w:val="auto"/>
+                <w:sz w:val="24"/>
+                <w:szCs w:val="24"/>
+                <w:lang w:eastAsia="es-ES"/>
+              </w:rPr>
+              <w:t>.</w:t>
+            </w:r>
           </w:p>
         </w:tc>
       </w:tr>
@@ -5921,8 +5967,6 @@
               </w:rPr>
               <w:t>módulos</w:t>
             </w:r>
-            <w:bookmarkStart w:id="41" w:name="_GoBack"/>
-            <w:bookmarkEnd w:id="41"/>
             <w:r>
               <w:rPr>
                 <w:rFonts w:ascii="Bankia" w:eastAsia="Times New Roman" w:hAnsi="Bankia" w:cs="Calibri"/>
@@ -5991,6 +6035,18 @@
               </w:rPr>
               <w:t>o Bankia</w:t>
             </w:r>
+            <w:r>
+              <w:rPr>
+                <w:rFonts w:ascii="Bankia" w:eastAsia="Times New Roman" w:hAnsi="Bankia" w:cs="Calibri"/>
+                <w:color w:val="auto"/>
+                <w:sz w:val="24"/>
+                <w:szCs w:val="24"/>
+                <w:lang w:eastAsia="es-ES"/>
+              </w:rPr>
+              <w:t>.</w:t>
+            </w:r>
+            <w:bookmarkStart w:id="39" w:name="_GoBack"/>
+            <w:bookmarkEnd w:id="39"/>
           </w:p>
         </w:tc>
       </w:tr>
@@ -6021,12 +6077,175 @@
     <w:p/>
     <w:p>
       <w:pPr>
-        <w:jc w:val="center"/>
-      </w:pPr>
-      <w:r>
-        <w:t>(INSERTAR DISEÑO DE LA CAPA DE PRESENTACIÓN)</w:t>
-      </w:r>
-    </w:p>
+        <w:jc w:val="both"/>
+        <w:rPr>
+          <w:rFonts w:ascii="Bankia" w:eastAsia="Times New Roman" w:hAnsi="Bankia" w:cs="Calibri"/>
+          <w:color w:val="auto"/>
+          <w:sz w:val="24"/>
+          <w:szCs w:val="24"/>
+          <w:lang w:eastAsia="es-ES"/>
+        </w:rPr>
+      </w:pPr>
+      <w:r>
+        <w:rPr>
+          <w:rFonts w:ascii="Bankia" w:eastAsia="Times New Roman" w:hAnsi="Bankia" w:cs="Calibri"/>
+          <w:color w:val="auto"/>
+          <w:sz w:val="24"/>
+          <w:szCs w:val="24"/>
+          <w:lang w:eastAsia="es-ES"/>
+        </w:rPr>
+        <w:t>E</w:t>
+      </w:r>
+      <w:r>
+        <w:rPr>
+          <w:rFonts w:ascii="Bankia" w:eastAsia="Times New Roman" w:hAnsi="Bankia" w:cs="Calibri"/>
+          <w:color w:val="auto"/>
+          <w:sz w:val="24"/>
+          <w:szCs w:val="24"/>
+          <w:lang w:eastAsia="es-ES"/>
+        </w:rPr>
+        <w:t xml:space="preserve">sta capa es la que se encarga de implementar </w:t>
+      </w:r>
+      <w:r>
+        <w:rPr>
+          <w:rFonts w:ascii="Bankia" w:eastAsia="Times New Roman" w:hAnsi="Bankia" w:cs="Calibri"/>
+          <w:color w:val="auto"/>
+          <w:sz w:val="24"/>
+          <w:szCs w:val="24"/>
+          <w:lang w:eastAsia="es-ES"/>
+        </w:rPr>
+        <w:t>la interacción con los usuarios finales</w:t>
+      </w:r>
+      <w:r>
+        <w:rPr>
+          <w:rFonts w:ascii="Bankia" w:eastAsia="Times New Roman" w:hAnsi="Bankia" w:cs="Calibri"/>
+          <w:color w:val="auto"/>
+          <w:sz w:val="24"/>
+          <w:szCs w:val="24"/>
+          <w:lang w:eastAsia="es-ES"/>
+        </w:rPr>
+        <w:t xml:space="preserve"> a la hora de realizar el cobro. Se encarga de presentar tanto la pantalla de introducción de cuenta, como la pantalla de resultado de la operación y el justificante de pago en caso de ser solicitado.</w:t>
+      </w:r>
+      <w:r>
+        <w:rPr>
+          <w:rFonts w:ascii="Bankia" w:eastAsia="Times New Roman" w:hAnsi="Bankia" w:cs="Calibri"/>
+          <w:color w:val="auto"/>
+          <w:sz w:val="24"/>
+          <w:szCs w:val="24"/>
+          <w:lang w:eastAsia="es-ES"/>
+        </w:rPr>
+        <w:t xml:space="preserve"> Se implementa con páginas JSP</w:t>
+      </w:r>
+      <w:r>
+        <w:rPr>
+          <w:rFonts w:ascii="Bankia" w:eastAsia="Times New Roman" w:hAnsi="Bankia" w:cs="Calibri"/>
+          <w:color w:val="auto"/>
+          <w:sz w:val="24"/>
+          <w:szCs w:val="24"/>
+          <w:lang w:eastAsia="es-ES"/>
+        </w:rPr>
+        <w:t xml:space="preserve"> y</w:t>
+      </w:r>
+      <w:r>
+        <w:rPr>
+          <w:rFonts w:ascii="Bankia" w:eastAsia="Times New Roman" w:hAnsi="Bankia" w:cs="Calibri"/>
+          <w:color w:val="auto"/>
+          <w:sz w:val="24"/>
+          <w:szCs w:val="24"/>
+          <w:lang w:eastAsia="es-ES"/>
+        </w:rPr>
+        <w:t xml:space="preserve"> código HTML</w:t>
+      </w:r>
+      <w:r>
+        <w:rPr>
+          <w:rFonts w:ascii="Bankia" w:eastAsia="Times New Roman" w:hAnsi="Bankia" w:cs="Calibri"/>
+          <w:color w:val="auto"/>
+          <w:sz w:val="24"/>
+          <w:szCs w:val="24"/>
+          <w:lang w:eastAsia="es-ES"/>
+        </w:rPr>
+        <w:t xml:space="preserve"> y para la generación del PDF de justificante de pago utilizamos </w:t>
+      </w:r>
+      <w:proofErr w:type="spellStart"/>
+      <w:r>
+        <w:rPr>
+          <w:rFonts w:ascii="Bankia" w:eastAsia="Times New Roman" w:hAnsi="Bankia" w:cs="Calibri"/>
+          <w:color w:val="auto"/>
+          <w:sz w:val="24"/>
+          <w:szCs w:val="24"/>
+          <w:lang w:eastAsia="es-ES"/>
+        </w:rPr>
+        <w:t>iText</w:t>
+      </w:r>
+      <w:proofErr w:type="spellEnd"/>
+      <w:r>
+        <w:rPr>
+          <w:rFonts w:ascii="Bankia" w:eastAsia="Times New Roman" w:hAnsi="Bankia" w:cs="Calibri"/>
+          <w:color w:val="auto"/>
+          <w:sz w:val="24"/>
+          <w:szCs w:val="24"/>
+          <w:lang w:eastAsia="es-ES"/>
+        </w:rPr>
+        <w:t>.</w:t>
+      </w:r>
+    </w:p>
+    <w:p>
+      <w:r>
+        <w:rPr>
+          <w:noProof/>
+        </w:rPr>
+        <w:drawing>
+          <wp:anchor distT="0" distB="0" distL="114300" distR="114300" simplePos="0" relativeHeight="251660288" behindDoc="0" locked="0" layoutInCell="1" allowOverlap="1">
+            <wp:simplePos x="0" y="0"/>
+            <wp:positionH relativeFrom="column">
+              <wp:posOffset>1661795</wp:posOffset>
+            </wp:positionH>
+            <wp:positionV relativeFrom="paragraph">
+              <wp:posOffset>187960</wp:posOffset>
+            </wp:positionV>
+            <wp:extent cx="2733675" cy="673100"/>
+            <wp:effectExtent l="0" t="0" r="9525" b="0"/>
+            <wp:wrapTopAndBottom/>
+            <wp:docPr id="11" name="Imagen 11"/>
+            <wp:cNvGraphicFramePr>
+              <a:graphicFrameLocks xmlns:a="http://schemas.openxmlformats.org/drawingml/2006/main" noChangeAspect="1"/>
+            </wp:cNvGraphicFramePr>
+            <a:graphic xmlns:a="http://schemas.openxmlformats.org/drawingml/2006/main">
+              <a:graphicData uri="http://schemas.openxmlformats.org/drawingml/2006/picture">
+                <pic:pic xmlns:pic="http://schemas.openxmlformats.org/drawingml/2006/picture">
+                  <pic:nvPicPr>
+                    <pic:cNvPr id="11" name="Módulo Cobro N28.png"/>
+                    <pic:cNvPicPr/>
+                  </pic:nvPicPr>
+                  <pic:blipFill>
+                    <a:blip r:embed="rId16">
+                      <a:extLst>
+                        <a:ext uri="{28A0092B-C50C-407E-A947-70E740481C1C}">
+                          <a14:useLocalDpi xmlns:a14="http://schemas.microsoft.com/office/drawing/2010/main" val="0"/>
+                        </a:ext>
+                      </a:extLst>
+                    </a:blip>
+                    <a:stretch>
+                      <a:fillRect/>
+                    </a:stretch>
+                  </pic:blipFill>
+                  <pic:spPr>
+                    <a:xfrm>
+                      <a:off x="0" y="0"/>
+                      <a:ext cx="2733675" cy="673100"/>
+                    </a:xfrm>
+                    <a:prstGeom prst="rect">
+                      <a:avLst/>
+                    </a:prstGeom>
+                  </pic:spPr>
+                </pic:pic>
+              </a:graphicData>
+            </a:graphic>
+          </wp:anchor>
+        </w:drawing>
+      </w:r>
+    </w:p>
+    <w:p/>
     <w:p/>
     <w:p>
       <w:pPr>
@@ -6208,14 +6427,15 @@
           <w:rFonts w:asciiTheme="minorHAnsi" w:hAnsiTheme="minorHAnsi"/>
         </w:rPr>
       </w:pPr>
-      <w:bookmarkStart w:id="42" w:name="_Toc522605475"/>
+      <w:bookmarkStart w:id="40" w:name="_Toc522605475"/>
       <w:r>
         <w:rPr>
           <w:rFonts w:asciiTheme="minorHAnsi" w:hAnsiTheme="minorHAnsi"/>
         </w:rPr>
+        <w:lastRenderedPageBreak/>
         <w:t>Versiones de las Librerías</w:t>
       </w:r>
-      <w:bookmarkEnd w:id="42"/>
+      <w:bookmarkEnd w:id="40"/>
     </w:p>
     <w:p>
       <w:pPr>
@@ -6391,7 +6611,7 @@
           <w:rFonts w:asciiTheme="minorHAnsi" w:hAnsiTheme="minorHAnsi"/>
         </w:rPr>
       </w:pPr>
-      <w:bookmarkStart w:id="43" w:name="_Toc522605476"/>
+      <w:bookmarkStart w:id="41" w:name="_Toc522605476"/>
       <w:r>
         <w:rPr>
           <w:rFonts w:asciiTheme="minorHAnsi" w:hAnsiTheme="minorHAnsi"/>
@@ -6399,9 +6619,9 @@
         <w:lastRenderedPageBreak/>
         <w:t>Organización Interna de los Módulos</w:t>
       </w:r>
-      <w:bookmarkEnd w:id="34"/>
       <w:bookmarkEnd w:id="35"/>
-      <w:bookmarkEnd w:id="43"/>
+      <w:bookmarkEnd w:id="36"/>
+      <w:bookmarkEnd w:id="41"/>
     </w:p>
     <w:p>
       <w:pPr>
@@ -6489,707 +6709,31 @@
           <w:szCs w:val="24"/>
           <w:lang w:eastAsia="es-ES"/>
         </w:rPr>
-        <w:t>:</w:t>
+        <w:t>. Los módulos definidos</w:t>
+      </w:r>
+      <w:r>
+        <w:rPr>
+          <w:rFonts w:ascii="Bankia" w:eastAsia="Times New Roman" w:hAnsi="Bankia" w:cs="Calibri"/>
+          <w:color w:val="auto"/>
+          <w:sz w:val="24"/>
+          <w:szCs w:val="24"/>
+          <w:lang w:eastAsia="es-ES"/>
+        </w:rPr>
+        <w:t xml:space="preserve"> son transversales y se organizan de la siguiente forma:</w:t>
       </w:r>
     </w:p>
     <w:p/>
     <w:p>
       <w:pPr>
-        <w:jc w:val="center"/>
+        <w:jc w:val="both"/>
         <w:rPr>
           <w:sz w:val="22"/>
           <w:szCs w:val="22"/>
         </w:rPr>
       </w:pPr>
-      <w:r>
-        <w:rPr>
-          <w:sz w:val="22"/>
-          <w:szCs w:val="22"/>
-        </w:rPr>
-        <w:t>(INSERTAR DIAGRAMA DE FLUJO ENTRE CAPAS)</w:t>
-      </w:r>
-    </w:p>
-    <w:p>
-      <w:pPr>
-        <w:jc w:val="both"/>
-        <w:rPr>
-          <w:sz w:val="22"/>
-          <w:szCs w:val="22"/>
-        </w:rPr>
-      </w:pPr>
-    </w:p>
-    <w:p>
-      <w:pPr>
-        <w:jc w:val="both"/>
-        <w:rPr>
-          <w:sz w:val="22"/>
-          <w:szCs w:val="22"/>
-        </w:rPr>
-      </w:pPr>
-      <w:r>
-        <w:rPr>
-          <w:rFonts w:ascii="Bankia" w:eastAsia="Times New Roman" w:hAnsi="Bankia" w:cs="Calibri"/>
-          <w:color w:val="auto"/>
-          <w:sz w:val="24"/>
-          <w:szCs w:val="24"/>
-          <w:lang w:eastAsia="es-ES"/>
-        </w:rPr>
-        <w:t>Los siguientes apartados describen los detalles de la implementación de este flujo en cada una de las capas</w:t>
-      </w:r>
-    </w:p>
-    <w:p>
-      <w:pPr>
-        <w:rPr>
-          <w:sz w:val="22"/>
-          <w:szCs w:val="22"/>
-        </w:rPr>
-      </w:pPr>
-    </w:p>
-    <w:p>
-      <w:pPr>
-        <w:pStyle w:val="Ttulo1"/>
-        <w:jc w:val="both"/>
-        <w:rPr>
-          <w:rFonts w:asciiTheme="minorHAnsi" w:hAnsiTheme="minorHAnsi"/>
-        </w:rPr>
-      </w:pPr>
-      <w:bookmarkStart w:id="44" w:name="_Toc522605477"/>
-      <w:r>
-        <w:rPr>
-          <w:rFonts w:asciiTheme="minorHAnsi" w:hAnsiTheme="minorHAnsi"/>
-        </w:rPr>
-        <w:lastRenderedPageBreak/>
-        <w:t xml:space="preserve">Módulo de </w:t>
-      </w:r>
-      <w:r>
-        <w:rPr>
-          <w:rFonts w:asciiTheme="minorHAnsi" w:hAnsiTheme="minorHAnsi"/>
-        </w:rPr>
-        <w:t>Cobro N28</w:t>
-      </w:r>
-      <w:bookmarkEnd w:id="44"/>
-    </w:p>
-    <w:p>
-      <w:pPr>
-        <w:pStyle w:val="Ttulo2"/>
-        <w:jc w:val="both"/>
-        <w:rPr>
-          <w:rFonts w:asciiTheme="minorHAnsi" w:hAnsiTheme="minorHAnsi"/>
-        </w:rPr>
-      </w:pPr>
-      <w:bookmarkStart w:id="45" w:name="_Toc522605478"/>
-      <w:r>
-        <w:rPr>
-          <w:rFonts w:asciiTheme="minorHAnsi" w:hAnsiTheme="minorHAnsi"/>
-        </w:rPr>
-        <w:t>Funcionalidad</w:t>
-      </w:r>
-      <w:bookmarkEnd w:id="45"/>
-    </w:p>
-    <w:p>
-      <w:pPr>
-        <w:jc w:val="both"/>
-        <w:rPr>
-          <w:sz w:val="22"/>
-          <w:szCs w:val="22"/>
-        </w:rPr>
-      </w:pPr>
-    </w:p>
-    <w:p>
-      <w:pPr>
-        <w:jc w:val="both"/>
-        <w:rPr>
-          <w:rFonts w:ascii="Bankia" w:eastAsia="Times New Roman" w:hAnsi="Bankia" w:cs="Calibri"/>
-          <w:color w:val="auto"/>
-          <w:sz w:val="24"/>
-          <w:szCs w:val="24"/>
-          <w:lang w:eastAsia="es-ES"/>
-        </w:rPr>
-      </w:pPr>
-      <w:r>
-        <w:rPr>
-          <w:rFonts w:ascii="Bankia" w:eastAsia="Times New Roman" w:hAnsi="Bankia" w:cs="Calibri"/>
-          <w:color w:val="auto"/>
-          <w:sz w:val="24"/>
-          <w:szCs w:val="24"/>
-          <w:lang w:eastAsia="es-ES"/>
-        </w:rPr>
-        <w:t xml:space="preserve">El módulo de </w:t>
-      </w:r>
-      <w:r>
-        <w:rPr>
-          <w:rFonts w:ascii="Bankia" w:eastAsia="Times New Roman" w:hAnsi="Bankia" w:cs="Calibri"/>
-          <w:color w:val="auto"/>
-          <w:sz w:val="24"/>
-          <w:szCs w:val="24"/>
-          <w:lang w:eastAsia="es-ES"/>
-        </w:rPr>
-        <w:t>cobro N28</w:t>
-      </w:r>
-      <w:r>
-        <w:rPr>
-          <w:rFonts w:ascii="Bankia" w:eastAsia="Times New Roman" w:hAnsi="Bankia" w:cs="Calibri"/>
-          <w:color w:val="auto"/>
-          <w:sz w:val="24"/>
-          <w:szCs w:val="24"/>
-          <w:lang w:eastAsia="es-ES"/>
-        </w:rPr>
-        <w:t xml:space="preserve"> implementa toda la gestión de</w:t>
-      </w:r>
-      <w:r>
-        <w:rPr>
-          <w:rFonts w:ascii="Bankia" w:eastAsia="Times New Roman" w:hAnsi="Bankia" w:cs="Calibri"/>
-          <w:color w:val="auto"/>
-          <w:sz w:val="24"/>
-          <w:szCs w:val="24"/>
-          <w:lang w:eastAsia="es-ES"/>
-        </w:rPr>
-        <w:t xml:space="preserve"> cobro:</w:t>
-      </w:r>
-    </w:p>
-    <w:p>
-      <w:pPr>
-        <w:rPr>
-          <w:rFonts w:ascii="Bankia" w:eastAsia="Times New Roman" w:hAnsi="Bankia" w:cs="Calibri"/>
-          <w:color w:val="auto"/>
-          <w:sz w:val="24"/>
-          <w:szCs w:val="24"/>
-          <w:lang w:eastAsia="es-ES"/>
-        </w:rPr>
-      </w:pPr>
-    </w:p>
-    <w:p>
-      <w:pPr>
-        <w:jc w:val="center"/>
-      </w:pPr>
-      <w:r>
-        <w:rPr>
-          <w:rFonts w:ascii="Bankia" w:eastAsia="Times New Roman" w:hAnsi="Bankia" w:cs="Calibri"/>
-          <w:color w:val="auto"/>
-          <w:sz w:val="24"/>
-          <w:szCs w:val="24"/>
-          <w:lang w:eastAsia="es-ES"/>
-        </w:rPr>
-        <w:t>(INSERTAR TAREAS DE MÓDULO N28)</w:t>
-      </w:r>
-    </w:p>
-    <w:p>
-      <w:pPr>
-        <w:pStyle w:val="Ttulo2"/>
-        <w:jc w:val="both"/>
-        <w:rPr>
-          <w:rFonts w:asciiTheme="minorHAnsi" w:hAnsiTheme="minorHAnsi"/>
-        </w:rPr>
-      </w:pPr>
-      <w:bookmarkStart w:id="46" w:name="_Toc522605479"/>
-      <w:r>
-        <w:rPr>
-          <w:rFonts w:asciiTheme="minorHAnsi" w:hAnsiTheme="minorHAnsi"/>
-        </w:rPr>
-        <w:t>Diseño</w:t>
-      </w:r>
-      <w:bookmarkEnd w:id="46"/>
-    </w:p>
-    <w:p>
-      <w:pPr>
-        <w:jc w:val="both"/>
-        <w:rPr>
-          <w:sz w:val="22"/>
-          <w:szCs w:val="22"/>
-        </w:rPr>
-      </w:pPr>
-    </w:p>
-    <w:p>
-      <w:pPr>
-        <w:jc w:val="both"/>
-        <w:rPr>
-          <w:rFonts w:ascii="Bankia" w:eastAsia="Times New Roman" w:hAnsi="Bankia" w:cs="Calibri"/>
-          <w:color w:val="auto"/>
-          <w:sz w:val="24"/>
-          <w:szCs w:val="24"/>
-          <w:lang w:eastAsia="es-ES"/>
-        </w:rPr>
-      </w:pPr>
-      <w:r>
-        <w:rPr>
-          <w:rFonts w:ascii="Bankia" w:eastAsia="Times New Roman" w:hAnsi="Bankia" w:cs="Calibri"/>
-          <w:color w:val="auto"/>
-          <w:sz w:val="24"/>
-          <w:szCs w:val="24"/>
-          <w:lang w:eastAsia="es-ES"/>
-        </w:rPr>
-        <w:t>El siguiente diagrama de clases muestra las entidades de la capa de negocio que participan en este módulo:</w:t>
-      </w:r>
-    </w:p>
-    <w:p>
-      <w:pPr>
-        <w:jc w:val="both"/>
-        <w:rPr>
-          <w:rFonts w:ascii="Bankia" w:eastAsia="Times New Roman" w:hAnsi="Bankia" w:cs="Calibri"/>
-          <w:color w:val="auto"/>
-          <w:sz w:val="24"/>
-          <w:szCs w:val="24"/>
-          <w:lang w:eastAsia="es-ES"/>
-        </w:rPr>
-      </w:pPr>
-    </w:p>
-    <w:p>
-      <w:pPr>
-        <w:jc w:val="center"/>
-        <w:rPr>
-          <w:rFonts w:ascii="Bankia" w:eastAsia="Times New Roman" w:hAnsi="Bankia" w:cs="Calibri"/>
-          <w:color w:val="auto"/>
-          <w:sz w:val="24"/>
-          <w:szCs w:val="24"/>
-          <w:lang w:eastAsia="es-ES"/>
-        </w:rPr>
-      </w:pPr>
-      <w:r>
-        <w:rPr>
-          <w:rFonts w:ascii="Bankia" w:eastAsia="Times New Roman" w:hAnsi="Bankia" w:cs="Calibri"/>
-          <w:color w:val="auto"/>
-          <w:sz w:val="24"/>
-          <w:szCs w:val="24"/>
-          <w:lang w:eastAsia="es-ES"/>
-        </w:rPr>
-        <w:t>(INSERTAR DIAGRAMA DE CLASES DE MÓDULO N28)</w:t>
-      </w:r>
-    </w:p>
-    <w:p>
-      <w:pPr>
-        <w:jc w:val="center"/>
-      </w:pPr>
-    </w:p>
-    <w:p>
-      <w:pPr>
-        <w:jc w:val="center"/>
-      </w:pPr>
-    </w:p>
-    <w:p>
-      <w:pPr>
-        <w:rPr>
-          <w:sz w:val="22"/>
-          <w:szCs w:val="22"/>
-        </w:rPr>
-      </w:pPr>
-      <w:r>
-        <w:rPr>
-          <w:sz w:val="22"/>
-          <w:szCs w:val="22"/>
-        </w:rPr>
-        <w:br w:type="page"/>
-      </w:r>
-    </w:p>
-    <w:p>
-      <w:pPr>
-        <w:pStyle w:val="Ttulo1"/>
-        <w:jc w:val="both"/>
-        <w:rPr>
-          <w:sz w:val="22"/>
-          <w:szCs w:val="22"/>
-        </w:rPr>
-      </w:pPr>
-      <w:bookmarkStart w:id="47" w:name="_Toc522605480"/>
-      <w:r>
-        <w:rPr>
-          <w:rFonts w:asciiTheme="minorHAnsi" w:hAnsiTheme="minorHAnsi"/>
-        </w:rPr>
-        <w:lastRenderedPageBreak/>
-        <w:t xml:space="preserve">Módulo de </w:t>
-      </w:r>
-      <w:r>
-        <w:rPr>
-          <w:rFonts w:asciiTheme="minorHAnsi" w:hAnsiTheme="minorHAnsi"/>
-        </w:rPr>
-        <w:t>Cifrado de Datos</w:t>
-      </w:r>
-      <w:bookmarkEnd w:id="47"/>
-    </w:p>
-    <w:p>
-      <w:pPr>
-        <w:pStyle w:val="Ttulo2"/>
-        <w:jc w:val="both"/>
-        <w:rPr>
-          <w:rFonts w:asciiTheme="minorHAnsi" w:hAnsiTheme="minorHAnsi"/>
-        </w:rPr>
-      </w:pPr>
-      <w:bookmarkStart w:id="48" w:name="_Toc522605481"/>
-      <w:r>
-        <w:rPr>
-          <w:rFonts w:asciiTheme="minorHAnsi" w:hAnsiTheme="minorHAnsi"/>
-        </w:rPr>
-        <w:t>Funcionalidad</w:t>
-      </w:r>
-      <w:bookmarkEnd w:id="48"/>
-    </w:p>
-    <w:p>
-      <w:pPr>
-        <w:jc w:val="both"/>
-        <w:rPr>
-          <w:sz w:val="22"/>
-          <w:szCs w:val="22"/>
-        </w:rPr>
-      </w:pPr>
-    </w:p>
-    <w:p>
-      <w:pPr>
-        <w:jc w:val="both"/>
-        <w:rPr>
-          <w:rFonts w:ascii="Bankia" w:eastAsia="Times New Roman" w:hAnsi="Bankia" w:cs="Calibri"/>
-          <w:color w:val="auto"/>
-          <w:sz w:val="24"/>
-          <w:szCs w:val="24"/>
-          <w:lang w:eastAsia="es-ES"/>
-        </w:rPr>
-      </w:pPr>
-      <w:r>
-        <w:rPr>
-          <w:rFonts w:ascii="Bankia" w:eastAsia="Times New Roman" w:hAnsi="Bankia" w:cs="Calibri"/>
-          <w:color w:val="auto"/>
-          <w:sz w:val="24"/>
-          <w:szCs w:val="24"/>
-          <w:lang w:eastAsia="es-ES"/>
-        </w:rPr>
-        <w:t xml:space="preserve">El módulo de </w:t>
-      </w:r>
-      <w:r>
-        <w:rPr>
-          <w:rFonts w:ascii="Bankia" w:eastAsia="Times New Roman" w:hAnsi="Bankia" w:cs="Calibri"/>
-          <w:color w:val="auto"/>
-          <w:sz w:val="24"/>
-          <w:szCs w:val="24"/>
-          <w:lang w:eastAsia="es-ES"/>
-        </w:rPr>
-        <w:t>cifrado implementa todas las operaciones de cifrado/descifrado de datos en la aplicación</w:t>
-      </w:r>
-      <w:r>
-        <w:rPr>
-          <w:rFonts w:ascii="Bankia" w:eastAsia="Times New Roman" w:hAnsi="Bankia" w:cs="Calibri"/>
-          <w:color w:val="auto"/>
-          <w:sz w:val="24"/>
-          <w:szCs w:val="24"/>
-          <w:lang w:eastAsia="es-ES"/>
-        </w:rPr>
-        <w:t>:</w:t>
-      </w:r>
-    </w:p>
-    <w:p>
-      <w:pPr>
-        <w:jc w:val="both"/>
-        <w:rPr>
-          <w:sz w:val="22"/>
-          <w:szCs w:val="22"/>
-        </w:rPr>
-      </w:pPr>
-    </w:p>
-    <w:p>
-      <w:pPr>
-        <w:pStyle w:val="Prrafodelista"/>
-        <w:numPr>
-          <w:ilvl w:val="0"/>
-          <w:numId w:val="45"/>
-        </w:numPr>
-        <w:jc w:val="both"/>
-        <w:rPr>
-          <w:rFonts w:ascii="Bankia" w:eastAsia="Times New Roman" w:hAnsi="Bankia" w:cs="Calibri"/>
-          <w:color w:val="auto"/>
-          <w:sz w:val="24"/>
-          <w:szCs w:val="24"/>
-          <w:lang w:eastAsia="es-ES"/>
-        </w:rPr>
-      </w:pPr>
-      <w:r>
-        <w:rPr>
-          <w:rFonts w:ascii="Bankia" w:eastAsia="Times New Roman" w:hAnsi="Bankia" w:cs="Calibri"/>
-          <w:color w:val="auto"/>
-          <w:sz w:val="24"/>
-          <w:szCs w:val="24"/>
-          <w:lang w:eastAsia="es-ES"/>
-        </w:rPr>
-        <w:t>Descifrado de TOKEN_REQUEST enviado en la petición de la CARM.</w:t>
-      </w:r>
-    </w:p>
-    <w:p>
-      <w:pPr>
-        <w:pStyle w:val="Prrafodelista"/>
-        <w:numPr>
-          <w:ilvl w:val="0"/>
-          <w:numId w:val="45"/>
-        </w:numPr>
-        <w:jc w:val="both"/>
-        <w:rPr>
-          <w:rFonts w:ascii="Bankia" w:eastAsia="Times New Roman" w:hAnsi="Bankia" w:cs="Calibri"/>
-          <w:color w:val="auto"/>
-          <w:sz w:val="24"/>
-          <w:szCs w:val="24"/>
-          <w:lang w:eastAsia="es-ES"/>
-        </w:rPr>
-      </w:pPr>
-      <w:r>
-        <w:rPr>
-          <w:rFonts w:ascii="Bankia" w:eastAsia="Times New Roman" w:hAnsi="Bankia" w:cs="Calibri"/>
-          <w:color w:val="auto"/>
-          <w:sz w:val="24"/>
-          <w:szCs w:val="24"/>
-          <w:lang w:eastAsia="es-ES"/>
-        </w:rPr>
-        <w:t>Validación de documento XML bien formado.</w:t>
-      </w:r>
-    </w:p>
-    <w:p>
-      <w:pPr>
-        <w:pStyle w:val="Prrafodelista"/>
-        <w:numPr>
-          <w:ilvl w:val="0"/>
-          <w:numId w:val="45"/>
-        </w:numPr>
-        <w:jc w:val="both"/>
-        <w:rPr>
-          <w:rFonts w:ascii="Bankia" w:eastAsia="Times New Roman" w:hAnsi="Bankia" w:cs="Calibri"/>
-          <w:color w:val="auto"/>
-          <w:sz w:val="24"/>
-          <w:szCs w:val="24"/>
-          <w:lang w:eastAsia="es-ES"/>
-        </w:rPr>
-      </w:pPr>
-      <w:r>
-        <w:rPr>
-          <w:rFonts w:ascii="Bankia" w:eastAsia="Times New Roman" w:hAnsi="Bankia" w:cs="Calibri"/>
-          <w:color w:val="auto"/>
-          <w:sz w:val="24"/>
-          <w:szCs w:val="24"/>
-          <w:lang w:eastAsia="es-ES"/>
-        </w:rPr>
-        <w:t>Validación del MAC enviado con los datos del pago.</w:t>
-      </w:r>
-    </w:p>
-    <w:p>
-      <w:pPr>
-        <w:pStyle w:val="Prrafodelista"/>
-        <w:numPr>
-          <w:ilvl w:val="0"/>
-          <w:numId w:val="45"/>
-        </w:numPr>
-        <w:jc w:val="both"/>
-        <w:rPr>
-          <w:rFonts w:ascii="Bankia" w:eastAsia="Times New Roman" w:hAnsi="Bankia" w:cs="Calibri"/>
-          <w:color w:val="auto"/>
-          <w:sz w:val="24"/>
-          <w:szCs w:val="24"/>
-          <w:lang w:eastAsia="es-ES"/>
-        </w:rPr>
-      </w:pPr>
-      <w:r>
-        <w:rPr>
-          <w:rFonts w:ascii="Bankia" w:eastAsia="Times New Roman" w:hAnsi="Bankia" w:cs="Calibri"/>
-          <w:color w:val="auto"/>
-          <w:sz w:val="24"/>
-          <w:szCs w:val="24"/>
-          <w:lang w:eastAsia="es-ES"/>
-        </w:rPr>
-        <w:t>Generación del MACODE necesario para la obtención del CCT.</w:t>
-      </w:r>
-    </w:p>
-    <w:p>
-      <w:pPr>
-        <w:pStyle w:val="Prrafodelista"/>
-        <w:numPr>
-          <w:ilvl w:val="0"/>
-          <w:numId w:val="45"/>
-        </w:numPr>
-        <w:jc w:val="both"/>
-        <w:rPr>
-          <w:rFonts w:ascii="Bankia" w:eastAsia="Times New Roman" w:hAnsi="Bankia" w:cs="Calibri"/>
-          <w:color w:val="auto"/>
-          <w:sz w:val="24"/>
-          <w:szCs w:val="24"/>
-          <w:lang w:eastAsia="es-ES"/>
-        </w:rPr>
-      </w:pPr>
-      <w:r>
-        <w:rPr>
-          <w:rFonts w:ascii="Bankia" w:eastAsia="Times New Roman" w:hAnsi="Bankia" w:cs="Calibri"/>
-          <w:color w:val="auto"/>
-          <w:sz w:val="24"/>
-          <w:szCs w:val="24"/>
-          <w:lang w:eastAsia="es-ES"/>
-        </w:rPr>
-        <w:t>Cifrado de TOKEN_REPLY para el envío de respuesta a la CARM.</w:t>
-      </w:r>
-    </w:p>
-    <w:p/>
-    <w:p>
-      <w:pPr>
-        <w:pStyle w:val="Ttulo2"/>
-        <w:jc w:val="both"/>
-        <w:rPr>
-          <w:rFonts w:asciiTheme="minorHAnsi" w:hAnsiTheme="minorHAnsi"/>
-        </w:rPr>
-      </w:pPr>
-      <w:bookmarkStart w:id="49" w:name="_Toc522605482"/>
-      <w:r>
-        <w:rPr>
-          <w:rFonts w:asciiTheme="minorHAnsi" w:hAnsiTheme="minorHAnsi"/>
-        </w:rPr>
-        <w:t>Diseño</w:t>
-      </w:r>
-      <w:bookmarkEnd w:id="49"/>
-    </w:p>
-    <w:p>
-      <w:pPr>
-        <w:pStyle w:val="Prrafodelista"/>
-        <w:ind w:left="360"/>
-        <w:jc w:val="both"/>
-        <w:rPr>
-          <w:sz w:val="22"/>
-          <w:szCs w:val="22"/>
-        </w:rPr>
-      </w:pPr>
-    </w:p>
-    <w:p>
-      <w:pPr>
-        <w:jc w:val="both"/>
-        <w:rPr>
-          <w:sz w:val="22"/>
-          <w:szCs w:val="22"/>
-        </w:rPr>
-      </w:pPr>
-      <w:r>
-        <w:rPr>
-          <w:sz w:val="22"/>
-          <w:szCs w:val="22"/>
-        </w:rPr>
-        <w:t>Los</w:t>
-      </w:r>
-      <w:r>
-        <w:rPr>
-          <w:sz w:val="22"/>
-          <w:szCs w:val="22"/>
-        </w:rPr>
-        <w:t xml:space="preserve"> </w:t>
-      </w:r>
-      <w:r>
-        <w:rPr>
-          <w:rFonts w:ascii="Bankia" w:eastAsia="Times New Roman" w:hAnsi="Bankia" w:cs="Calibri"/>
-          <w:color w:val="auto"/>
-          <w:sz w:val="24"/>
-          <w:szCs w:val="24"/>
-          <w:lang w:eastAsia="es-ES"/>
-        </w:rPr>
-        <w:t>siguiente</w:t>
-      </w:r>
-      <w:r>
-        <w:rPr>
-          <w:rFonts w:ascii="Bankia" w:eastAsia="Times New Roman" w:hAnsi="Bankia" w:cs="Calibri"/>
-          <w:color w:val="auto"/>
-          <w:sz w:val="24"/>
-          <w:szCs w:val="24"/>
-          <w:lang w:eastAsia="es-ES"/>
-        </w:rPr>
-        <w:t>s</w:t>
-      </w:r>
-      <w:r>
-        <w:rPr>
-          <w:rFonts w:ascii="Bankia" w:eastAsia="Times New Roman" w:hAnsi="Bankia" w:cs="Calibri"/>
-          <w:color w:val="auto"/>
-          <w:sz w:val="24"/>
-          <w:szCs w:val="24"/>
-          <w:lang w:eastAsia="es-ES"/>
-        </w:rPr>
-        <w:t xml:space="preserve"> diagrama</w:t>
-      </w:r>
-      <w:r>
-        <w:rPr>
-          <w:rFonts w:ascii="Bankia" w:eastAsia="Times New Roman" w:hAnsi="Bankia" w:cs="Calibri"/>
-          <w:color w:val="auto"/>
-          <w:sz w:val="24"/>
-          <w:szCs w:val="24"/>
-          <w:lang w:eastAsia="es-ES"/>
-        </w:rPr>
-        <w:t>s</w:t>
-      </w:r>
-      <w:r>
-        <w:rPr>
-          <w:rFonts w:ascii="Bankia" w:eastAsia="Times New Roman" w:hAnsi="Bankia" w:cs="Calibri"/>
-          <w:color w:val="auto"/>
-          <w:sz w:val="24"/>
-          <w:szCs w:val="24"/>
-          <w:lang w:eastAsia="es-ES"/>
-        </w:rPr>
-        <w:t xml:space="preserve"> de clases muestra las entidades de la capa de negocio que participan en este módulo:</w:t>
-      </w:r>
-    </w:p>
-    <w:p>
-      <w:pPr>
-        <w:jc w:val="both"/>
-        <w:rPr>
-          <w:sz w:val="22"/>
-          <w:szCs w:val="22"/>
-        </w:rPr>
-      </w:pPr>
-    </w:p>
-    <w:p>
-      <w:pPr>
-        <w:pStyle w:val="Prrafodelista"/>
-        <w:numPr>
-          <w:ilvl w:val="0"/>
-          <w:numId w:val="49"/>
-        </w:numPr>
-        <w:jc w:val="both"/>
-        <w:rPr>
-          <w:rFonts w:ascii="Bankia" w:eastAsia="Times New Roman" w:hAnsi="Bankia" w:cs="Calibri"/>
-          <w:color w:val="auto"/>
-          <w:sz w:val="24"/>
-          <w:szCs w:val="24"/>
-          <w:lang w:eastAsia="es-ES"/>
-        </w:rPr>
-      </w:pPr>
-      <w:r>
-        <w:rPr>
-          <w:rFonts w:ascii="Bankia" w:eastAsia="Times New Roman" w:hAnsi="Bankia" w:cs="Calibri"/>
-          <w:color w:val="auto"/>
-          <w:sz w:val="24"/>
-          <w:szCs w:val="24"/>
-          <w:lang w:eastAsia="es-ES"/>
-        </w:rPr>
-        <w:t xml:space="preserve">Paquete </w:t>
-      </w:r>
-      <w:proofErr w:type="spellStart"/>
-      <w:r>
-        <w:rPr>
-          <w:rFonts w:ascii="Bankia" w:eastAsia="Times New Roman" w:hAnsi="Bankia" w:cs="Calibri"/>
-          <w:b/>
-          <w:color w:val="auto"/>
-          <w:sz w:val="24"/>
-          <w:szCs w:val="24"/>
-          <w:lang w:eastAsia="es-ES"/>
-        </w:rPr>
-        <w:t>Controller</w:t>
-      </w:r>
-      <w:proofErr w:type="spellEnd"/>
-      <w:r>
-        <w:rPr>
-          <w:rFonts w:ascii="Bankia" w:eastAsia="Times New Roman" w:hAnsi="Bankia" w:cs="Calibri"/>
-          <w:color w:val="auto"/>
-          <w:sz w:val="24"/>
-          <w:szCs w:val="24"/>
-          <w:lang w:eastAsia="es-ES"/>
-        </w:rPr>
-        <w:t>:</w:t>
-      </w:r>
-    </w:p>
-    <w:p>
-      <w:pPr>
-        <w:jc w:val="both"/>
-        <w:rPr>
-          <w:sz w:val="22"/>
-          <w:szCs w:val="22"/>
-        </w:rPr>
-      </w:pPr>
-    </w:p>
-    <w:p>
-      <w:pPr>
-        <w:jc w:val="both"/>
+    </w:p>
+    <w:p>
+      <w:pPr>
         <w:rPr>
           <w:sz w:val="22"/>
           <w:szCs w:val="22"/>
@@ -7202,10 +6746,18 @@
           <w:szCs w:val="22"/>
         </w:rPr>
         <w:drawing>
-          <wp:inline distT="0" distB="0" distL="0" distR="0">
-            <wp:extent cx="5939790" cy="3820795"/>
-            <wp:effectExtent l="0" t="0" r="3810" b="8255"/>
-            <wp:docPr id="3" name="Imagen 3"/>
+          <wp:anchor distT="0" distB="0" distL="114300" distR="114300" simplePos="0" relativeHeight="251659264" behindDoc="0" locked="0" layoutInCell="1" allowOverlap="1">
+            <wp:simplePos x="0" y="0"/>
+            <wp:positionH relativeFrom="column">
+              <wp:posOffset>1118870</wp:posOffset>
+            </wp:positionH>
+            <wp:positionV relativeFrom="paragraph">
+              <wp:posOffset>201295</wp:posOffset>
+            </wp:positionV>
+            <wp:extent cx="3390900" cy="2370170"/>
+            <wp:effectExtent l="0" t="0" r="0" b="0"/>
+            <wp:wrapTopAndBottom/>
+            <wp:docPr id="9" name="Imagen 9"/>
             <wp:cNvGraphicFramePr>
               <a:graphicFrameLocks xmlns:a="http://schemas.openxmlformats.org/drawingml/2006/main" noChangeAspect="1"/>
             </wp:cNvGraphicFramePr>
@@ -7213,11 +6765,11 @@
               <a:graphicData uri="http://schemas.openxmlformats.org/drawingml/2006/picture">
                 <pic:pic xmlns:pic="http://schemas.openxmlformats.org/drawingml/2006/picture">
                   <pic:nvPicPr>
-                    <pic:cNvPr id="3" name="diagramaClases.jpg"/>
+                    <pic:cNvPr id="9" name="Organización Módulos N28.png"/>
                     <pic:cNvPicPr/>
                   </pic:nvPicPr>
                   <pic:blipFill>
-                    <a:blip r:embed="rId15">
+                    <a:blip r:embed="rId17">
                       <a:extLst>
                         <a:ext uri="{28A0092B-C50C-407E-A947-70E740481C1C}">
                           <a14:useLocalDpi xmlns:a14="http://schemas.microsoft.com/office/drawing/2010/main" val="0"/>
@@ -7231,7 +6783,706 @@
                   <pic:spPr>
                     <a:xfrm>
                       <a:off x="0" y="0"/>
-                      <a:ext cx="5939790" cy="3820795"/>
+                      <a:ext cx="3390900" cy="2370170"/>
+                    </a:xfrm>
+                    <a:prstGeom prst="rect">
+                      <a:avLst/>
+                    </a:prstGeom>
+                  </pic:spPr>
+                </pic:pic>
+              </a:graphicData>
+            </a:graphic>
+          </wp:anchor>
+        </w:drawing>
+      </w:r>
+    </w:p>
+    <w:p>
+      <w:pPr>
+        <w:pStyle w:val="Ttulo1"/>
+        <w:jc w:val="both"/>
+        <w:rPr>
+          <w:rFonts w:asciiTheme="minorHAnsi" w:hAnsiTheme="minorHAnsi"/>
+        </w:rPr>
+      </w:pPr>
+      <w:bookmarkStart w:id="42" w:name="_Toc522605477"/>
+      <w:r>
+        <w:rPr>
+          <w:rFonts w:asciiTheme="minorHAnsi" w:hAnsiTheme="minorHAnsi"/>
+        </w:rPr>
+        <w:lastRenderedPageBreak/>
+        <w:t xml:space="preserve">Módulo de </w:t>
+      </w:r>
+      <w:r>
+        <w:rPr>
+          <w:rFonts w:asciiTheme="minorHAnsi" w:hAnsiTheme="minorHAnsi"/>
+        </w:rPr>
+        <w:t>Cobro N28</w:t>
+      </w:r>
+      <w:bookmarkEnd w:id="42"/>
+    </w:p>
+    <w:p>
+      <w:pPr>
+        <w:pStyle w:val="Ttulo2"/>
+        <w:jc w:val="both"/>
+        <w:rPr>
+          <w:rFonts w:asciiTheme="minorHAnsi" w:hAnsiTheme="minorHAnsi"/>
+        </w:rPr>
+      </w:pPr>
+      <w:bookmarkStart w:id="43" w:name="_Toc522605478"/>
+      <w:r>
+        <w:rPr>
+          <w:rFonts w:asciiTheme="minorHAnsi" w:hAnsiTheme="minorHAnsi"/>
+        </w:rPr>
+        <w:t>Funcionalidad</w:t>
+      </w:r>
+      <w:bookmarkEnd w:id="43"/>
+    </w:p>
+    <w:p>
+      <w:pPr>
+        <w:jc w:val="both"/>
+        <w:rPr>
+          <w:sz w:val="22"/>
+          <w:szCs w:val="22"/>
+        </w:rPr>
+      </w:pPr>
+    </w:p>
+    <w:p>
+      <w:pPr>
+        <w:jc w:val="both"/>
+        <w:rPr>
+          <w:rFonts w:ascii="Bankia" w:eastAsia="Times New Roman" w:hAnsi="Bankia" w:cs="Calibri"/>
+          <w:color w:val="auto"/>
+          <w:sz w:val="24"/>
+          <w:szCs w:val="24"/>
+          <w:lang w:eastAsia="es-ES"/>
+        </w:rPr>
+      </w:pPr>
+      <w:r>
+        <w:rPr>
+          <w:rFonts w:ascii="Bankia" w:eastAsia="Times New Roman" w:hAnsi="Bankia" w:cs="Calibri"/>
+          <w:color w:val="auto"/>
+          <w:sz w:val="24"/>
+          <w:szCs w:val="24"/>
+          <w:lang w:eastAsia="es-ES"/>
+        </w:rPr>
+        <w:t xml:space="preserve">El módulo de </w:t>
+      </w:r>
+      <w:r>
+        <w:rPr>
+          <w:rFonts w:ascii="Bankia" w:eastAsia="Times New Roman" w:hAnsi="Bankia" w:cs="Calibri"/>
+          <w:color w:val="auto"/>
+          <w:sz w:val="24"/>
+          <w:szCs w:val="24"/>
+          <w:lang w:eastAsia="es-ES"/>
+        </w:rPr>
+        <w:t>cobro N28</w:t>
+      </w:r>
+      <w:r>
+        <w:rPr>
+          <w:rFonts w:ascii="Bankia" w:eastAsia="Times New Roman" w:hAnsi="Bankia" w:cs="Calibri"/>
+          <w:color w:val="auto"/>
+          <w:sz w:val="24"/>
+          <w:szCs w:val="24"/>
+          <w:lang w:eastAsia="es-ES"/>
+        </w:rPr>
+        <w:t xml:space="preserve"> implementa toda la gestión de</w:t>
+      </w:r>
+      <w:r>
+        <w:rPr>
+          <w:rFonts w:ascii="Bankia" w:eastAsia="Times New Roman" w:hAnsi="Bankia" w:cs="Calibri"/>
+          <w:color w:val="auto"/>
+          <w:sz w:val="24"/>
+          <w:szCs w:val="24"/>
+          <w:lang w:eastAsia="es-ES"/>
+        </w:rPr>
+        <w:t xml:space="preserve"> cobro:</w:t>
+      </w:r>
+    </w:p>
+    <w:p>
+      <w:pPr>
+        <w:rPr>
+          <w:rFonts w:ascii="Bankia" w:eastAsia="Times New Roman" w:hAnsi="Bankia" w:cs="Calibri"/>
+          <w:color w:val="auto"/>
+          <w:sz w:val="24"/>
+          <w:szCs w:val="24"/>
+          <w:lang w:eastAsia="es-ES"/>
+        </w:rPr>
+      </w:pPr>
+    </w:p>
+    <w:p>
+      <w:pPr>
+        <w:jc w:val="center"/>
+      </w:pPr>
+      <w:r>
+        <w:rPr>
+          <w:rFonts w:ascii="Bankia" w:eastAsia="Times New Roman" w:hAnsi="Bankia" w:cs="Calibri"/>
+          <w:color w:val="auto"/>
+          <w:sz w:val="24"/>
+          <w:szCs w:val="24"/>
+          <w:lang w:eastAsia="es-ES"/>
+        </w:rPr>
+        <w:t>(INSERTAR TAREAS DE MÓDULO N28)</w:t>
+      </w:r>
+    </w:p>
+    <w:p>
+      <w:pPr>
+        <w:pStyle w:val="Ttulo2"/>
+        <w:jc w:val="both"/>
+        <w:rPr>
+          <w:rFonts w:asciiTheme="minorHAnsi" w:hAnsiTheme="minorHAnsi"/>
+        </w:rPr>
+      </w:pPr>
+      <w:bookmarkStart w:id="44" w:name="_Toc522605479"/>
+      <w:r>
+        <w:rPr>
+          <w:rFonts w:asciiTheme="minorHAnsi" w:hAnsiTheme="minorHAnsi"/>
+        </w:rPr>
+        <w:t>Diseño</w:t>
+      </w:r>
+      <w:bookmarkEnd w:id="44"/>
+    </w:p>
+    <w:p>
+      <w:pPr>
+        <w:jc w:val="both"/>
+        <w:rPr>
+          <w:sz w:val="22"/>
+          <w:szCs w:val="22"/>
+        </w:rPr>
+      </w:pPr>
+    </w:p>
+    <w:p>
+      <w:pPr>
+        <w:jc w:val="both"/>
+        <w:rPr>
+          <w:rFonts w:ascii="Bankia" w:eastAsia="Times New Roman" w:hAnsi="Bankia" w:cs="Calibri"/>
+          <w:color w:val="auto"/>
+          <w:sz w:val="24"/>
+          <w:szCs w:val="24"/>
+          <w:lang w:eastAsia="es-ES"/>
+        </w:rPr>
+      </w:pPr>
+      <w:r>
+        <w:rPr>
+          <w:rFonts w:ascii="Bankia" w:eastAsia="Times New Roman" w:hAnsi="Bankia" w:cs="Calibri"/>
+          <w:color w:val="auto"/>
+          <w:sz w:val="24"/>
+          <w:szCs w:val="24"/>
+          <w:lang w:eastAsia="es-ES"/>
+        </w:rPr>
+        <w:t>El siguiente diagrama de clases muestra las entidades de la capa de negocio que participan en este módulo:</w:t>
+      </w:r>
+    </w:p>
+    <w:p>
+      <w:pPr>
+        <w:jc w:val="both"/>
+        <w:rPr>
+          <w:rFonts w:ascii="Bankia" w:eastAsia="Times New Roman" w:hAnsi="Bankia" w:cs="Calibri"/>
+          <w:color w:val="auto"/>
+          <w:sz w:val="24"/>
+          <w:szCs w:val="24"/>
+          <w:lang w:eastAsia="es-ES"/>
+        </w:rPr>
+      </w:pPr>
+    </w:p>
+    <w:p>
+      <w:pPr>
+        <w:jc w:val="center"/>
+        <w:rPr>
+          <w:rFonts w:ascii="Bankia" w:eastAsia="Times New Roman" w:hAnsi="Bankia" w:cs="Calibri"/>
+          <w:color w:val="auto"/>
+          <w:sz w:val="24"/>
+          <w:szCs w:val="24"/>
+          <w:lang w:eastAsia="es-ES"/>
+        </w:rPr>
+      </w:pPr>
+      <w:r>
+        <w:rPr>
+          <w:rFonts w:ascii="Bankia" w:eastAsia="Times New Roman" w:hAnsi="Bankia" w:cs="Calibri"/>
+          <w:color w:val="auto"/>
+          <w:sz w:val="24"/>
+          <w:szCs w:val="24"/>
+          <w:lang w:eastAsia="es-ES"/>
+        </w:rPr>
+        <w:t>(INSERTAR DIAGRAMA DE CLASES DE MÓDULO N28)</w:t>
+      </w:r>
+    </w:p>
+    <w:p>
+      <w:pPr>
+        <w:jc w:val="center"/>
+      </w:pPr>
+    </w:p>
+    <w:p>
+      <w:pPr>
+        <w:jc w:val="center"/>
+      </w:pPr>
+    </w:p>
+    <w:p>
+      <w:pPr>
+        <w:rPr>
+          <w:sz w:val="22"/>
+          <w:szCs w:val="22"/>
+        </w:rPr>
+      </w:pPr>
+      <w:r>
+        <w:rPr>
+          <w:sz w:val="22"/>
+          <w:szCs w:val="22"/>
+        </w:rPr>
+        <w:br w:type="page"/>
+      </w:r>
+    </w:p>
+    <w:p>
+      <w:pPr>
+        <w:pStyle w:val="Ttulo1"/>
+        <w:jc w:val="both"/>
+        <w:rPr>
+          <w:sz w:val="22"/>
+          <w:szCs w:val="22"/>
+        </w:rPr>
+      </w:pPr>
+      <w:bookmarkStart w:id="45" w:name="_Toc522605480"/>
+      <w:r>
+        <w:rPr>
+          <w:rFonts w:asciiTheme="minorHAnsi" w:hAnsiTheme="minorHAnsi"/>
+        </w:rPr>
+        <w:lastRenderedPageBreak/>
+        <w:t xml:space="preserve">Módulo de </w:t>
+      </w:r>
+      <w:r>
+        <w:rPr>
+          <w:rFonts w:asciiTheme="minorHAnsi" w:hAnsiTheme="minorHAnsi"/>
+        </w:rPr>
+        <w:t>Cifrado de Datos</w:t>
+      </w:r>
+      <w:bookmarkEnd w:id="45"/>
+    </w:p>
+    <w:p>
+      <w:pPr>
+        <w:pStyle w:val="Ttulo2"/>
+        <w:jc w:val="both"/>
+        <w:rPr>
+          <w:rFonts w:asciiTheme="minorHAnsi" w:hAnsiTheme="minorHAnsi"/>
+        </w:rPr>
+      </w:pPr>
+      <w:bookmarkStart w:id="46" w:name="_Toc522605481"/>
+      <w:r>
+        <w:rPr>
+          <w:rFonts w:asciiTheme="minorHAnsi" w:hAnsiTheme="minorHAnsi"/>
+        </w:rPr>
+        <w:t>Funcionalidad</w:t>
+      </w:r>
+      <w:bookmarkEnd w:id="46"/>
+    </w:p>
+    <w:p>
+      <w:pPr>
+        <w:jc w:val="both"/>
+        <w:rPr>
+          <w:sz w:val="22"/>
+          <w:szCs w:val="22"/>
+        </w:rPr>
+      </w:pPr>
+    </w:p>
+    <w:p>
+      <w:pPr>
+        <w:jc w:val="both"/>
+        <w:rPr>
+          <w:rFonts w:ascii="Bankia" w:eastAsia="Times New Roman" w:hAnsi="Bankia" w:cs="Calibri"/>
+          <w:color w:val="auto"/>
+          <w:sz w:val="24"/>
+          <w:szCs w:val="24"/>
+          <w:lang w:eastAsia="es-ES"/>
+        </w:rPr>
+      </w:pPr>
+      <w:r>
+        <w:rPr>
+          <w:rFonts w:ascii="Bankia" w:eastAsia="Times New Roman" w:hAnsi="Bankia" w:cs="Calibri"/>
+          <w:color w:val="auto"/>
+          <w:sz w:val="24"/>
+          <w:szCs w:val="24"/>
+          <w:lang w:eastAsia="es-ES"/>
+        </w:rPr>
+        <w:t xml:space="preserve">El módulo de </w:t>
+      </w:r>
+      <w:r>
+        <w:rPr>
+          <w:rFonts w:ascii="Bankia" w:eastAsia="Times New Roman" w:hAnsi="Bankia" w:cs="Calibri"/>
+          <w:color w:val="auto"/>
+          <w:sz w:val="24"/>
+          <w:szCs w:val="24"/>
+          <w:lang w:eastAsia="es-ES"/>
+        </w:rPr>
+        <w:t>cifrado implementa todas las operaciones de cifrado/descifrado de datos en la aplicación</w:t>
+      </w:r>
+      <w:r>
+        <w:rPr>
+          <w:rFonts w:ascii="Bankia" w:eastAsia="Times New Roman" w:hAnsi="Bankia" w:cs="Calibri"/>
+          <w:color w:val="auto"/>
+          <w:sz w:val="24"/>
+          <w:szCs w:val="24"/>
+          <w:lang w:eastAsia="es-ES"/>
+        </w:rPr>
+        <w:t>:</w:t>
+      </w:r>
+    </w:p>
+    <w:p>
+      <w:pPr>
+        <w:jc w:val="both"/>
+        <w:rPr>
+          <w:sz w:val="22"/>
+          <w:szCs w:val="22"/>
+        </w:rPr>
+      </w:pPr>
+    </w:p>
+    <w:p>
+      <w:pPr>
+        <w:pStyle w:val="Prrafodelista"/>
+        <w:numPr>
+          <w:ilvl w:val="0"/>
+          <w:numId w:val="45"/>
+        </w:numPr>
+        <w:jc w:val="both"/>
+        <w:rPr>
+          <w:rFonts w:ascii="Bankia" w:eastAsia="Times New Roman" w:hAnsi="Bankia" w:cs="Calibri"/>
+          <w:color w:val="auto"/>
+          <w:sz w:val="24"/>
+          <w:szCs w:val="24"/>
+          <w:lang w:eastAsia="es-ES"/>
+        </w:rPr>
+      </w:pPr>
+      <w:r>
+        <w:rPr>
+          <w:rFonts w:ascii="Bankia" w:eastAsia="Times New Roman" w:hAnsi="Bankia" w:cs="Calibri"/>
+          <w:color w:val="auto"/>
+          <w:sz w:val="24"/>
+          <w:szCs w:val="24"/>
+          <w:lang w:eastAsia="es-ES"/>
+        </w:rPr>
+        <w:t>Descifrado de TOKEN_REQUEST enviado en la petición de la CARM.</w:t>
+      </w:r>
+    </w:p>
+    <w:p>
+      <w:pPr>
+        <w:pStyle w:val="Prrafodelista"/>
+        <w:numPr>
+          <w:ilvl w:val="0"/>
+          <w:numId w:val="45"/>
+        </w:numPr>
+        <w:jc w:val="both"/>
+        <w:rPr>
+          <w:rFonts w:ascii="Bankia" w:eastAsia="Times New Roman" w:hAnsi="Bankia" w:cs="Calibri"/>
+          <w:color w:val="auto"/>
+          <w:sz w:val="24"/>
+          <w:szCs w:val="24"/>
+          <w:lang w:eastAsia="es-ES"/>
+        </w:rPr>
+      </w:pPr>
+      <w:r>
+        <w:rPr>
+          <w:rFonts w:ascii="Bankia" w:eastAsia="Times New Roman" w:hAnsi="Bankia" w:cs="Calibri"/>
+          <w:color w:val="auto"/>
+          <w:sz w:val="24"/>
+          <w:szCs w:val="24"/>
+          <w:lang w:eastAsia="es-ES"/>
+        </w:rPr>
+        <w:t>Validación de documento XML bien formado.</w:t>
+      </w:r>
+    </w:p>
+    <w:p>
+      <w:pPr>
+        <w:pStyle w:val="Prrafodelista"/>
+        <w:numPr>
+          <w:ilvl w:val="0"/>
+          <w:numId w:val="45"/>
+        </w:numPr>
+        <w:jc w:val="both"/>
+        <w:rPr>
+          <w:rFonts w:ascii="Bankia" w:eastAsia="Times New Roman" w:hAnsi="Bankia" w:cs="Calibri"/>
+          <w:color w:val="auto"/>
+          <w:sz w:val="24"/>
+          <w:szCs w:val="24"/>
+          <w:lang w:eastAsia="es-ES"/>
+        </w:rPr>
+      </w:pPr>
+      <w:r>
+        <w:rPr>
+          <w:rFonts w:ascii="Bankia" w:eastAsia="Times New Roman" w:hAnsi="Bankia" w:cs="Calibri"/>
+          <w:color w:val="auto"/>
+          <w:sz w:val="24"/>
+          <w:szCs w:val="24"/>
+          <w:lang w:eastAsia="es-ES"/>
+        </w:rPr>
+        <w:t>Validación del MAC enviado con los datos del pago.</w:t>
+      </w:r>
+    </w:p>
+    <w:p>
+      <w:pPr>
+        <w:pStyle w:val="Prrafodelista"/>
+        <w:numPr>
+          <w:ilvl w:val="0"/>
+          <w:numId w:val="45"/>
+        </w:numPr>
+        <w:jc w:val="both"/>
+        <w:rPr>
+          <w:rFonts w:ascii="Bankia" w:eastAsia="Times New Roman" w:hAnsi="Bankia" w:cs="Calibri"/>
+          <w:color w:val="auto"/>
+          <w:sz w:val="24"/>
+          <w:szCs w:val="24"/>
+          <w:lang w:eastAsia="es-ES"/>
+        </w:rPr>
+      </w:pPr>
+      <w:r>
+        <w:rPr>
+          <w:rFonts w:ascii="Bankia" w:eastAsia="Times New Roman" w:hAnsi="Bankia" w:cs="Calibri"/>
+          <w:color w:val="auto"/>
+          <w:sz w:val="24"/>
+          <w:szCs w:val="24"/>
+          <w:lang w:eastAsia="es-ES"/>
+        </w:rPr>
+        <w:t>Generación del MACODE necesario para la obtención del CCT.</w:t>
+      </w:r>
+    </w:p>
+    <w:p>
+      <w:pPr>
+        <w:pStyle w:val="Prrafodelista"/>
+        <w:numPr>
+          <w:ilvl w:val="0"/>
+          <w:numId w:val="45"/>
+        </w:numPr>
+        <w:jc w:val="both"/>
+        <w:rPr>
+          <w:rFonts w:ascii="Bankia" w:eastAsia="Times New Roman" w:hAnsi="Bankia" w:cs="Calibri"/>
+          <w:color w:val="auto"/>
+          <w:sz w:val="24"/>
+          <w:szCs w:val="24"/>
+          <w:lang w:eastAsia="es-ES"/>
+        </w:rPr>
+      </w:pPr>
+      <w:r>
+        <w:rPr>
+          <w:rFonts w:ascii="Bankia" w:eastAsia="Times New Roman" w:hAnsi="Bankia" w:cs="Calibri"/>
+          <w:color w:val="auto"/>
+          <w:sz w:val="24"/>
+          <w:szCs w:val="24"/>
+          <w:lang w:eastAsia="es-ES"/>
+        </w:rPr>
+        <w:t>Cifrado de TOKEN_REPLY para el envío de respuesta a la CARM.</w:t>
+      </w:r>
+    </w:p>
+    <w:p/>
+    <w:p>
+      <w:pPr>
+        <w:pStyle w:val="Ttulo2"/>
+        <w:jc w:val="both"/>
+        <w:rPr>
+          <w:rFonts w:asciiTheme="minorHAnsi" w:hAnsiTheme="minorHAnsi"/>
+        </w:rPr>
+      </w:pPr>
+      <w:bookmarkStart w:id="47" w:name="_Toc522605482"/>
+      <w:r>
+        <w:rPr>
+          <w:rFonts w:asciiTheme="minorHAnsi" w:hAnsiTheme="minorHAnsi"/>
+        </w:rPr>
+        <w:t>Diseño</w:t>
+      </w:r>
+      <w:bookmarkEnd w:id="47"/>
+    </w:p>
+    <w:p>
+      <w:pPr>
+        <w:pStyle w:val="Prrafodelista"/>
+        <w:ind w:left="360"/>
+        <w:jc w:val="both"/>
+        <w:rPr>
+          <w:sz w:val="22"/>
+          <w:szCs w:val="22"/>
+        </w:rPr>
+      </w:pPr>
+    </w:p>
+    <w:p>
+      <w:pPr>
+        <w:jc w:val="both"/>
+        <w:rPr>
+          <w:sz w:val="22"/>
+          <w:szCs w:val="22"/>
+        </w:rPr>
+      </w:pPr>
+      <w:r>
+        <w:rPr>
+          <w:sz w:val="22"/>
+          <w:szCs w:val="22"/>
+        </w:rPr>
+        <w:t>Los</w:t>
+      </w:r>
+      <w:r>
+        <w:rPr>
+          <w:sz w:val="22"/>
+          <w:szCs w:val="22"/>
+        </w:rPr>
+        <w:t xml:space="preserve"> </w:t>
+      </w:r>
+      <w:r>
+        <w:rPr>
+          <w:rFonts w:ascii="Bankia" w:eastAsia="Times New Roman" w:hAnsi="Bankia" w:cs="Calibri"/>
+          <w:color w:val="auto"/>
+          <w:sz w:val="24"/>
+          <w:szCs w:val="24"/>
+          <w:lang w:eastAsia="es-ES"/>
+        </w:rPr>
+        <w:t>siguiente</w:t>
+      </w:r>
+      <w:r>
+        <w:rPr>
+          <w:rFonts w:ascii="Bankia" w:eastAsia="Times New Roman" w:hAnsi="Bankia" w:cs="Calibri"/>
+          <w:color w:val="auto"/>
+          <w:sz w:val="24"/>
+          <w:szCs w:val="24"/>
+          <w:lang w:eastAsia="es-ES"/>
+        </w:rPr>
+        <w:t>s</w:t>
+      </w:r>
+      <w:r>
+        <w:rPr>
+          <w:rFonts w:ascii="Bankia" w:eastAsia="Times New Roman" w:hAnsi="Bankia" w:cs="Calibri"/>
+          <w:color w:val="auto"/>
+          <w:sz w:val="24"/>
+          <w:szCs w:val="24"/>
+          <w:lang w:eastAsia="es-ES"/>
+        </w:rPr>
+        <w:t xml:space="preserve"> diagrama</w:t>
+      </w:r>
+      <w:r>
+        <w:rPr>
+          <w:rFonts w:ascii="Bankia" w:eastAsia="Times New Roman" w:hAnsi="Bankia" w:cs="Calibri"/>
+          <w:color w:val="auto"/>
+          <w:sz w:val="24"/>
+          <w:szCs w:val="24"/>
+          <w:lang w:eastAsia="es-ES"/>
+        </w:rPr>
+        <w:t>s</w:t>
+      </w:r>
+      <w:r>
+        <w:rPr>
+          <w:rFonts w:ascii="Bankia" w:eastAsia="Times New Roman" w:hAnsi="Bankia" w:cs="Calibri"/>
+          <w:color w:val="auto"/>
+          <w:sz w:val="24"/>
+          <w:szCs w:val="24"/>
+          <w:lang w:eastAsia="es-ES"/>
+        </w:rPr>
+        <w:t xml:space="preserve"> de clases muestra las entidades de la capa de negocio que participan en este módulo:</w:t>
+      </w:r>
+    </w:p>
+    <w:p>
+      <w:pPr>
+        <w:jc w:val="both"/>
+        <w:rPr>
+          <w:sz w:val="22"/>
+          <w:szCs w:val="22"/>
+        </w:rPr>
+      </w:pPr>
+    </w:p>
+    <w:p>
+      <w:pPr>
+        <w:pStyle w:val="Prrafodelista"/>
+        <w:numPr>
+          <w:ilvl w:val="0"/>
+          <w:numId w:val="49"/>
+        </w:numPr>
+        <w:jc w:val="both"/>
+        <w:rPr>
+          <w:rFonts w:ascii="Bankia" w:eastAsia="Times New Roman" w:hAnsi="Bankia" w:cs="Calibri"/>
+          <w:color w:val="auto"/>
+          <w:sz w:val="24"/>
+          <w:szCs w:val="24"/>
+          <w:lang w:eastAsia="es-ES"/>
+        </w:rPr>
+      </w:pPr>
+      <w:r>
+        <w:rPr>
+          <w:rFonts w:ascii="Bankia" w:eastAsia="Times New Roman" w:hAnsi="Bankia" w:cs="Calibri"/>
+          <w:color w:val="auto"/>
+          <w:sz w:val="24"/>
+          <w:szCs w:val="24"/>
+          <w:lang w:eastAsia="es-ES"/>
+        </w:rPr>
+        <w:t xml:space="preserve">Paquete </w:t>
+      </w:r>
+      <w:proofErr w:type="spellStart"/>
+      <w:r>
+        <w:rPr>
+          <w:rFonts w:ascii="Bankia" w:eastAsia="Times New Roman" w:hAnsi="Bankia" w:cs="Calibri"/>
+          <w:b/>
+          <w:color w:val="auto"/>
+          <w:sz w:val="24"/>
+          <w:szCs w:val="24"/>
+          <w:lang w:eastAsia="es-ES"/>
+        </w:rPr>
+        <w:t>Controller</w:t>
+      </w:r>
+      <w:proofErr w:type="spellEnd"/>
+      <w:r>
+        <w:rPr>
+          <w:rFonts w:ascii="Bankia" w:eastAsia="Times New Roman" w:hAnsi="Bankia" w:cs="Calibri"/>
+          <w:color w:val="auto"/>
+          <w:sz w:val="24"/>
+          <w:szCs w:val="24"/>
+          <w:lang w:eastAsia="es-ES"/>
+        </w:rPr>
+        <w:t>:</w:t>
+      </w:r>
+    </w:p>
+    <w:p>
+      <w:pPr>
+        <w:jc w:val="both"/>
+        <w:rPr>
+          <w:sz w:val="22"/>
+          <w:szCs w:val="22"/>
+        </w:rPr>
+      </w:pPr>
+    </w:p>
+    <w:p>
+      <w:pPr>
+        <w:jc w:val="both"/>
+        <w:rPr>
+          <w:sz w:val="22"/>
+          <w:szCs w:val="22"/>
+        </w:rPr>
+      </w:pPr>
+      <w:r>
+        <w:rPr>
+          <w:noProof/>
+          <w:sz w:val="22"/>
+          <w:szCs w:val="22"/>
+        </w:rPr>
+        <w:drawing>
+          <wp:inline distT="0" distB="0" distL="0" distR="0">
+            <wp:extent cx="5820542" cy="3820795"/>
+            <wp:effectExtent l="0" t="0" r="8890" b="8255"/>
+            <wp:docPr id="3" name="Imagen 3"/>
+            <wp:cNvGraphicFramePr>
+              <a:graphicFrameLocks xmlns:a="http://schemas.openxmlformats.org/drawingml/2006/main" noChangeAspect="1"/>
+            </wp:cNvGraphicFramePr>
+            <a:graphic xmlns:a="http://schemas.openxmlformats.org/drawingml/2006/main">
+              <a:graphicData uri="http://schemas.openxmlformats.org/drawingml/2006/picture">
+                <pic:pic xmlns:pic="http://schemas.openxmlformats.org/drawingml/2006/picture">
+                  <pic:nvPicPr>
+                    <pic:cNvPr id="3" name="diagramaClases.jpg"/>
+                    <pic:cNvPicPr/>
+                  </pic:nvPicPr>
+                  <pic:blipFill>
+                    <a:blip r:embed="rId18">
+                      <a:extLst>
+                        <a:ext uri="{28A0092B-C50C-407E-A947-70E740481C1C}">
+                          <a14:useLocalDpi xmlns:a14="http://schemas.microsoft.com/office/drawing/2010/main" val="0"/>
+                        </a:ext>
+                      </a:extLst>
+                    </a:blip>
+                    <a:stretch>
+                      <a:fillRect/>
+                    </a:stretch>
+                  </pic:blipFill>
+                  <pic:spPr>
+                    <a:xfrm>
+                      <a:off x="0" y="0"/>
+                      <a:ext cx="5820542" cy="3820795"/>
                     </a:xfrm>
                     <a:prstGeom prst="rect">
                       <a:avLst/>
@@ -7369,7 +7620,7 @@
                     <pic:cNvPicPr/>
                   </pic:nvPicPr>
                   <pic:blipFill>
-                    <a:blip r:embed="rId16">
+                    <a:blip r:embed="rId19">
                       <a:extLst>
                         <a:ext uri="{28A0092B-C50C-407E-A947-70E740481C1C}">
                           <a14:useLocalDpi xmlns:a14="http://schemas.microsoft.com/office/drawing/2010/main" val="0"/>
@@ -7489,7 +7740,7 @@
                     <pic:cNvPicPr/>
                   </pic:nvPicPr>
                   <pic:blipFill>
-                    <a:blip r:embed="rId17">
+                    <a:blip r:embed="rId20">
                       <a:extLst>
                         <a:ext uri="{28A0092B-C50C-407E-A947-70E740481C1C}">
                           <a14:useLocalDpi xmlns:a14="http://schemas.microsoft.com/office/drawing/2010/main" val="0"/>
@@ -7527,7 +7778,7 @@
         <w:pStyle w:val="Ttulo1"/>
         <w:jc w:val="left"/>
       </w:pPr>
-      <w:bookmarkStart w:id="50" w:name="_Toc522605483"/>
+      <w:bookmarkStart w:id="48" w:name="_Toc522605483"/>
       <w:r>
         <w:lastRenderedPageBreak/>
         <w:t xml:space="preserve">Integración con </w:t>
@@ -7538,7 +7789,7 @@
       <w:r>
         <w:t xml:space="preserve"> Externos</w:t>
       </w:r>
-      <w:bookmarkEnd w:id="50"/>
+      <w:bookmarkEnd w:id="48"/>
     </w:p>
     <w:p>
       <w:pPr>
@@ -7548,7 +7799,7 @@
           <w:rFonts w:asciiTheme="minorHAnsi" w:hAnsiTheme="minorHAnsi"/>
         </w:rPr>
       </w:pPr>
-      <w:bookmarkStart w:id="51" w:name="_Toc522605484"/>
+      <w:bookmarkStart w:id="49" w:name="_Toc522605484"/>
       <w:r>
         <w:rPr>
           <w:rFonts w:asciiTheme="minorHAnsi" w:hAnsiTheme="minorHAnsi"/>
@@ -7561,7 +7812,7 @@
         </w:rPr>
         <w:t>SACE</w:t>
       </w:r>
-      <w:bookmarkEnd w:id="51"/>
+      <w:bookmarkEnd w:id="49"/>
     </w:p>
     <w:p>
       <w:pPr>
@@ -7720,7 +7971,7 @@
         <w:pStyle w:val="Ttulo1"/>
         <w:jc w:val="left"/>
       </w:pPr>
-      <w:bookmarkStart w:id="52" w:name="_Toc522605485"/>
+      <w:bookmarkStart w:id="50" w:name="_Toc522605485"/>
       <w:r>
         <w:lastRenderedPageBreak/>
         <w:t>Fichero</w:t>
@@ -7734,7 +7985,7 @@
       <w:r>
         <w:t xml:space="preserve"> de la Aplicación</w:t>
       </w:r>
-      <w:bookmarkEnd w:id="52"/>
+      <w:bookmarkEnd w:id="50"/>
     </w:p>
     <w:p>
       <w:pPr>
@@ -8921,7 +9172,7 @@
           <w:szCs w:val="32"/>
         </w:rPr>
       </w:pPr>
-      <w:bookmarkStart w:id="53" w:name="_Toc411320779"/>
+      <w:bookmarkStart w:id="51" w:name="_Toc411320779"/>
       <w:r>
         <w:rPr>
           <w:rFonts w:asciiTheme="minorHAnsi" w:hAnsiTheme="minorHAnsi"/>
@@ -8937,10 +9188,10 @@
           <w:rFonts w:asciiTheme="minorHAnsi" w:hAnsiTheme="minorHAnsi"/>
         </w:rPr>
       </w:pPr>
-      <w:bookmarkStart w:id="54" w:name="_Toc410052797"/>
-      <w:bookmarkStart w:id="55" w:name="_Toc411320780"/>
-      <w:bookmarkStart w:id="56" w:name="_Toc522605486"/>
-      <w:bookmarkEnd w:id="53"/>
+      <w:bookmarkStart w:id="52" w:name="_Toc410052797"/>
+      <w:bookmarkStart w:id="53" w:name="_Toc411320780"/>
+      <w:bookmarkStart w:id="54" w:name="_Toc522605486"/>
+      <w:bookmarkEnd w:id="51"/>
       <w:r>
         <w:rPr>
           <w:rFonts w:asciiTheme="minorHAnsi" w:hAnsiTheme="minorHAnsi"/>
@@ -8948,44 +9199,44 @@
         <w:lastRenderedPageBreak/>
         <w:t>Convenciones del Desarrollo</w:t>
       </w:r>
+      <w:bookmarkEnd w:id="52"/>
+      <w:bookmarkEnd w:id="53"/>
       <w:bookmarkEnd w:id="54"/>
+    </w:p>
+    <w:p>
+      <w:pPr>
+        <w:pStyle w:val="Ttulo2"/>
+        <w:jc w:val="both"/>
+        <w:rPr>
+          <w:rFonts w:asciiTheme="minorHAnsi" w:hAnsiTheme="minorHAnsi"/>
+        </w:rPr>
+      </w:pPr>
+      <w:bookmarkStart w:id="55" w:name="_Toc211937236"/>
+      <w:bookmarkStart w:id="56" w:name="_Toc410052798"/>
+      <w:bookmarkStart w:id="57" w:name="_Toc411320781"/>
+      <w:bookmarkStart w:id="58" w:name="_Toc522605487"/>
+      <w:r>
+        <w:rPr>
+          <w:rFonts w:asciiTheme="minorHAnsi" w:hAnsiTheme="minorHAnsi"/>
+        </w:rPr>
+        <w:t>Estructura</w:t>
+      </w:r>
+      <w:r>
+        <w:rPr>
+          <w:rFonts w:asciiTheme="minorHAnsi" w:hAnsiTheme="minorHAnsi"/>
+        </w:rPr>
+        <w:t xml:space="preserve"> de</w:t>
+      </w:r>
+      <w:r>
+        <w:rPr>
+          <w:rFonts w:asciiTheme="minorHAnsi" w:hAnsiTheme="minorHAnsi"/>
+        </w:rPr>
+        <w:t>l Proyecto</w:t>
+      </w:r>
       <w:bookmarkEnd w:id="55"/>
       <w:bookmarkEnd w:id="56"/>
-    </w:p>
-    <w:p>
-      <w:pPr>
-        <w:pStyle w:val="Ttulo2"/>
-        <w:jc w:val="both"/>
-        <w:rPr>
-          <w:rFonts w:asciiTheme="minorHAnsi" w:hAnsiTheme="minorHAnsi"/>
-        </w:rPr>
-      </w:pPr>
-      <w:bookmarkStart w:id="57" w:name="_Toc211937236"/>
-      <w:bookmarkStart w:id="58" w:name="_Toc410052798"/>
-      <w:bookmarkStart w:id="59" w:name="_Toc411320781"/>
-      <w:bookmarkStart w:id="60" w:name="_Toc522605487"/>
-      <w:r>
-        <w:rPr>
-          <w:rFonts w:asciiTheme="minorHAnsi" w:hAnsiTheme="minorHAnsi"/>
-        </w:rPr>
-        <w:t>Estructura</w:t>
-      </w:r>
-      <w:r>
-        <w:rPr>
-          <w:rFonts w:asciiTheme="minorHAnsi" w:hAnsiTheme="minorHAnsi"/>
-        </w:rPr>
-        <w:t xml:space="preserve"> de</w:t>
-      </w:r>
-      <w:r>
-        <w:rPr>
-          <w:rFonts w:asciiTheme="minorHAnsi" w:hAnsiTheme="minorHAnsi"/>
-        </w:rPr>
-        <w:t>l Proyecto</w:t>
-      </w:r>
       <w:bookmarkEnd w:id="57"/>
       <w:bookmarkEnd w:id="58"/>
-      <w:bookmarkEnd w:id="59"/>
-      <w:bookmarkEnd w:id="60"/>
     </w:p>
     <w:p>
       <w:pPr>
@@ -9051,7 +9302,7 @@
                     </pic:cNvPicPr>
                   </pic:nvPicPr>
                   <pic:blipFill>
-                    <a:blip r:embed="rId18">
+                    <a:blip r:embed="rId21">
                       <a:extLst>
                         <a:ext uri="{28A0092B-C50C-407E-A947-70E740481C1C}">
                           <a14:useLocalDpi xmlns:a14="http://schemas.microsoft.com/office/drawing/2010/main" val="0"/>
@@ -9100,18 +9351,18 @@
           <w:rFonts w:asciiTheme="minorHAnsi" w:hAnsiTheme="minorHAnsi"/>
         </w:rPr>
       </w:pPr>
-      <w:bookmarkStart w:id="61" w:name="_Toc410052799"/>
-      <w:bookmarkStart w:id="62" w:name="_Toc411320782"/>
-      <w:bookmarkStart w:id="63" w:name="_Toc522605488"/>
+      <w:bookmarkStart w:id="59" w:name="_Toc410052799"/>
+      <w:bookmarkStart w:id="60" w:name="_Toc411320782"/>
+      <w:bookmarkStart w:id="61" w:name="_Toc522605488"/>
       <w:r>
         <w:rPr>
           <w:rFonts w:asciiTheme="minorHAnsi" w:hAnsiTheme="minorHAnsi"/>
         </w:rPr>
         <w:t>Definición de los Paquetes de la Aplicación</w:t>
       </w:r>
+      <w:bookmarkEnd w:id="59"/>
+      <w:bookmarkEnd w:id="60"/>
       <w:bookmarkEnd w:id="61"/>
-      <w:bookmarkEnd w:id="62"/>
-      <w:bookmarkEnd w:id="63"/>
     </w:p>
     <w:p>
       <w:pPr>
@@ -9317,7 +9568,7 @@
                     </pic:cNvPicPr>
                   </pic:nvPicPr>
                   <pic:blipFill>
-                    <a:blip r:embed="rId19">
+                    <a:blip r:embed="rId22">
                       <a:extLst>
                         <a:ext uri="{28A0092B-C50C-407E-A947-70E740481C1C}">
                           <a14:useLocalDpi xmlns:a14="http://schemas.microsoft.com/office/drawing/2010/main" val="0"/>
@@ -9367,10 +9618,10 @@
           <w:rFonts w:asciiTheme="minorHAnsi" w:hAnsiTheme="minorHAnsi"/>
         </w:rPr>
       </w:pPr>
-      <w:bookmarkStart w:id="64" w:name="_Toc211937238"/>
-      <w:bookmarkStart w:id="65" w:name="_Toc410052800"/>
-      <w:bookmarkStart w:id="66" w:name="_Toc411320783"/>
-      <w:bookmarkStart w:id="67" w:name="_Toc522605489"/>
+      <w:bookmarkStart w:id="62" w:name="_Toc211937238"/>
+      <w:bookmarkStart w:id="63" w:name="_Toc410052800"/>
+      <w:bookmarkStart w:id="64" w:name="_Toc411320783"/>
+      <w:bookmarkStart w:id="65" w:name="_Toc522605489"/>
       <w:r>
         <w:rPr>
           <w:rFonts w:asciiTheme="minorHAnsi" w:hAnsiTheme="minorHAnsi"/>
@@ -9388,17 +9639,17 @@
           <w:rFonts w:asciiTheme="minorHAnsi" w:hAnsiTheme="minorHAnsi"/>
         </w:rPr>
         <w:t xml:space="preserve"> de Clases</w:t>
+      </w:r>
+      <w:bookmarkEnd w:id="62"/>
+      <w:bookmarkEnd w:id="63"/>
+      <w:r>
+        <w:rPr>
+          <w:rFonts w:asciiTheme="minorHAnsi" w:hAnsiTheme="minorHAnsi"/>
+        </w:rPr>
+        <w:t>, Métodos y Variables</w:t>
       </w:r>
       <w:bookmarkEnd w:id="64"/>
       <w:bookmarkEnd w:id="65"/>
-      <w:r>
-        <w:rPr>
-          <w:rFonts w:asciiTheme="minorHAnsi" w:hAnsiTheme="minorHAnsi"/>
-        </w:rPr>
-        <w:t>, Métodos y Variables</w:t>
-      </w:r>
-      <w:bookmarkEnd w:id="66"/>
-      <w:bookmarkEnd w:id="67"/>
     </w:p>
     <w:p>
       <w:pPr>
@@ -9904,408 +10155,408 @@
           <w:rFonts w:asciiTheme="minorHAnsi" w:hAnsiTheme="minorHAnsi"/>
         </w:rPr>
       </w:pPr>
-      <w:bookmarkStart w:id="68" w:name="_Toc411320784"/>
-      <w:bookmarkStart w:id="69" w:name="_Toc522605490"/>
+      <w:bookmarkStart w:id="66" w:name="_Toc411320784"/>
+      <w:bookmarkStart w:id="67" w:name="_Toc522605490"/>
       <w:r>
         <w:rPr>
           <w:rFonts w:asciiTheme="minorHAnsi" w:hAnsiTheme="minorHAnsi"/>
         </w:rPr>
         <w:t>Gestión de Excepciones</w:t>
+      </w:r>
+      <w:bookmarkEnd w:id="66"/>
+      <w:bookmarkEnd w:id="67"/>
+    </w:p>
+    <w:p>
+      <w:pPr>
+        <w:jc w:val="both"/>
+        <w:rPr>
+          <w:rFonts w:ascii="Bankia" w:eastAsia="Times New Roman" w:hAnsi="Bankia" w:cs="Calibri"/>
+          <w:color w:val="auto"/>
+          <w:sz w:val="24"/>
+          <w:szCs w:val="24"/>
+          <w:lang w:eastAsia="es-ES"/>
+        </w:rPr>
+      </w:pPr>
+      <w:r>
+        <w:rPr>
+          <w:rFonts w:ascii="Bankia" w:eastAsia="Times New Roman" w:hAnsi="Bankia" w:cs="Calibri"/>
+          <w:color w:val="auto"/>
+          <w:sz w:val="24"/>
+          <w:szCs w:val="24"/>
+          <w:lang w:eastAsia="es-ES"/>
+        </w:rPr>
+        <w:t xml:space="preserve">Las excepciones son errores que ocurren durante la ejecución de la aplicación y afectan el flujo normal de funcionamiento. Java ofrece una infraestructura robusta y basada en objetos para gestionar los diferentes escenarios de excepciones. </w:t>
+      </w:r>
+    </w:p>
+    <w:p>
+      <w:pPr>
+        <w:jc w:val="both"/>
+        <w:rPr>
+          <w:rFonts w:ascii="Bankia" w:eastAsia="Times New Roman" w:hAnsi="Bankia" w:cs="Calibri"/>
+          <w:color w:val="auto"/>
+          <w:sz w:val="24"/>
+          <w:szCs w:val="24"/>
+          <w:lang w:eastAsia="es-ES"/>
+        </w:rPr>
+      </w:pPr>
+    </w:p>
+    <w:p>
+      <w:pPr>
+        <w:jc w:val="both"/>
+        <w:rPr>
+          <w:rFonts w:ascii="Bankia" w:eastAsia="Times New Roman" w:hAnsi="Bankia" w:cs="Calibri"/>
+          <w:color w:val="auto"/>
+          <w:sz w:val="24"/>
+          <w:szCs w:val="24"/>
+          <w:lang w:eastAsia="es-ES"/>
+        </w:rPr>
+      </w:pPr>
+      <w:r>
+        <w:rPr>
+          <w:rFonts w:ascii="Bankia" w:eastAsia="Times New Roman" w:hAnsi="Bankia" w:cs="Calibri"/>
+          <w:color w:val="auto"/>
+          <w:sz w:val="24"/>
+          <w:szCs w:val="24"/>
+          <w:lang w:eastAsia="es-ES"/>
+        </w:rPr>
+        <w:t xml:space="preserve">En general, cuando se produce una excepción, la aplicación debe tratarla, propagarla o generar una traza en el fichero de log. Si el bloque de código donde ocurre la excepción puede tratarla, entonces deberá hacerlo. Caso contrario, por normal general, las excepciones serán propagadas y tratadas en los niveles superiores. </w:t>
+      </w:r>
+    </w:p>
+    <w:p>
+      <w:pPr>
+        <w:jc w:val="both"/>
+        <w:rPr>
+          <w:rFonts w:ascii="Bankia" w:eastAsia="Times New Roman" w:hAnsi="Bankia" w:cs="Calibri"/>
+          <w:color w:val="auto"/>
+          <w:sz w:val="24"/>
+          <w:szCs w:val="24"/>
+          <w:lang w:eastAsia="es-ES"/>
+        </w:rPr>
+      </w:pPr>
+    </w:p>
+    <w:p>
+      <w:pPr>
+        <w:jc w:val="both"/>
+        <w:rPr>
+          <w:rFonts w:ascii="Bankia" w:eastAsia="Times New Roman" w:hAnsi="Bankia" w:cs="Calibri"/>
+          <w:color w:val="auto"/>
+          <w:sz w:val="24"/>
+          <w:szCs w:val="24"/>
+          <w:lang w:eastAsia="es-ES"/>
+        </w:rPr>
+      </w:pPr>
+      <w:r>
+        <w:rPr>
+          <w:rFonts w:ascii="Bankia" w:eastAsia="Times New Roman" w:hAnsi="Bankia" w:cs="Calibri"/>
+          <w:color w:val="auto"/>
+          <w:sz w:val="24"/>
+          <w:szCs w:val="24"/>
+          <w:lang w:eastAsia="es-ES"/>
+        </w:rPr>
+        <w:t xml:space="preserve">Nunca deben usarse cláusulas </w:t>
+      </w:r>
+      <w:r>
+        <w:rPr>
+          <w:rFonts w:ascii="Bankia" w:eastAsia="Times New Roman" w:hAnsi="Bankia" w:cs="Calibri"/>
+          <w:b/>
+          <w:color w:val="auto"/>
+          <w:sz w:val="24"/>
+          <w:szCs w:val="24"/>
+          <w:lang w:eastAsia="es-ES"/>
+        </w:rPr>
+        <w:t>try/</w:t>
+      </w:r>
+      <w:proofErr w:type="gramStart"/>
+      <w:r>
+        <w:rPr>
+          <w:rFonts w:ascii="Bankia" w:eastAsia="Times New Roman" w:hAnsi="Bankia" w:cs="Calibri"/>
+          <w:b/>
+          <w:color w:val="auto"/>
+          <w:sz w:val="24"/>
+          <w:szCs w:val="24"/>
+          <w:lang w:eastAsia="es-ES"/>
+        </w:rPr>
+        <w:t>catch</w:t>
+      </w:r>
+      <w:r>
+        <w:rPr>
+          <w:rFonts w:ascii="Bankia" w:eastAsia="Times New Roman" w:hAnsi="Bankia" w:cs="Calibri"/>
+          <w:color w:val="auto"/>
+          <w:sz w:val="24"/>
+          <w:szCs w:val="24"/>
+          <w:lang w:eastAsia="es-ES"/>
+        </w:rPr>
+        <w:t xml:space="preserve"> vacías</w:t>
+      </w:r>
+      <w:proofErr w:type="gramEnd"/>
+      <w:r>
+        <w:rPr>
+          <w:rFonts w:ascii="Bankia" w:eastAsia="Times New Roman" w:hAnsi="Bankia" w:cs="Calibri"/>
+          <w:color w:val="auto"/>
+          <w:sz w:val="24"/>
+          <w:szCs w:val="24"/>
+          <w:lang w:eastAsia="es-ES"/>
+        </w:rPr>
+        <w:t xml:space="preserve"> y siempre debe dejarse una traza en el fichero de log con toda la pila de ejecución correspondiente. Las trazas serán generadas con la librería Log4J y el fichero de configuración irá embarcado dentro de la misma aplicación (</w:t>
+      </w:r>
+      <w:r>
+        <w:rPr>
+          <w:rFonts w:ascii="Bankia" w:eastAsia="Times New Roman" w:hAnsi="Bankia" w:cs="Calibri"/>
+          <w:b/>
+          <w:color w:val="auto"/>
+          <w:sz w:val="24"/>
+          <w:szCs w:val="24"/>
+          <w:lang w:eastAsia="es-ES"/>
+        </w:rPr>
+        <w:t>.war</w:t>
+      </w:r>
+      <w:r>
+        <w:rPr>
+          <w:rFonts w:ascii="Bankia" w:eastAsia="Times New Roman" w:hAnsi="Bankia" w:cs="Calibri"/>
+          <w:color w:val="auto"/>
+          <w:sz w:val="24"/>
+          <w:szCs w:val="24"/>
+          <w:lang w:eastAsia="es-ES"/>
+        </w:rPr>
+        <w:t xml:space="preserve">). En ningún caso se deben generar trazas con </w:t>
+      </w:r>
+      <w:r>
+        <w:rPr>
+          <w:rFonts w:ascii="Bankia" w:eastAsia="Times New Roman" w:hAnsi="Bankia" w:cs="Calibri"/>
+          <w:b/>
+          <w:color w:val="auto"/>
+          <w:sz w:val="24"/>
+          <w:szCs w:val="24"/>
+          <w:lang w:eastAsia="es-ES"/>
+        </w:rPr>
+        <w:t>System.out</w:t>
+      </w:r>
+      <w:r>
+        <w:rPr>
+          <w:rFonts w:ascii="Bankia" w:eastAsia="Times New Roman" w:hAnsi="Bankia" w:cs="Calibri"/>
+          <w:color w:val="auto"/>
+          <w:sz w:val="24"/>
+          <w:szCs w:val="24"/>
+          <w:lang w:eastAsia="es-ES"/>
+        </w:rPr>
+        <w:t xml:space="preserve"> o </w:t>
+      </w:r>
+      <w:r>
+        <w:rPr>
+          <w:rFonts w:ascii="Bankia" w:eastAsia="Times New Roman" w:hAnsi="Bankia" w:cs="Calibri"/>
+          <w:b/>
+          <w:color w:val="auto"/>
+          <w:sz w:val="24"/>
+          <w:szCs w:val="24"/>
+          <w:lang w:eastAsia="es-ES"/>
+        </w:rPr>
+        <w:t>System.err</w:t>
+      </w:r>
+      <w:r>
+        <w:rPr>
+          <w:rFonts w:ascii="Bankia" w:eastAsia="Times New Roman" w:hAnsi="Bankia" w:cs="Calibri"/>
+          <w:color w:val="auto"/>
+          <w:sz w:val="24"/>
+          <w:szCs w:val="24"/>
+          <w:lang w:eastAsia="es-ES"/>
+        </w:rPr>
+        <w:t>.</w:t>
+      </w:r>
+    </w:p>
+    <w:p>
+      <w:pPr>
+        <w:jc w:val="both"/>
+        <w:rPr>
+          <w:rFonts w:ascii="Bankia" w:eastAsia="Times New Roman" w:hAnsi="Bankia" w:cs="Calibri"/>
+          <w:color w:val="auto"/>
+          <w:sz w:val="24"/>
+          <w:szCs w:val="24"/>
+          <w:lang w:eastAsia="es-ES"/>
+        </w:rPr>
+      </w:pPr>
+    </w:p>
+    <w:p>
+      <w:pPr>
+        <w:jc w:val="both"/>
+        <w:rPr>
+          <w:rFonts w:ascii="Bankia" w:eastAsia="Times New Roman" w:hAnsi="Bankia" w:cs="Calibri"/>
+          <w:color w:val="auto"/>
+          <w:sz w:val="24"/>
+          <w:szCs w:val="24"/>
+          <w:lang w:eastAsia="es-ES"/>
+        </w:rPr>
+      </w:pPr>
+      <w:r>
+        <w:rPr>
+          <w:rFonts w:ascii="Bankia" w:eastAsia="Times New Roman" w:hAnsi="Bankia" w:cs="Calibri"/>
+          <w:color w:val="auto"/>
+          <w:sz w:val="24"/>
+          <w:szCs w:val="24"/>
+          <w:lang w:eastAsia="es-ES"/>
+        </w:rPr>
+        <w:t xml:space="preserve">Las clases de excepciones específicas de la aplicación seguirán las convenciones definidas previamente para el nombrado de clases y además deben terminar con el sufijo </w:t>
+      </w:r>
+      <w:r>
+        <w:rPr>
+          <w:rFonts w:ascii="Bankia" w:eastAsia="Times New Roman" w:hAnsi="Bankia" w:cs="Calibri"/>
+          <w:b/>
+          <w:color w:val="auto"/>
+          <w:sz w:val="24"/>
+          <w:szCs w:val="24"/>
+          <w:lang w:eastAsia="es-ES"/>
+        </w:rPr>
+        <w:t>“Exception”</w:t>
+      </w:r>
+      <w:r>
+        <w:rPr>
+          <w:rFonts w:ascii="Bankia" w:eastAsia="Times New Roman" w:hAnsi="Bankia" w:cs="Calibri"/>
+          <w:color w:val="auto"/>
+          <w:sz w:val="24"/>
+          <w:szCs w:val="24"/>
+          <w:lang w:eastAsia="es-ES"/>
+        </w:rPr>
+        <w:t xml:space="preserve">. Por ejemplo: </w:t>
+      </w:r>
+      <w:r>
+        <w:rPr>
+          <w:rFonts w:ascii="Bankia" w:eastAsia="Times New Roman" w:hAnsi="Bankia" w:cs="Calibri"/>
+          <w:b/>
+          <w:color w:val="auto"/>
+          <w:sz w:val="24"/>
+          <w:szCs w:val="24"/>
+          <w:lang w:eastAsia="es-ES"/>
+        </w:rPr>
+        <w:t>“ValidacionUsuarioException”</w:t>
+      </w:r>
+      <w:r>
+        <w:rPr>
+          <w:rFonts w:ascii="Bankia" w:eastAsia="Times New Roman" w:hAnsi="Bankia" w:cs="Calibri"/>
+          <w:color w:val="auto"/>
+          <w:sz w:val="24"/>
+          <w:szCs w:val="24"/>
+          <w:lang w:eastAsia="es-ES"/>
+        </w:rPr>
+        <w:t>.</w:t>
+      </w:r>
+    </w:p>
+    <w:p>
+      <w:pPr>
+        <w:jc w:val="both"/>
+        <w:rPr>
+          <w:rFonts w:ascii="Bankia" w:eastAsia="Times New Roman" w:hAnsi="Bankia" w:cs="Calibri"/>
+          <w:color w:val="auto"/>
+          <w:sz w:val="24"/>
+          <w:szCs w:val="24"/>
+          <w:lang w:eastAsia="es-ES"/>
+        </w:rPr>
+      </w:pPr>
+    </w:p>
+    <w:p>
+      <w:pPr>
+        <w:jc w:val="both"/>
+        <w:rPr>
+          <w:rFonts w:ascii="Bankia" w:eastAsia="Times New Roman" w:hAnsi="Bankia" w:cs="Calibri"/>
+          <w:color w:val="auto"/>
+          <w:sz w:val="24"/>
+          <w:szCs w:val="24"/>
+          <w:lang w:eastAsia="es-ES"/>
+        </w:rPr>
+      </w:pPr>
+      <w:r>
+        <w:rPr>
+          <w:rFonts w:ascii="Bankia" w:eastAsia="Times New Roman" w:hAnsi="Bankia" w:cs="Calibri"/>
+          <w:color w:val="auto"/>
+          <w:sz w:val="24"/>
+          <w:szCs w:val="24"/>
+          <w:lang w:eastAsia="es-ES"/>
+        </w:rPr>
+        <w:t>Finalmente, debe tenerse en cuenta que las excepciones son caras de gestionar y que deben usarse razonablemente. Esto significa que debe analizarse si en algunos casos es más simple retornar un flag booleano para indicar que una operación se realizó con éxito o no</w:t>
+      </w:r>
+      <w:r>
+        <w:rPr>
+          <w:rFonts w:ascii="Bankia" w:eastAsia="Times New Roman" w:hAnsi="Bankia" w:cs="Calibri"/>
+          <w:color w:val="auto"/>
+          <w:sz w:val="24"/>
+          <w:szCs w:val="24"/>
+          <w:lang w:eastAsia="es-ES"/>
+        </w:rPr>
+        <w:t xml:space="preserve"> </w:t>
+      </w:r>
+      <w:r>
+        <w:rPr>
+          <w:rFonts w:ascii="Bankia" w:eastAsia="Times New Roman" w:hAnsi="Bankia" w:cs="Calibri"/>
+          <w:color w:val="auto"/>
+          <w:sz w:val="24"/>
+          <w:szCs w:val="24"/>
+          <w:lang w:eastAsia="es-ES"/>
+        </w:rPr>
+        <w:t>en lugar de lanzar y propagar una excepción.</w:t>
+      </w:r>
+    </w:p>
+    <w:p>
+      <w:pPr>
+        <w:rPr>
+          <w:rFonts w:cs="Arial"/>
+          <w:sz w:val="24"/>
+          <w:szCs w:val="24"/>
+        </w:rPr>
+      </w:pPr>
+    </w:p>
+    <w:p>
+      <w:pPr>
+        <w:rPr>
+          <w:rFonts w:cs="Arial"/>
+          <w:sz w:val="24"/>
+          <w:szCs w:val="24"/>
+        </w:rPr>
+      </w:pPr>
+    </w:p>
+    <w:p>
+      <w:pPr>
+        <w:rPr>
+          <w:sz w:val="22"/>
+          <w:szCs w:val="22"/>
+        </w:rPr>
+      </w:pPr>
+    </w:p>
+    <w:p>
+      <w:pPr>
+        <w:pStyle w:val="Ttulo1"/>
+        <w:jc w:val="both"/>
+        <w:rPr>
+          <w:rFonts w:asciiTheme="minorHAnsi" w:hAnsiTheme="minorHAnsi"/>
+        </w:rPr>
+      </w:pPr>
+      <w:bookmarkStart w:id="68" w:name="_Toc411320787"/>
+      <w:bookmarkStart w:id="69" w:name="_Toc522605491"/>
+      <w:r>
+        <w:rPr>
+          <w:rFonts w:asciiTheme="minorHAnsi" w:hAnsiTheme="minorHAnsi"/>
+        </w:rPr>
+        <w:lastRenderedPageBreak/>
+        <w:t>Arquitectura Física y Despliegue</w:t>
       </w:r>
       <w:bookmarkEnd w:id="68"/>
       <w:bookmarkEnd w:id="69"/>
     </w:p>
     <w:p>
       <w:pPr>
+        <w:pStyle w:val="Ttulo2"/>
         <w:jc w:val="both"/>
         <w:rPr>
-          <w:rFonts w:ascii="Bankia" w:eastAsia="Times New Roman" w:hAnsi="Bankia" w:cs="Calibri"/>
-          <w:color w:val="auto"/>
-          <w:sz w:val="24"/>
-          <w:szCs w:val="24"/>
-          <w:lang w:eastAsia="es-ES"/>
-        </w:rPr>
-      </w:pPr>
-      <w:r>
-        <w:rPr>
-          <w:rFonts w:ascii="Bankia" w:eastAsia="Times New Roman" w:hAnsi="Bankia" w:cs="Calibri"/>
-          <w:color w:val="auto"/>
-          <w:sz w:val="24"/>
-          <w:szCs w:val="24"/>
-          <w:lang w:eastAsia="es-ES"/>
-        </w:rPr>
-        <w:t xml:space="preserve">Las excepciones son errores que ocurren durante la ejecución de la aplicación y afectan el flujo normal de funcionamiento. Java ofrece una infraestructura robusta y basada en objetos para gestionar los diferentes escenarios de excepciones. </w:t>
-      </w:r>
-    </w:p>
-    <w:p>
-      <w:pPr>
-        <w:jc w:val="both"/>
-        <w:rPr>
-          <w:rFonts w:ascii="Bankia" w:eastAsia="Times New Roman" w:hAnsi="Bankia" w:cs="Calibri"/>
-          <w:color w:val="auto"/>
-          <w:sz w:val="24"/>
-          <w:szCs w:val="24"/>
-          <w:lang w:eastAsia="es-ES"/>
-        </w:rPr>
-      </w:pPr>
-    </w:p>
-    <w:p>
-      <w:pPr>
-        <w:jc w:val="both"/>
-        <w:rPr>
-          <w:rFonts w:ascii="Bankia" w:eastAsia="Times New Roman" w:hAnsi="Bankia" w:cs="Calibri"/>
-          <w:color w:val="auto"/>
-          <w:sz w:val="24"/>
-          <w:szCs w:val="24"/>
-          <w:lang w:eastAsia="es-ES"/>
-        </w:rPr>
-      </w:pPr>
-      <w:r>
-        <w:rPr>
-          <w:rFonts w:ascii="Bankia" w:eastAsia="Times New Roman" w:hAnsi="Bankia" w:cs="Calibri"/>
-          <w:color w:val="auto"/>
-          <w:sz w:val="24"/>
-          <w:szCs w:val="24"/>
-          <w:lang w:eastAsia="es-ES"/>
-        </w:rPr>
-        <w:t xml:space="preserve">En general, cuando se produce una excepción, la aplicación debe tratarla, propagarla o generar una traza en el fichero de log. Si el bloque de código donde ocurre la excepción puede tratarla, entonces deberá hacerlo. Caso contrario, por normal general, las excepciones serán propagadas y tratadas en los niveles superiores. </w:t>
-      </w:r>
-    </w:p>
-    <w:p>
-      <w:pPr>
-        <w:jc w:val="both"/>
-        <w:rPr>
-          <w:rFonts w:ascii="Bankia" w:eastAsia="Times New Roman" w:hAnsi="Bankia" w:cs="Calibri"/>
-          <w:color w:val="auto"/>
-          <w:sz w:val="24"/>
-          <w:szCs w:val="24"/>
-          <w:lang w:eastAsia="es-ES"/>
-        </w:rPr>
-      </w:pPr>
-    </w:p>
-    <w:p>
-      <w:pPr>
-        <w:jc w:val="both"/>
-        <w:rPr>
-          <w:rFonts w:ascii="Bankia" w:eastAsia="Times New Roman" w:hAnsi="Bankia" w:cs="Calibri"/>
-          <w:color w:val="auto"/>
-          <w:sz w:val="24"/>
-          <w:szCs w:val="24"/>
-          <w:lang w:eastAsia="es-ES"/>
-        </w:rPr>
-      </w:pPr>
-      <w:r>
-        <w:rPr>
-          <w:rFonts w:ascii="Bankia" w:eastAsia="Times New Roman" w:hAnsi="Bankia" w:cs="Calibri"/>
-          <w:color w:val="auto"/>
-          <w:sz w:val="24"/>
-          <w:szCs w:val="24"/>
-          <w:lang w:eastAsia="es-ES"/>
-        </w:rPr>
-        <w:t xml:space="preserve">Nunca deben usarse cláusulas </w:t>
-      </w:r>
-      <w:r>
-        <w:rPr>
-          <w:rFonts w:ascii="Bankia" w:eastAsia="Times New Roman" w:hAnsi="Bankia" w:cs="Calibri"/>
-          <w:b/>
-          <w:color w:val="auto"/>
-          <w:sz w:val="24"/>
-          <w:szCs w:val="24"/>
-          <w:lang w:eastAsia="es-ES"/>
-        </w:rPr>
-        <w:t>try/</w:t>
-      </w:r>
-      <w:proofErr w:type="gramStart"/>
-      <w:r>
-        <w:rPr>
-          <w:rFonts w:ascii="Bankia" w:eastAsia="Times New Roman" w:hAnsi="Bankia" w:cs="Calibri"/>
-          <w:b/>
-          <w:color w:val="auto"/>
-          <w:sz w:val="24"/>
-          <w:szCs w:val="24"/>
-          <w:lang w:eastAsia="es-ES"/>
-        </w:rPr>
-        <w:t>catch</w:t>
-      </w:r>
-      <w:r>
-        <w:rPr>
-          <w:rFonts w:ascii="Bankia" w:eastAsia="Times New Roman" w:hAnsi="Bankia" w:cs="Calibri"/>
-          <w:color w:val="auto"/>
-          <w:sz w:val="24"/>
-          <w:szCs w:val="24"/>
-          <w:lang w:eastAsia="es-ES"/>
-        </w:rPr>
-        <w:t xml:space="preserve"> vacías</w:t>
-      </w:r>
-      <w:proofErr w:type="gramEnd"/>
-      <w:r>
-        <w:rPr>
-          <w:rFonts w:ascii="Bankia" w:eastAsia="Times New Roman" w:hAnsi="Bankia" w:cs="Calibri"/>
-          <w:color w:val="auto"/>
-          <w:sz w:val="24"/>
-          <w:szCs w:val="24"/>
-          <w:lang w:eastAsia="es-ES"/>
-        </w:rPr>
-        <w:t xml:space="preserve"> y siempre debe dejarse una traza en el fichero de log con toda la pila de ejecución correspondiente. Las trazas serán generadas con la librería Log4J y el fichero de configuración irá embarcado dentro de la misma aplicación (</w:t>
-      </w:r>
-      <w:r>
-        <w:rPr>
-          <w:rFonts w:ascii="Bankia" w:eastAsia="Times New Roman" w:hAnsi="Bankia" w:cs="Calibri"/>
-          <w:b/>
-          <w:color w:val="auto"/>
-          <w:sz w:val="24"/>
-          <w:szCs w:val="24"/>
-          <w:lang w:eastAsia="es-ES"/>
-        </w:rPr>
-        <w:t>.war</w:t>
-      </w:r>
-      <w:r>
-        <w:rPr>
-          <w:rFonts w:ascii="Bankia" w:eastAsia="Times New Roman" w:hAnsi="Bankia" w:cs="Calibri"/>
-          <w:color w:val="auto"/>
-          <w:sz w:val="24"/>
-          <w:szCs w:val="24"/>
-          <w:lang w:eastAsia="es-ES"/>
-        </w:rPr>
-        <w:t xml:space="preserve">). En ningún caso se deben generar trazas con </w:t>
-      </w:r>
-      <w:r>
-        <w:rPr>
-          <w:rFonts w:ascii="Bankia" w:eastAsia="Times New Roman" w:hAnsi="Bankia" w:cs="Calibri"/>
-          <w:b/>
-          <w:color w:val="auto"/>
-          <w:sz w:val="24"/>
-          <w:szCs w:val="24"/>
-          <w:lang w:eastAsia="es-ES"/>
-        </w:rPr>
-        <w:t>System.out</w:t>
-      </w:r>
-      <w:r>
-        <w:rPr>
-          <w:rFonts w:ascii="Bankia" w:eastAsia="Times New Roman" w:hAnsi="Bankia" w:cs="Calibri"/>
-          <w:color w:val="auto"/>
-          <w:sz w:val="24"/>
-          <w:szCs w:val="24"/>
-          <w:lang w:eastAsia="es-ES"/>
-        </w:rPr>
-        <w:t xml:space="preserve"> o </w:t>
-      </w:r>
-      <w:r>
-        <w:rPr>
-          <w:rFonts w:ascii="Bankia" w:eastAsia="Times New Roman" w:hAnsi="Bankia" w:cs="Calibri"/>
-          <w:b/>
-          <w:color w:val="auto"/>
-          <w:sz w:val="24"/>
-          <w:szCs w:val="24"/>
-          <w:lang w:eastAsia="es-ES"/>
-        </w:rPr>
-        <w:t>System.err</w:t>
-      </w:r>
-      <w:r>
-        <w:rPr>
-          <w:rFonts w:ascii="Bankia" w:eastAsia="Times New Roman" w:hAnsi="Bankia" w:cs="Calibri"/>
-          <w:color w:val="auto"/>
-          <w:sz w:val="24"/>
-          <w:szCs w:val="24"/>
-          <w:lang w:eastAsia="es-ES"/>
-        </w:rPr>
-        <w:t>.</w:t>
-      </w:r>
-    </w:p>
-    <w:p>
-      <w:pPr>
-        <w:jc w:val="both"/>
-        <w:rPr>
-          <w:rFonts w:ascii="Bankia" w:eastAsia="Times New Roman" w:hAnsi="Bankia" w:cs="Calibri"/>
-          <w:color w:val="auto"/>
-          <w:sz w:val="24"/>
-          <w:szCs w:val="24"/>
-          <w:lang w:eastAsia="es-ES"/>
-        </w:rPr>
-      </w:pPr>
-    </w:p>
-    <w:p>
-      <w:pPr>
-        <w:jc w:val="both"/>
-        <w:rPr>
-          <w:rFonts w:ascii="Bankia" w:eastAsia="Times New Roman" w:hAnsi="Bankia" w:cs="Calibri"/>
-          <w:color w:val="auto"/>
-          <w:sz w:val="24"/>
-          <w:szCs w:val="24"/>
-          <w:lang w:eastAsia="es-ES"/>
-        </w:rPr>
-      </w:pPr>
-      <w:r>
-        <w:rPr>
-          <w:rFonts w:ascii="Bankia" w:eastAsia="Times New Roman" w:hAnsi="Bankia" w:cs="Calibri"/>
-          <w:color w:val="auto"/>
-          <w:sz w:val="24"/>
-          <w:szCs w:val="24"/>
-          <w:lang w:eastAsia="es-ES"/>
-        </w:rPr>
-        <w:t xml:space="preserve">Las clases de excepciones específicas de la aplicación seguirán las convenciones definidas previamente para el nombrado de clases y además deben terminar con el sufijo </w:t>
-      </w:r>
-      <w:r>
-        <w:rPr>
-          <w:rFonts w:ascii="Bankia" w:eastAsia="Times New Roman" w:hAnsi="Bankia" w:cs="Calibri"/>
-          <w:b/>
-          <w:color w:val="auto"/>
-          <w:sz w:val="24"/>
-          <w:szCs w:val="24"/>
-          <w:lang w:eastAsia="es-ES"/>
-        </w:rPr>
-        <w:t>“Exception”</w:t>
-      </w:r>
-      <w:r>
-        <w:rPr>
-          <w:rFonts w:ascii="Bankia" w:eastAsia="Times New Roman" w:hAnsi="Bankia" w:cs="Calibri"/>
-          <w:color w:val="auto"/>
-          <w:sz w:val="24"/>
-          <w:szCs w:val="24"/>
-          <w:lang w:eastAsia="es-ES"/>
-        </w:rPr>
-        <w:t xml:space="preserve">. Por ejemplo: </w:t>
-      </w:r>
-      <w:r>
-        <w:rPr>
-          <w:rFonts w:ascii="Bankia" w:eastAsia="Times New Roman" w:hAnsi="Bankia" w:cs="Calibri"/>
-          <w:b/>
-          <w:color w:val="auto"/>
-          <w:sz w:val="24"/>
-          <w:szCs w:val="24"/>
-          <w:lang w:eastAsia="es-ES"/>
-        </w:rPr>
-        <w:t>“ValidacionUsuarioException”</w:t>
-      </w:r>
-      <w:r>
-        <w:rPr>
-          <w:rFonts w:ascii="Bankia" w:eastAsia="Times New Roman" w:hAnsi="Bankia" w:cs="Calibri"/>
-          <w:color w:val="auto"/>
-          <w:sz w:val="24"/>
-          <w:szCs w:val="24"/>
-          <w:lang w:eastAsia="es-ES"/>
-        </w:rPr>
-        <w:t>.</w:t>
-      </w:r>
-    </w:p>
-    <w:p>
-      <w:pPr>
-        <w:jc w:val="both"/>
-        <w:rPr>
-          <w:rFonts w:ascii="Bankia" w:eastAsia="Times New Roman" w:hAnsi="Bankia" w:cs="Calibri"/>
-          <w:color w:val="auto"/>
-          <w:sz w:val="24"/>
-          <w:szCs w:val="24"/>
-          <w:lang w:eastAsia="es-ES"/>
-        </w:rPr>
-      </w:pPr>
-    </w:p>
-    <w:p>
-      <w:pPr>
-        <w:jc w:val="both"/>
-        <w:rPr>
-          <w:rFonts w:ascii="Bankia" w:eastAsia="Times New Roman" w:hAnsi="Bankia" w:cs="Calibri"/>
-          <w:color w:val="auto"/>
-          <w:sz w:val="24"/>
-          <w:szCs w:val="24"/>
-          <w:lang w:eastAsia="es-ES"/>
-        </w:rPr>
-      </w:pPr>
-      <w:r>
-        <w:rPr>
-          <w:rFonts w:ascii="Bankia" w:eastAsia="Times New Roman" w:hAnsi="Bankia" w:cs="Calibri"/>
-          <w:color w:val="auto"/>
-          <w:sz w:val="24"/>
-          <w:szCs w:val="24"/>
-          <w:lang w:eastAsia="es-ES"/>
-        </w:rPr>
-        <w:t>Finalmente, debe tenerse en cuenta que las excepciones son caras de gestionar y que deben usarse razonablemente. Esto significa que debe analizarse si en algunos casos es más simple retornar un flag booleano para indicar que una operación se realizó con éxito o no</w:t>
-      </w:r>
-      <w:r>
-        <w:rPr>
-          <w:rFonts w:ascii="Bankia" w:eastAsia="Times New Roman" w:hAnsi="Bankia" w:cs="Calibri"/>
-          <w:color w:val="auto"/>
-          <w:sz w:val="24"/>
-          <w:szCs w:val="24"/>
-          <w:lang w:eastAsia="es-ES"/>
-        </w:rPr>
-        <w:t xml:space="preserve"> </w:t>
-      </w:r>
-      <w:r>
-        <w:rPr>
-          <w:rFonts w:ascii="Bankia" w:eastAsia="Times New Roman" w:hAnsi="Bankia" w:cs="Calibri"/>
-          <w:color w:val="auto"/>
-          <w:sz w:val="24"/>
-          <w:szCs w:val="24"/>
-          <w:lang w:eastAsia="es-ES"/>
-        </w:rPr>
-        <w:t>en lugar de lanzar y propagar una excepción.</w:t>
-      </w:r>
-    </w:p>
-    <w:p>
-      <w:pPr>
-        <w:rPr>
-          <w:rFonts w:cs="Arial"/>
-          <w:sz w:val="24"/>
-          <w:szCs w:val="24"/>
-        </w:rPr>
-      </w:pPr>
-    </w:p>
-    <w:p>
-      <w:pPr>
-        <w:rPr>
-          <w:rFonts w:cs="Arial"/>
-          <w:sz w:val="24"/>
-          <w:szCs w:val="24"/>
-        </w:rPr>
-      </w:pPr>
-    </w:p>
-    <w:p>
-      <w:pPr>
-        <w:rPr>
-          <w:sz w:val="22"/>
-          <w:szCs w:val="22"/>
-        </w:rPr>
-      </w:pPr>
-    </w:p>
-    <w:p>
-      <w:pPr>
-        <w:pStyle w:val="Ttulo1"/>
-        <w:jc w:val="both"/>
-        <w:rPr>
           <w:rFonts w:asciiTheme="minorHAnsi" w:hAnsiTheme="minorHAnsi"/>
         </w:rPr>
       </w:pPr>
-      <w:bookmarkStart w:id="70" w:name="_Toc411320787"/>
-      <w:bookmarkStart w:id="71" w:name="_Toc522605491"/>
+      <w:bookmarkStart w:id="70" w:name="_Toc411320788"/>
+      <w:bookmarkStart w:id="71" w:name="_Toc522605492"/>
       <w:r>
         <w:rPr>
           <w:rFonts w:asciiTheme="minorHAnsi" w:hAnsiTheme="minorHAnsi"/>
         </w:rPr>
-        <w:lastRenderedPageBreak/>
-        <w:t>Arquitectura Física y Despliegue</w:t>
+        <w:t>Topología de la Plataforma</w:t>
       </w:r>
       <w:bookmarkEnd w:id="70"/>
       <w:bookmarkEnd w:id="71"/>
-    </w:p>
-    <w:p>
-      <w:pPr>
-        <w:pStyle w:val="Ttulo2"/>
-        <w:jc w:val="both"/>
-        <w:rPr>
-          <w:rFonts w:asciiTheme="minorHAnsi" w:hAnsiTheme="minorHAnsi"/>
-        </w:rPr>
-      </w:pPr>
-      <w:bookmarkStart w:id="72" w:name="_Toc411320788"/>
-      <w:bookmarkStart w:id="73" w:name="_Toc522605492"/>
-      <w:r>
-        <w:rPr>
-          <w:rFonts w:asciiTheme="minorHAnsi" w:hAnsiTheme="minorHAnsi"/>
-        </w:rPr>
-        <w:t>Topología de la Plataforma</w:t>
-      </w:r>
-      <w:bookmarkEnd w:id="72"/>
-      <w:bookmarkEnd w:id="73"/>
     </w:p>
     <w:p>
       <w:pPr>
@@ -10385,7 +10636,7 @@
                     <pic:cNvPicPr/>
                   </pic:nvPicPr>
                   <pic:blipFill>
-                    <a:blip r:embed="rId20"/>
+                    <a:blip r:embed="rId23"/>
                     <a:stretch>
                       <a:fillRect/>
                     </a:stretch>
@@ -10734,8 +10985,8 @@
           <w:rFonts w:asciiTheme="minorHAnsi" w:hAnsiTheme="minorHAnsi"/>
         </w:rPr>
       </w:pPr>
-      <w:bookmarkStart w:id="74" w:name="_Toc411320790"/>
-      <w:bookmarkStart w:id="75" w:name="_Toc522605493"/>
+      <w:bookmarkStart w:id="72" w:name="_Toc411320790"/>
+      <w:bookmarkStart w:id="73" w:name="_Toc522605493"/>
       <w:r>
         <w:rPr>
           <w:rFonts w:asciiTheme="minorHAnsi" w:hAnsiTheme="minorHAnsi"/>
@@ -10743,27 +10994,27 @@
         <w:lastRenderedPageBreak/>
         <w:t>Entorno de Desarrollo</w:t>
       </w:r>
+      <w:bookmarkEnd w:id="72"/>
+      <w:bookmarkEnd w:id="73"/>
+    </w:p>
+    <w:p>
+      <w:pPr>
+        <w:pStyle w:val="Ttulo2"/>
+        <w:jc w:val="both"/>
+        <w:rPr>
+          <w:rFonts w:asciiTheme="minorHAnsi" w:hAnsiTheme="minorHAnsi"/>
+        </w:rPr>
+      </w:pPr>
+      <w:bookmarkStart w:id="74" w:name="_Toc411320791"/>
+      <w:bookmarkStart w:id="75" w:name="_Toc522605494"/>
+      <w:r>
+        <w:rPr>
+          <w:rFonts w:asciiTheme="minorHAnsi" w:hAnsiTheme="minorHAnsi"/>
+        </w:rPr>
+        <w:t>Herramientas</w:t>
+      </w:r>
       <w:bookmarkEnd w:id="74"/>
       <w:bookmarkEnd w:id="75"/>
-    </w:p>
-    <w:p>
-      <w:pPr>
-        <w:pStyle w:val="Ttulo2"/>
-        <w:jc w:val="both"/>
-        <w:rPr>
-          <w:rFonts w:asciiTheme="minorHAnsi" w:hAnsiTheme="minorHAnsi"/>
-        </w:rPr>
-      </w:pPr>
-      <w:bookmarkStart w:id="76" w:name="_Toc411320791"/>
-      <w:bookmarkStart w:id="77" w:name="_Toc522605494"/>
-      <w:r>
-        <w:rPr>
-          <w:rFonts w:asciiTheme="minorHAnsi" w:hAnsiTheme="minorHAnsi"/>
-        </w:rPr>
-        <w:t>Herramientas</w:t>
-      </w:r>
-      <w:bookmarkEnd w:id="76"/>
-      <w:bookmarkEnd w:id="77"/>
     </w:p>
     <w:p>
       <w:pPr>
@@ -10826,9 +11077,9 @@
             <o:lock v:ext="edit" aspectratio="t"/>
           </v:shapetype>
           <v:shape id="_x0000_i1025" type="#_x0000_t75" style="width:348pt;height:249.75pt" o:ole="">
-            <v:imagedata r:id="rId21" o:title=""/>
+            <v:imagedata r:id="rId24" o:title=""/>
           </v:shape>
-          <o:OLEObject Type="Embed" ProgID="Visio.Drawing.11" ShapeID="_x0000_i1025" DrawAspect="Content" ObjectID="_1596347323" r:id="rId22"/>
+          <o:OLEObject Type="Embed" ProgID="Visio.Drawing.11" ShapeID="_x0000_i1025" DrawAspect="Content" ObjectID="_1596441478" r:id="rId25"/>
         </w:object>
       </w:r>
     </w:p>
@@ -10976,9 +11227,9 @@
       <w:r>
         <w:object w:dxaOrig="5259" w:dyaOrig="5054">
           <v:shape id="_x0000_i1026" type="#_x0000_t75" style="width:263.25pt;height:252.75pt" o:ole="">
-            <v:imagedata r:id="rId23" o:title=""/>
+            <v:imagedata r:id="rId26" o:title=""/>
           </v:shape>
-          <o:OLEObject Type="Embed" ProgID="Visio.Drawing.11" ShapeID="_x0000_i1026" DrawAspect="Content" ObjectID="_1596347324" r:id="rId24"/>
+          <o:OLEObject Type="Embed" ProgID="Visio.Drawing.11" ShapeID="_x0000_i1026" DrawAspect="Content" ObjectID="_1596441479" r:id="rId27"/>
         </w:object>
       </w:r>
     </w:p>
@@ -11270,8 +11521,8 @@
           <w:rFonts w:asciiTheme="minorHAnsi" w:hAnsiTheme="minorHAnsi"/>
         </w:rPr>
       </w:pPr>
-      <w:bookmarkStart w:id="78" w:name="_Toc411320792"/>
-      <w:bookmarkStart w:id="79" w:name="_Toc522605495"/>
+      <w:bookmarkStart w:id="76" w:name="_Toc411320792"/>
+      <w:bookmarkStart w:id="77" w:name="_Toc522605495"/>
       <w:r>
         <w:rPr>
           <w:rFonts w:asciiTheme="minorHAnsi" w:hAnsiTheme="minorHAnsi"/>
@@ -11279,8 +11530,8 @@
         <w:lastRenderedPageBreak/>
         <w:t>Versiones de las Herramientas</w:t>
       </w:r>
-      <w:bookmarkEnd w:id="78"/>
-      <w:bookmarkEnd w:id="79"/>
+      <w:bookmarkEnd w:id="76"/>
+      <w:bookmarkEnd w:id="77"/>
     </w:p>
     <w:tbl>
       <w:tblPr>
@@ -12312,8 +12563,8 @@
       </w:pPr>
     </w:p>
     <w:sectPr>
-      <w:headerReference w:type="default" r:id="rId25"/>
-      <w:footerReference w:type="default" r:id="rId26"/>
+      <w:headerReference w:type="default" r:id="rId28"/>
+      <w:footerReference w:type="default" r:id="rId29"/>
       <w:pgSz w:w="11906" w:h="16838" w:code="9"/>
       <w:pgMar w:top="1418" w:right="1134" w:bottom="1259" w:left="1418" w:header="680" w:footer="329" w:gutter="0"/>
       <w:cols w:space="708"/>
@@ -21284,6 +21535,7 @@
   <w:rsids>
     <w:rsidRoot w:val="00982F8C"/>
     <w:rsid w:val="00025EC2"/>
+    <w:rsid w:val="00065650"/>
     <w:rsid w:val="0008122E"/>
     <w:rsid w:val="004B582B"/>
     <w:rsid w:val="004E1D3C"/>
@@ -22158,52 +22410,6 @@
 </file>
 
 <file path=customXml/item2.xml><?xml version="1.0" encoding="utf-8"?>
-<?mso-contentType ?>
-<spe:Receivers xmlns:spe="http://schemas.microsoft.com/sharepoint/events">
-  <Receiver>
-    <Name>Document ID Generator</Name>
-    <Synchronization>Synchronous</Synchronization>
-    <Type>10001</Type>
-    <SequenceNumber>1000</SequenceNumber>
-    <Assembly>Microsoft.Office.DocumentManagement, Version=14.0.0.0, Culture=neutral, PublicKeyToken=71e9bce111e9429c</Assembly>
-    <Class>Microsoft.Office.DocumentManagement.Internal.DocIdHandler</Class>
-    <Data/>
-    <Filter/>
-  </Receiver>
-  <Receiver>
-    <Name>Document ID Generator</Name>
-    <Synchronization>Synchronous</Synchronization>
-    <Type>10002</Type>
-    <SequenceNumber>1001</SequenceNumber>
-    <Assembly>Microsoft.Office.DocumentManagement, Version=14.0.0.0, Culture=neutral, PublicKeyToken=71e9bce111e9429c</Assembly>
-    <Class>Microsoft.Office.DocumentManagement.Internal.DocIdHandler</Class>
-    <Data/>
-    <Filter/>
-  </Receiver>
-  <Receiver>
-    <Name>Document ID Generator</Name>
-    <Synchronization>Synchronous</Synchronization>
-    <Type>10004</Type>
-    <SequenceNumber>1002</SequenceNumber>
-    <Assembly>Microsoft.Office.DocumentManagement, Version=14.0.0.0, Culture=neutral, PublicKeyToken=71e9bce111e9429c</Assembly>
-    <Class>Microsoft.Office.DocumentManagement.Internal.DocIdHandler</Class>
-    <Data/>
-    <Filter/>
-  </Receiver>
-  <Receiver>
-    <Name>Document ID Generator</Name>
-    <Synchronization>Synchronous</Synchronization>
-    <Type>10006</Type>
-    <SequenceNumber>1003</SequenceNumber>
-    <Assembly>Microsoft.Office.DocumentManagement, Version=14.0.0.0, Culture=neutral, PublicKeyToken=71e9bce111e9429c</Assembly>
-    <Class>Microsoft.Office.DocumentManagement.Internal.DocIdHandler</Class>
-    <Data/>
-    <Filter/>
-  </Receiver>
-</spe:Receivers>
-</file>
-
-<file path=customXml/item3.xml><?xml version="1.0" encoding="utf-8"?>
 <ct:contentTypeSchema xmlns:ct="http://schemas.microsoft.com/office/2006/metadata/contentType" xmlns:ma="http://schemas.microsoft.com/office/2006/metadata/properties/metaAttributes" ct:_="" ma:_="" ma:contentTypeName="Documento" ma:contentTypeID="0x0101006EC8885F2277994DA5A3A44288C2DCC8" ma:contentTypeVersion="0" ma:contentTypeDescription="Crear nuevo documento." ma:contentTypeScope="" ma:versionID="8a21258b83421269a39292366145e9d5">
   <xsd:schema xmlns:xsd="http://www.w3.org/2001/XMLSchema" xmlns:xs="http://www.w3.org/2001/XMLSchema" xmlns:p="http://schemas.microsoft.com/office/2006/metadata/properties" xmlns:ns2="eeb79cf9-8d8a-4821-b269-289bb76a9404" targetNamespace="http://schemas.microsoft.com/office/2006/metadata/properties" ma:root="true" ma:fieldsID="58678076ddecf4f1ec4c3755cc416267" ns2:_="">
     <xsd:import namespace="eeb79cf9-8d8a-4821-b269-289bb76a9404"/>
@@ -22348,16 +22554,53 @@
 </ct:contentTypeSchema>
 </file>
 
-<file path=customXml/item4.xml><?xml version="1.0" encoding="utf-8"?>
+<file path=customXml/item3.xml><?xml version="1.0" encoding="utf-8"?>
 <?mso-contentType ?>
-<FormTemplates xmlns="http://schemas.microsoft.com/sharepoint/v3/contenttype/forms">
-  <Display>DocumentLibraryForm</Display>
-  <Edit>DocumentLibraryForm</Edit>
-  <New>DocumentLibraryForm</New>
-</FormTemplates>
+<spe:Receivers xmlns:spe="http://schemas.microsoft.com/sharepoint/events">
+  <Receiver>
+    <Name>Document ID Generator</Name>
+    <Synchronization>Synchronous</Synchronization>
+    <Type>10001</Type>
+    <SequenceNumber>1000</SequenceNumber>
+    <Assembly>Microsoft.Office.DocumentManagement, Version=14.0.0.0, Culture=neutral, PublicKeyToken=71e9bce111e9429c</Assembly>
+    <Class>Microsoft.Office.DocumentManagement.Internal.DocIdHandler</Class>
+    <Data/>
+    <Filter/>
+  </Receiver>
+  <Receiver>
+    <Name>Document ID Generator</Name>
+    <Synchronization>Synchronous</Synchronization>
+    <Type>10002</Type>
+    <SequenceNumber>1001</SequenceNumber>
+    <Assembly>Microsoft.Office.DocumentManagement, Version=14.0.0.0, Culture=neutral, PublicKeyToken=71e9bce111e9429c</Assembly>
+    <Class>Microsoft.Office.DocumentManagement.Internal.DocIdHandler</Class>
+    <Data/>
+    <Filter/>
+  </Receiver>
+  <Receiver>
+    <Name>Document ID Generator</Name>
+    <Synchronization>Synchronous</Synchronization>
+    <Type>10004</Type>
+    <SequenceNumber>1002</SequenceNumber>
+    <Assembly>Microsoft.Office.DocumentManagement, Version=14.0.0.0, Culture=neutral, PublicKeyToken=71e9bce111e9429c</Assembly>
+    <Class>Microsoft.Office.DocumentManagement.Internal.DocIdHandler</Class>
+    <Data/>
+    <Filter/>
+  </Receiver>
+  <Receiver>
+    <Name>Document ID Generator</Name>
+    <Synchronization>Synchronous</Synchronization>
+    <Type>10006</Type>
+    <SequenceNumber>1003</SequenceNumber>
+    <Assembly>Microsoft.Office.DocumentManagement, Version=14.0.0.0, Culture=neutral, PublicKeyToken=71e9bce111e9429c</Assembly>
+    <Class>Microsoft.Office.DocumentManagement.Internal.DocIdHandler</Class>
+    <Data/>
+    <Filter/>
+  </Receiver>
+</spe:Receivers>
 </file>
 
-<file path=customXml/item5.xml><?xml version="1.0" encoding="utf-8"?>
+<file path=customXml/item4.xml><?xml version="1.0" encoding="utf-8"?>
 <p:properties xmlns:p="http://schemas.microsoft.com/office/2006/metadata/properties" xmlns:xsi="http://www.w3.org/2001/XMLSchema-instance" xmlns:pc="http://schemas.microsoft.com/office/infopath/2007/PartnerControls">
   <documentManagement>
     <_dlc_DocId xmlns="eeb79cf9-8d8a-4821-b269-289bb76a9404">AFUUK2QUF2TY-71-60</_dlc_DocId>
@@ -22367,6 +22610,15 @@
     </_dlc_DocIdUrl>
   </documentManagement>
 </p:properties>
+</file>
+
+<file path=customXml/item5.xml><?xml version="1.0" encoding="utf-8"?>
+<?mso-contentType ?>
+<FormTemplates xmlns="http://schemas.microsoft.com/sharepoint/v3/contenttype/forms">
+  <Display>DocumentLibraryForm</Display>
+  <Edit>DocumentLibraryForm</Edit>
+  <New>DocumentLibraryForm</New>
+</FormTemplates>
 </file>
 
 <file path=customXml/item6.xml><?xml version="1.0" encoding="utf-8"?>
@@ -22382,14 +22634,6 @@
 </file>
 
 <file path=customXml/itemProps2.xml><?xml version="1.0" encoding="utf-8"?>
-<ds:datastoreItem xmlns:ds="http://schemas.openxmlformats.org/officeDocument/2006/customXml" ds:itemID="{16C02D94-20FA-49B2-BA31-B42E192C1451}">
-  <ds:schemaRefs>
-    <ds:schemaRef ds:uri="http://schemas.microsoft.com/sharepoint/events"/>
-  </ds:schemaRefs>
-</ds:datastoreItem>
-</file>
-
-<file path=customXml/itemProps3.xml><?xml version="1.0" encoding="utf-8"?>
 <ds:datastoreItem xmlns:ds="http://schemas.openxmlformats.org/officeDocument/2006/customXml" ds:itemID="{786878A1-FDBA-4C84-9980-2E0E5DB891E8}">
   <ds:schemaRefs>
     <ds:schemaRef ds:uri="http://schemas.microsoft.com/office/2006/metadata/contentType"/>
@@ -22407,15 +22651,15 @@
 </ds:datastoreItem>
 </file>
 
-<file path=customXml/itemProps4.xml><?xml version="1.0" encoding="utf-8"?>
-<ds:datastoreItem xmlns:ds="http://schemas.openxmlformats.org/officeDocument/2006/customXml" ds:itemID="{3E70C9E4-ACE6-4AAD-956A-2507613721D9}">
+<file path=customXml/itemProps3.xml><?xml version="1.0" encoding="utf-8"?>
+<ds:datastoreItem xmlns:ds="http://schemas.openxmlformats.org/officeDocument/2006/customXml" ds:itemID="{16C02D94-20FA-49B2-BA31-B42E192C1451}">
   <ds:schemaRefs>
-    <ds:schemaRef ds:uri="http://schemas.microsoft.com/sharepoint/v3/contenttype/forms"/>
+    <ds:schemaRef ds:uri="http://schemas.microsoft.com/sharepoint/events"/>
   </ds:schemaRefs>
 </ds:datastoreItem>
 </file>
 
-<file path=customXml/itemProps5.xml><?xml version="1.0" encoding="utf-8"?>
+<file path=customXml/itemProps4.xml><?xml version="1.0" encoding="utf-8"?>
 <ds:datastoreItem xmlns:ds="http://schemas.openxmlformats.org/officeDocument/2006/customXml" ds:itemID="{81D40CED-A0A9-4DB2-8B2F-75B8E3D036D9}">
   <ds:schemaRefs>
     <ds:schemaRef ds:uri="http://schemas.microsoft.com/office/2006/metadata/properties"/>
@@ -22425,8 +22669,16 @@
 </ds:datastoreItem>
 </file>
 
+<file path=customXml/itemProps5.xml><?xml version="1.0" encoding="utf-8"?>
+<ds:datastoreItem xmlns:ds="http://schemas.openxmlformats.org/officeDocument/2006/customXml" ds:itemID="{3E70C9E4-ACE6-4AAD-956A-2507613721D9}">
+  <ds:schemaRefs>
+    <ds:schemaRef ds:uri="http://schemas.microsoft.com/sharepoint/v3/contenttype/forms"/>
+  </ds:schemaRefs>
+</ds:datastoreItem>
+</file>
+
 <file path=customXml/itemProps6.xml><?xml version="1.0" encoding="utf-8"?>
-<ds:datastoreItem xmlns:ds="http://schemas.openxmlformats.org/officeDocument/2006/customXml" ds:itemID="{CD4FDE5E-12DD-44D7-843A-7955411D2967}">
+<ds:datastoreItem xmlns:ds="http://schemas.openxmlformats.org/officeDocument/2006/customXml" ds:itemID="{00F01244-1F9F-4AED-B7FC-AD6812DDFFFB}">
   <ds:schemaRefs>
     <ds:schemaRef ds:uri="http://schemas.openxmlformats.org/officeDocument/2006/bibliography"/>
   </ds:schemaRefs>

</xml_diff>